<commit_message>
Add equation input section for user manual.
</commit_message>
<xml_diff>
--- a/docs/docx/User_Manual_Sam_Hubbard.docx
+++ b/docs/docx/User_Manual_Sam_Hubbard.docx
@@ -1,6 +1,6 @@
 
 <file path=word/document.xml><?xml version="1.0" encoding="utf-8"?>
-<w:document xmlns:wpc="http://schemas.microsoft.com/office/word/2010/wordprocessingCanvas" xmlns:mc="http://schemas.openxmlformats.org/markup-compatibility/2006" xmlns:o="urn:schemas-microsoft-com:office:office" xmlns:r="http://schemas.openxmlformats.org/officeDocument/2006/relationships" xmlns:m="http://schemas.openxmlformats.org/officeDocument/2006/math" xmlns:v="urn:schemas-microsoft-com:vml" xmlns:wp14="http://schemas.microsoft.com/office/word/2010/wordprocessingDrawing" xmlns:wp="http://schemas.openxmlformats.org/drawingml/2006/wordprocessingDrawing" xmlns:w10="urn:schemas-microsoft-com:office:word" xmlns:w="http://schemas.openxmlformats.org/wordprocessingml/2006/main" xmlns:w14="http://schemas.microsoft.com/office/word/2010/wordml" xmlns:w15="http://schemas.microsoft.com/office/word/2012/wordml" xmlns:wpg="http://schemas.microsoft.com/office/word/2010/wordprocessingGroup" xmlns:wpi="http://schemas.microsoft.com/office/word/2010/wordprocessingInk" xmlns:wne="http://schemas.microsoft.com/office/word/2006/wordml" xmlns:wps="http://schemas.microsoft.com/office/word/2010/wordprocessingShape" mc:Ignorable="w14 w15 wp14">
+<w:document xmlns:wpc="http://schemas.microsoft.com/office/word/2010/wordprocessingCanvas" xmlns:mc="http://schemas.openxmlformats.org/markup-compatibility/2006" xmlns:o="urn:schemas-microsoft-com:office:office" xmlns:r="http://schemas.openxmlformats.org/officeDocument/2006/relationships" xmlns:m="http://schemas.openxmlformats.org/officeDocument/2006/math" xmlns:v="urn:schemas-microsoft-com:vml" xmlns:wp14="http://schemas.microsoft.com/office/word/2010/wordprocessingDrawing" xmlns:wp="http://schemas.openxmlformats.org/drawingml/2006/wordprocessingDrawing" xmlns:w10="urn:schemas-microsoft-com:office:word" xmlns:w="http://schemas.openxmlformats.org/wordprocessingml/2006/main" xmlns:w14="http://schemas.microsoft.com/office/word/2010/wordml" xmlns:wpg="http://schemas.microsoft.com/office/word/2010/wordprocessingGroup" xmlns:wpi="http://schemas.microsoft.com/office/word/2010/wordprocessingInk" xmlns:wne="http://schemas.microsoft.com/office/word/2006/wordml" xmlns:wps="http://schemas.microsoft.com/office/word/2010/wordprocessingShape" mc:Ignorable="w14 wp14">
   <w:body>
     <w:sdt>
       <w:sdtPr>
@@ -250,7 +250,7 @@
               </mc:Choice>
               <mc:Fallback>
                 <w:pict>
-                  <v:shapetype w14:anchorId="12417B4B" id="_x0000_t202" coordsize="21600,21600" o:spt="202" path="m,l,21600r21600,l21600,xe">
+                  <v:shapetype id="_x0000_t202" coordsize="21600,21600" o:spt="202" path="m,l,21600r21600,l21600,xe">
                     <v:stroke joinstyle="miter"/>
                     <v:path gradientshapeok="t" o:connecttype="rect"/>
                   </v:shapetype>
@@ -367,7 +367,7 @@
                                   <a:avLst/>
                                 </a:prstGeom>
                                 <a:blipFill dpi="0" rotWithShape="1">
-                                  <a:blip r:embed="rId8">
+                                  <a:blip r:embed="rId9">
                                     <a:alphaModFix amt="70000"/>
                                   </a:blip>
                                   <a:srcRect/>
@@ -404,7 +404,7 @@
                                   <a:avLst/>
                                 </a:prstGeom>
                                 <a:blipFill dpi="0" rotWithShape="1">
-                                  <a:blip r:embed="rId9">
+                                  <a:blip r:embed="rId10">
                                     <a:alphaModFix amt="70000"/>
                                   </a:blip>
                                   <a:srcRect/>
@@ -441,7 +441,7 @@
                                   <a:avLst/>
                                 </a:prstGeom>
                                 <a:blipFill dpi="0" rotWithShape="1">
-                                  <a:blip r:embed="rId10">
+                                  <a:blip r:embed="rId11">
                                     <a:alphaModFix amt="70000"/>
                                   </a:blip>
                                   <a:srcRect/>
@@ -492,7 +492,7 @@
                                   <a:avLst/>
                                 </a:prstGeom>
                                 <a:blipFill dpi="0" rotWithShape="1">
-                                  <a:blip r:embed="rId11">
+                                  <a:blip r:embed="rId12">
                                     <a:alphaModFix amt="70000"/>
                                   </a:blip>
                                   <a:srcRect/>
@@ -540,7 +540,7 @@
                               </pic:cNvPicPr>
                             </pic:nvPicPr>
                             <pic:blipFill>
-                              <a:blip r:embed="rId12">
+                              <a:blip r:embed="rId13">
                                 <a:extLst>
                                   <a:ext uri="{28A0092B-C50C-407E-A947-70E740481C1C}">
                                     <a14:useLocalDpi xmlns:a14="http://schemas.microsoft.com/office/drawing/2010/main" val="0"/>
@@ -573,21 +573,21 @@
                   </wp:anchor>
                 </w:drawing>
               </mc:Choice>
-              <mc:Fallback>
+              <mc:Fallback xmlns:w15="http://schemas.microsoft.com/office/word/2012/wordml">
                 <w:pict>
                   <v:group w14:anchorId="2AD53F4A" id="Group 9" o:spid="_x0000_s1026" style="position:absolute;margin-left:-2.65pt;margin-top:226.5pt;width:525pt;height:489pt;z-index:251654656;mso-position-vertical-relative:page;mso-width-relative:margin;mso-height-relative:margin" coordorigin=",223" coordsize="66677,62128" o:gfxdata="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">
                     <v:group id="Group 7" o:spid="_x0000_s1027" style="position:absolute;top:223;width:66677;height:54398" coordorigin=",223" coordsize="66677,54397" o:gfxdata="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">
                       <v:rect id="Rectangle 5" o:spid="_x0000_s1028" style="position:absolute;top:223;width:57264;height:44894;visibility:visible;mso-wrap-style:square;v-text-anchor:middle" o:gfxdata="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" stroked="f" strokeweight="2pt">
-                        <v:fill r:id="rId13" o:title="" opacity="45875f" recolor="t" rotate="t" type="frame"/>
+                        <v:fill r:id="rId14" o:title="" opacity="45875f" recolor="t" rotate="t" type="frame"/>
                       </v:rect>
                       <v:rect id="Rectangle 4" o:spid="_x0000_s1029" style="position:absolute;left:3048;top:3302;width:57264;height:44894;visibility:visible;mso-wrap-style:square;v-text-anchor:middle" o:gfxdata="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" stroked="f" strokeweight="2pt">
-                        <v:fill r:id="rId14" o:title="" opacity="45875f" recolor="t" rotate="t" type="frame"/>
+                        <v:fill r:id="rId15" o:title="" opacity="45875f" recolor="t" rotate="t" type="frame"/>
                       </v:rect>
                       <v:rect id="Rectangle 2" o:spid="_x0000_s1030" style="position:absolute;left:6223;top:6477;width:57264;height:44907;visibility:visible;mso-wrap-style:square;v-text-anchor:middle" o:gfxdata="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" stroked="f" strokeweight="2pt">
-                        <v:fill r:id="rId15" o:title="" opacity="45875f" recolor="t" rotate="t" type="frame"/>
+                        <v:fill r:id="rId16" o:title="" opacity="45875f" recolor="t" rotate="t" type="frame"/>
                       </v:rect>
                       <v:rect id="Rectangle 6" o:spid="_x0000_s1031" style="position:absolute;left:9413;top:9713;width:57264;height:44908;visibility:visible;mso-wrap-style:square;v-text-anchor:middle" o:gfxdata="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" stroked="f" strokeweight="2pt">
-                        <v:fill r:id="rId16" o:title="" opacity="45875f" recolor="t" rotate="t" type="frame"/>
+                        <v:fill r:id="rId17" o:title="" opacity="45875f" recolor="t" rotate="t" type="frame"/>
                       </v:rect>
                     </v:group>
                     <v:shapetype id="_x0000_t75" coordsize="21600,21600" o:spt="75" o:preferrelative="t" path="m@4@5l@4@11@9@11@9@5xe" filled="f" stroked="f">
@@ -610,7 +610,7 @@
                       <o:lock v:ext="edit" aspectratio="t"/>
                     </v:shapetype>
                     <v:shape id="Picture 8" o:spid="_x0000_s1032" type="#_x0000_t75" style="position:absolute;left:34872;top:34916;width:27435;height:27435;visibility:visible;mso-wrap-style:square" o:gfxdata="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">
-                      <v:imagedata r:id="rId17" o:title=""/>
+                      <v:imagedata r:id="rId18" o:title=""/>
                       <v:path arrowok="t"/>
                     </v:shape>
                     <w10:wrap type="tight" anchory="page"/>
@@ -695,7 +695,7 @@
               </wp:anchor>
             </w:drawing>
           </mc:Choice>
-          <mc:Fallback>
+          <mc:Fallback xmlns:w15="http://schemas.microsoft.com/office/word/2012/wordml">
             <w:pict>
               <v:rect w14:anchorId="5CDAC2AB" id="Rectangle 27" o:spid="_x0000_s1026" style="position:absolute;margin-left:-43.5pt;margin-top:-58.5pt;width:538.5pt;height:811.5pt;z-index:251661824;visibility:visible;mso-wrap-style:square;mso-wrap-distance-left:9pt;mso-wrap-distance-top:0;mso-wrap-distance-right:9pt;mso-wrap-distance-bottom:0;mso-position-horizontal:absolute;mso-position-horizontal-relative:text;mso-position-vertical:absolute;mso-position-vertical-relative:text;v-text-anchor:middle" o:gfxdata="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" fillcolor="white [3212]" stroked="f" strokeweight="2pt"/>
             </w:pict>
@@ -899,43 +899,23 @@
         <w:rPr>
           <w:b/>
         </w:rPr>
-        <w:t>Troubleshooting</w:t>
+        <w:t>Glossary</w:t>
       </w:r>
       <w:r>
         <w:rPr>
           <w:b/>
         </w:rPr>
         <w:tab/>
+        <w:t>1</w:t>
       </w:r>
       <w:r>
         <w:rPr>
           <w:b/>
         </w:rPr>
-        <w:t>10</w:t>
-      </w:r>
-    </w:p>
-    <w:p>
-      <w:pPr>
-        <w:tabs>
-          <w:tab w:val="right" w:pos="9026"/>
-        </w:tabs>
-        <w:rPr>
-          <w:b/>
-        </w:rPr>
-      </w:pPr>
-      <w:r>
-        <w:rPr>
-          <w:b/>
-        </w:rPr>
-        <w:t>Glossary</w:t>
-      </w:r>
-      <w:r>
-        <w:rPr>
-          <w:b/>
-        </w:rPr>
-        <w:tab/>
-        <w:t>12</w:t>
-      </w:r>
+        <w:t>0</w:t>
+      </w:r>
+      <w:bookmarkStart w:id="0" w:name="_GoBack"/>
+      <w:bookmarkEnd w:id="0"/>
     </w:p>
     <w:p>
       <w:pPr>
@@ -976,10 +956,10 @@
               <wp:anchor distT="0" distB="0" distL="114300" distR="114300" simplePos="0" relativeHeight="251657728" behindDoc="1" locked="0" layoutInCell="1" allowOverlap="1">
                 <wp:simplePos x="0" y="0"/>
                 <wp:positionH relativeFrom="column">
-                  <wp:posOffset>-903767</wp:posOffset>
+                  <wp:posOffset>-903605</wp:posOffset>
                 </wp:positionH>
                 <wp:positionV relativeFrom="paragraph">
-                  <wp:posOffset>137972</wp:posOffset>
+                  <wp:posOffset>260241</wp:posOffset>
                 </wp:positionV>
                 <wp:extent cx="7559748" cy="5794744"/>
                 <wp:effectExtent l="0" t="0" r="3175" b="0"/>
@@ -1006,7 +986,7 @@
                           </pic:cNvPicPr>
                         </pic:nvPicPr>
                         <pic:blipFill rotWithShape="1">
-                          <a:blip r:embed="rId18">
+                          <a:blip r:embed="rId19">
                             <a:extLst>
                               <a:ext uri="{28A0092B-C50C-407E-A947-70E740481C1C}">
                                 <a14:useLocalDpi xmlns:a14="http://schemas.microsoft.com/office/drawing/2010/main" val="0"/>
@@ -1102,9 +1082,28 @@
           </mc:Choice>
           <mc:Fallback>
             <w:pict>
-              <v:group w14:anchorId="2039B0BD" id="Group 16" o:spid="_x0000_s1026" style="position:absolute;margin-left:-71.15pt;margin-top:10.85pt;width:595.25pt;height:456.3pt;z-index:-251658752" coordsize="75597,57947" o:gfxdata="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">
+              <v:group id="Group 16" o:spid="_x0000_s1026" style="position:absolute;margin-left:-71.15pt;margin-top:20.5pt;width:595.25pt;height:456.3pt;z-index:-251658752" coordsize="75597,57947" o:gfxdata="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">
+                <v:shapetype id="_x0000_t75" coordsize="21600,21600" o:spt="75" o:preferrelative="t" path="m@4@5l@4@11@9@11@9@5xe" filled="f" stroked="f">
+                  <v:stroke joinstyle="miter"/>
+                  <v:formulas>
+                    <v:f eqn="if lineDrawn pixelLineWidth 0"/>
+                    <v:f eqn="sum @0 1 0"/>
+                    <v:f eqn="sum 0 0 @1"/>
+                    <v:f eqn="prod @2 1 2"/>
+                    <v:f eqn="prod @3 21600 pixelWidth"/>
+                    <v:f eqn="prod @3 21600 pixelHeight"/>
+                    <v:f eqn="sum @0 0 1"/>
+                    <v:f eqn="prod @6 1 2"/>
+                    <v:f eqn="prod @7 21600 pixelWidth"/>
+                    <v:f eqn="sum @8 21600 0"/>
+                    <v:f eqn="prod @7 21600 pixelHeight"/>
+                    <v:f eqn="sum @10 21600 0"/>
+                  </v:formulas>
+                  <v:path o:extrusionok="f" gradientshapeok="t" o:connecttype="rect"/>
+                  <o:lock v:ext="edit" aspectratio="t"/>
+                </v:shapetype>
                 <v:shape id="Picture 14" o:spid="_x0000_s1027" type="#_x0000_t75" style="position:absolute;width:75597;height:57947;visibility:visible;mso-wrap-style:square" o:gfxdata="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">
-                  <v:imagedata r:id="rId19" o:title="" croptop="7353f" cropbottom="3677f" cropleft="21413f" cropright="4217f"/>
+                  <v:imagedata r:id="rId20" o:title="" croptop="7353f" cropbottom="3677f" cropleft="21413f" cropright="4217f"/>
                   <v:path arrowok="t"/>
                 </v:shape>
                 <v:rect id="Rectangle 15" o:spid="_x0000_s1028" style="position:absolute;width:75597;height:57942;visibility:visible;mso-wrap-style:square;v-text-anchor:middle" o:gfxdata="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" fillcolor="white [3212]" stroked="f" strokeweight="2pt">
@@ -1172,7 +1171,7 @@
                           </pic:cNvPicPr>
                         </pic:nvPicPr>
                         <pic:blipFill>
-                          <a:blip r:embed="rId20" cstate="print">
+                          <a:blip r:embed="rId21" cstate="print">
                             <a:extLst>
                               <a:ext uri="{28A0092B-C50C-407E-A947-70E740481C1C}">
                                 <a14:useLocalDpi xmlns:a14="http://schemas.microsoft.com/office/drawing/2010/main" val="0"/>
@@ -1254,11 +1253,11 @@
               </wp:anchor>
             </w:drawing>
           </mc:Choice>
-          <mc:Fallback>
+          <mc:Fallback xmlns:w15="http://schemas.microsoft.com/office/word/2012/wordml">
             <w:pict>
               <v:group w14:anchorId="47983705" id="Group 13" o:spid="_x0000_s1026" style="position:absolute;margin-left:198.9pt;margin-top:-3.15pt;width:270.85pt;height:200.45pt;z-index:-251659776;mso-width-relative:margin" coordorigin="328" coordsize="34397,25458" o:gfxdata="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">
                 <v:shape id="Picture 1" o:spid="_x0000_s1027" type="#_x0000_t75" style="position:absolute;left:328;top:328;width:32103;height:25130;visibility:visible;mso-wrap-style:square" o:gfxdata="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">
-                  <v:imagedata r:id="rId21" o:title=""/>
+                  <v:imagedata r:id="rId22" o:title=""/>
                   <v:path arrowok="t"/>
                 </v:shape>
                 <v:rect id="Rectangle 12" o:spid="_x0000_s1028" style="position:absolute;left:328;width:34398;height:25458;visibility:visible;mso-wrap-style:square;v-text-anchor:middle" o:gfxdata="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" fillcolor="white [3212]" stroked="f" strokeweight="2pt">
@@ -1594,12 +1593,14 @@
       </w:tr>
     </w:tbl>
     <w:p>
+      <w:r>
+        <w:br w:type="page"/>
+      </w:r>
+    </w:p>
+    <w:p>
       <w:pPr>
         <w:pStyle w:val="Heading2"/>
       </w:pPr>
-      <w:r>
-        <w:br w:type="page"/>
-      </w:r>
       <w:r>
         <w:lastRenderedPageBreak/>
         <w:t>Installation Instructions</w:t>
@@ -1673,7 +1674,7 @@
                           </pic:cNvPicPr>
                         </pic:nvPicPr>
                         <pic:blipFill>
-                          <a:blip r:embed="rId22">
+                          <a:blip r:embed="rId23">
                             <a:extLst>
                               <a:ext uri="{28A0092B-C50C-407E-A947-70E740481C1C}">
                                 <a14:useLocalDpi xmlns:a14="http://schemas.microsoft.com/office/drawing/2010/main" val="0"/>
@@ -1702,7 +1703,7 @@
                           </pic:cNvPicPr>
                         </pic:nvPicPr>
                         <pic:blipFill>
-                          <a:blip r:embed="rId23">
+                          <a:blip r:embed="rId24">
                             <a:extLst>
                               <a:ext uri="{28A0092B-C50C-407E-A947-70E740481C1C}">
                                 <a14:useLocalDpi xmlns:a14="http://schemas.microsoft.com/office/drawing/2010/main" val="0"/>
@@ -1731,7 +1732,7 @@
                           </pic:cNvPicPr>
                         </pic:nvPicPr>
                         <pic:blipFill>
-                          <a:blip r:embed="rId24">
+                          <a:blip r:embed="rId25">
                             <a:extLst>
                               <a:ext uri="{28A0092B-C50C-407E-A947-70E740481C1C}">
                                 <a14:useLocalDpi xmlns:a14="http://schemas.microsoft.com/office/drawing/2010/main" val="0"/>
@@ -1760,7 +1761,7 @@
                           </pic:cNvPicPr>
                         </pic:nvPicPr>
                         <pic:blipFill>
-                          <a:blip r:embed="rId25">
+                          <a:blip r:embed="rId26">
                             <a:extLst>
                               <a:ext uri="{28A0092B-C50C-407E-A947-70E740481C1C}">
                                 <a14:useLocalDpi xmlns:a14="http://schemas.microsoft.com/office/drawing/2010/main" val="0"/>
@@ -1787,23 +1788,23 @@
               </wp:anchor>
             </w:drawing>
           </mc:Choice>
-          <mc:Fallback>
+          <mc:Fallback xmlns:w15="http://schemas.microsoft.com/office/word/2012/wordml">
             <w:pict>
               <v:group w14:anchorId="2BB75CF5" id="Group 24" o:spid="_x0000_s1026" style="position:absolute;margin-left:41.6pt;margin-top:67pt;width:372.9pt;height:292.55pt;z-index:251658752" coordsize="47358,37157" o:gfxdata="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">
                 <v:shape id="Picture 17" o:spid="_x0000_s1027" type="#_x0000_t75" style="position:absolute;top:52;width:23414;height:18183;visibility:visible;mso-wrap-style:square" o:gfxdata="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">
-                  <v:imagedata r:id="rId26" o:title=""/>
+                  <v:imagedata r:id="rId27" o:title=""/>
                   <v:path arrowok="t"/>
                 </v:shape>
                 <v:shape id="Picture 19" o:spid="_x0000_s1028" type="#_x0000_t75" style="position:absolute;left:23943;width:23415;height:18288;visibility:visible;mso-wrap-style:square" o:gfxdata="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">
-                  <v:imagedata r:id="rId27" o:title=""/>
+                  <v:imagedata r:id="rId28" o:title=""/>
                   <v:path arrowok="t"/>
                 </v:shape>
                 <v:shape id="Picture 21" o:spid="_x0000_s1029" type="#_x0000_t75" style="position:absolute;top:18922;width:23414;height:18182;visibility:visible;mso-wrap-style:square" o:gfxdata="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">
-                  <v:imagedata r:id="rId28" o:title=""/>
+                  <v:imagedata r:id="rId29" o:title=""/>
                   <v:path arrowok="t"/>
                 </v:shape>
                 <v:shape id="Picture 22" o:spid="_x0000_s1030" type="#_x0000_t75" style="position:absolute;left:23943;top:18869;width:23415;height:18288;visibility:visible;mso-wrap-style:square" o:gfxdata="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">
-                  <v:imagedata r:id="rId29" o:title=""/>
+                  <v:imagedata r:id="rId30" o:title=""/>
                   <v:path arrowok="t"/>
                 </v:shape>
                 <w10:wrap type="topAndBottom"/>
@@ -1825,7 +1826,15 @@
         <w:br/>
       </w:r>
       <w:r>
-        <w:t>The installer is by far the easiest option. It creates start menu entries and file associations for the program, and includes an uninstaller.</w:t>
+        <w:t xml:space="preserve">The installer is by far the easiest option. It creates start menu entries and </w:t>
+      </w:r>
+      <w:proofErr w:type="gramStart"/>
+      <w:r>
+        <w:t>file</w:t>
+      </w:r>
+      <w:proofErr w:type="gramEnd"/>
+      <w:r>
+        <w:t xml:space="preserve"> associations for the program, and includes an uninstaller.</w:t>
       </w:r>
       <w:r>
         <w:t xml:space="preserve"> To install the program, simply run the installer and follow the on-screen instructions.</w:t>
@@ -1955,12 +1964,14 @@
       </w:r>
     </w:p>
     <w:p>
+      <w:r>
+        <w:br w:type="page"/>
+      </w:r>
+    </w:p>
+    <w:p>
       <w:pPr>
         <w:pStyle w:val="Heading2"/>
       </w:pPr>
-      <w:r>
-        <w:br w:type="page"/>
-      </w:r>
       <w:r>
         <w:rPr>
           <w:noProof/>
@@ -2007,7 +2018,7 @@
                             <a:avLst/>
                           </a:prstGeom>
                           <a:blipFill dpi="0" rotWithShape="1">
-                            <a:blip r:embed="rId11"/>
+                            <a:blip r:embed="rId12"/>
                             <a:srcRect/>
                             <a:stretch>
                               <a:fillRect/>
@@ -3387,9 +3398,9 @@
           </mc:Choice>
           <mc:Fallback>
             <w:pict>
-              <v:group w14:anchorId="0217F650" id="Group 58" o:spid="_x0000_s1027" style="position:absolute;left:0;text-align:left;margin-left:16.1pt;margin-top:69.2pt;width:402.85pt;height:462.95pt;z-index:251628544;mso-width-relative:margin;mso-height-relative:margin" coordsize="51166,58795" o:gfxdata="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">
+              <v:group id="Group 58" o:spid="_x0000_s1027" style="position:absolute;left:0;text-align:left;margin-left:16.1pt;margin-top:69.2pt;width:402.85pt;height:462.95pt;z-index:251628544;mso-width-relative:margin;mso-height-relative:margin" coordsize="51166,58795" o:gfxdata="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">
                 <v:rect id="Rectangle 3" o:spid="_x0000_s1028" style="position:absolute;left:3508;top:11057;width:46076;height:34557;visibility:visible;mso-wrap-style:square;v-text-anchor:middle" o:gfxdata="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" stroked="f" strokeweight="2pt">
-                  <v:fill r:id="rId16" o:title="" recolor="t" rotate="t" type="frame"/>
+                  <v:fill r:id="rId31" o:title="" recolor="t" rotate="t" type="frame"/>
                 </v:rect>
                 <v:shapetype id="_x0000_t32" coordsize="21600,21600" o:spt="32" o:oned="t" path="m,l21600,21600e" filled="f">
                   <v:path arrowok="t" fillok="f" o:connecttype="none"/>
@@ -4001,7 +4012,7 @@
                           </pic:cNvPicPr>
                         </pic:nvPicPr>
                         <pic:blipFill>
-                          <a:blip r:embed="rId30">
+                          <a:blip r:embed="rId32">
                             <a:extLst>
                               <a:ext uri="{28A0092B-C50C-407E-A947-70E740481C1C}">
                                 <a14:useLocalDpi xmlns:a14="http://schemas.microsoft.com/office/drawing/2010/main" val="0"/>
@@ -4452,9 +4463,9 @@
           </mc:Choice>
           <mc:Fallback>
             <w:pict>
-              <v:group id="Group 11" o:spid="_x0000_s1054" style="position:absolute;margin-left:-7.5pt;margin-top:630.4pt;width:490.05pt;height:147.2pt;z-index:251659776;mso-position-vertical-relative:page;mso-width-relative:margin;mso-height-relative:margin" coordsize="62240,18700" o:gfxdata="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">
+              <v:group id="Group 11" o:spid="_x0000_s1054" style="position:absolute;margin-left:-7.5pt;margin-top:630.4pt;width:490.05pt;height:147.2pt;z-index:251659776;mso-position-vertical-relative:page;mso-width-relative:margin;mso-height-relative:margin" coordsize="62240,18700" o:gfxdata="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">
                 <v:shape id="Picture 59" o:spid="_x0000_s1055" type="#_x0000_t75" style="position:absolute;left:18697;width:21812;height:11144;visibility:visible;mso-wrap-style:square" o:gfxdata="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">
-                  <v:imagedata r:id="rId31" o:title=""/>
+                  <v:imagedata r:id="rId33" o:title=""/>
                   <v:path arrowok="t"/>
                 </v:shape>
                 <v:shape id="Straight Arrow Connector 60" o:spid="_x0000_s1056" type="#_x0000_t32" style="position:absolute;left:10372;top:4094;width:9000;height:0;flip:y;visibility:visible;mso-wrap-style:square" o:connectortype="straight" o:gfxdata="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" strokecolor="black [3040]" strokeweight="1.5pt">
@@ -4726,7 +4737,7 @@
                     <pic:cNvPicPr/>
                   </pic:nvPicPr>
                   <pic:blipFill rotWithShape="1">
-                    <a:blip r:embed="rId32">
+                    <a:blip r:embed="rId34">
                       <a:extLst>
                         <a:ext uri="{28A0092B-C50C-407E-A947-70E740481C1C}">
                           <a14:useLocalDpi xmlns:a14="http://schemas.microsoft.com/office/drawing/2010/main" val="0"/>
@@ -4785,7 +4796,15 @@
         <w:spacing w:after="100"/>
       </w:pPr>
       <w:r>
-        <w:t>Open an existing Argand diagram from a .arg file.</w:t>
+        <w:t xml:space="preserve">Open an existing Argand diagram from </w:t>
+      </w:r>
+      <w:proofErr w:type="gramStart"/>
+      <w:r>
+        <w:t>a</w:t>
+      </w:r>
+      <w:proofErr w:type="gramEnd"/>
+      <w:r>
+        <w:t xml:space="preserve"> .arg file.</w:t>
       </w:r>
     </w:p>
     <w:p>
@@ -4991,7 +5010,7 @@
           </mc:Choice>
           <mc:Fallback>
             <w:pict>
-              <v:shape w14:anchorId="0EB57009" id="Text Box 28" o:spid="_x0000_s1062" type="#_x0000_t202" style="position:absolute;margin-left:-95.75pt;margin-top:204.1pt;width:225.5pt;height:33.95pt;rotation:-90;z-index:-251618304;visibility:visible;mso-wrap-style:square;mso-width-percent:0;mso-height-percent:0;mso-wrap-distance-left:9pt;mso-wrap-distance-top:0;mso-wrap-distance-right:9pt;mso-wrap-distance-bottom:0;mso-position-horizontal:absolute;mso-position-horizontal-relative:text;mso-position-vertical:absolute;mso-position-vertical-relative:page;mso-width-percent:0;mso-height-percent:0;mso-width-relative:margin;mso-height-relative:margin;v-text-anchor:top" o:gfxdata="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" filled="f" stroked="f" strokeweight=".5pt">
+              <v:shape id="Text Box 28" o:spid="_x0000_s1062" type="#_x0000_t202" style="position:absolute;margin-left:-95.75pt;margin-top:204.1pt;width:225.5pt;height:33.95pt;rotation:-90;z-index:-251618304;visibility:visible;mso-wrap-style:square;mso-width-percent:0;mso-height-percent:0;mso-wrap-distance-left:9pt;mso-wrap-distance-top:0;mso-wrap-distance-right:9pt;mso-wrap-distance-bottom:0;mso-position-horizontal:absolute;mso-position-horizontal-relative:text;mso-position-vertical:absolute;mso-position-vertical-relative:page;mso-width-percent:0;mso-height-percent:0;mso-width-relative:margin;mso-height-relative:margin;v-text-anchor:top" o:gfxdata="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" filled="f" stroked="f" strokeweight=".5pt">
                 <v:textbox>
                   <w:txbxContent>
                     <w:p>
@@ -5142,7 +5161,7 @@
                     <pic:cNvPicPr/>
                   </pic:nvPicPr>
                   <pic:blipFill rotWithShape="1">
-                    <a:blip r:embed="rId33">
+                    <a:blip r:embed="rId35">
                       <a:extLst>
                         <a:ext uri="{28A0092B-C50C-407E-A947-70E740481C1C}">
                           <a14:useLocalDpi xmlns:a14="http://schemas.microsoft.com/office/drawing/2010/main" val="0"/>
@@ -5262,7 +5281,7 @@
                     <pic:cNvPicPr/>
                   </pic:nvPicPr>
                   <pic:blipFill rotWithShape="1">
-                    <a:blip r:embed="rId34">
+                    <a:blip r:embed="rId36">
                       <a:extLst>
                         <a:ext uri="{28A0092B-C50C-407E-A947-70E740481C1C}">
                           <a14:useLocalDpi xmlns:a14="http://schemas.microsoft.com/office/drawing/2010/main" val="0"/>
@@ -5337,16 +5356,1072 @@
     </w:p>
     <w:p>
       <w:pPr>
+        <w:pStyle w:val="Heading3"/>
+      </w:pPr>
+      <w:r>
+        <w:t>Plot Input</w:t>
+      </w:r>
+    </w:p>
+    <w:p>
+      <w:pPr>
         <w:tabs>
           <w:tab w:val="left" w:pos="3119"/>
         </w:tabs>
       </w:pPr>
       <w:r>
-        <w:br w:type="page"/>
+        <w:rPr>
+          <w:i/>
+          <w:noProof/>
+          <w:lang w:eastAsia="en-GB"/>
+        </w:rPr>
+        <mc:AlternateContent>
+          <mc:Choice Requires="wpg">
+            <w:drawing>
+              <wp:anchor distT="0" distB="0" distL="114300" distR="114300" simplePos="0" relativeHeight="251723776" behindDoc="0" locked="0" layoutInCell="1" allowOverlap="1" wp14:anchorId="46CFF996" wp14:editId="33A6CC68">
+                <wp:simplePos x="0" y="0"/>
+                <wp:positionH relativeFrom="column">
+                  <wp:posOffset>15903</wp:posOffset>
+                </wp:positionH>
+                <wp:positionV relativeFrom="page">
+                  <wp:posOffset>5256530</wp:posOffset>
+                </wp:positionV>
+                <wp:extent cx="5961600" cy="3808800"/>
+                <wp:effectExtent l="0" t="0" r="0" b="1270"/>
+                <wp:wrapNone/>
+                <wp:docPr id="76" name="Group 76"/>
+                <wp:cNvGraphicFramePr/>
+                <a:graphic xmlns:a="http://schemas.openxmlformats.org/drawingml/2006/main">
+                  <a:graphicData uri="http://schemas.microsoft.com/office/word/2010/wordprocessingGroup">
+                    <wpg:wgp>
+                      <wpg:cNvGrpSpPr/>
+                      <wpg:grpSpPr>
+                        <a:xfrm>
+                          <a:off x="0" y="0"/>
+                          <a:ext cx="5961600" cy="3808800"/>
+                          <a:chOff x="0" y="0"/>
+                          <a:chExt cx="5962870" cy="3807460"/>
+                        </a:xfrm>
+                      </wpg:grpSpPr>
+                      <pic:pic xmlns:pic="http://schemas.openxmlformats.org/drawingml/2006/picture">
+                        <pic:nvPicPr>
+                          <pic:cNvPr id="72" name="Picture 72"/>
+                          <pic:cNvPicPr>
+                            <a:picLocks noChangeAspect="1"/>
+                          </pic:cNvPicPr>
+                        </pic:nvPicPr>
+                        <pic:blipFill>
+                          <a:blip r:embed="rId37">
+                            <a:extLst>
+                              <a:ext uri="{28A0092B-C50C-407E-A947-70E740481C1C}">
+                                <a14:useLocalDpi xmlns:a14="http://schemas.microsoft.com/office/drawing/2010/main" val="0"/>
+                              </a:ext>
+                            </a:extLst>
+                          </a:blip>
+                          <a:stretch>
+                            <a:fillRect/>
+                          </a:stretch>
+                        </pic:blipFill>
+                        <pic:spPr>
+                          <a:xfrm>
+                            <a:off x="1630017" y="0"/>
+                            <a:ext cx="2441050" cy="3450866"/>
+                          </a:xfrm>
+                          <a:prstGeom prst="rect">
+                            <a:avLst/>
+                          </a:prstGeom>
+                        </pic:spPr>
+                      </pic:pic>
+                      <wps:wsp>
+                        <wps:cNvPr id="48" name="Straight Arrow Connector 48"/>
+                        <wps:cNvCnPr/>
+                        <wps:spPr>
+                          <a:xfrm flipH="1">
+                            <a:off x="1200647" y="3236181"/>
+                            <a:ext cx="501650" cy="0"/>
+                          </a:xfrm>
+                          <a:prstGeom prst="straightConnector1">
+                            <a:avLst/>
+                          </a:prstGeom>
+                          <a:ln w="19050">
+                            <a:headEnd type="arrow" w="med" len="med"/>
+                            <a:tailEnd type="none" w="med" len="med"/>
+                          </a:ln>
+                          <a:effectLst>
+                            <a:outerShdw blurRad="50800" dist="38100" dir="2700000" algn="tl" rotWithShape="0">
+                              <a:prstClr val="black">
+                                <a:alpha val="40000"/>
+                              </a:prstClr>
+                            </a:outerShdw>
+                          </a:effectLst>
+                        </wps:spPr>
+                        <wps:style>
+                          <a:lnRef idx="1">
+                            <a:schemeClr val="dk1"/>
+                          </a:lnRef>
+                          <a:fillRef idx="0">
+                            <a:schemeClr val="dk1"/>
+                          </a:fillRef>
+                          <a:effectRef idx="0">
+                            <a:schemeClr val="dk1"/>
+                          </a:effectRef>
+                          <a:fontRef idx="minor">
+                            <a:schemeClr val="tx1"/>
+                          </a:fontRef>
+                        </wps:style>
+                        <wps:bodyPr/>
+                      </wps:wsp>
+                      <wps:wsp>
+                        <wps:cNvPr id="53" name="Straight Arrow Connector 53"/>
+                        <wps:cNvCnPr/>
+                        <wps:spPr>
+                          <a:xfrm flipH="1">
+                            <a:off x="4007457" y="3236181"/>
+                            <a:ext cx="698500" cy="0"/>
+                          </a:xfrm>
+                          <a:prstGeom prst="straightConnector1">
+                            <a:avLst/>
+                          </a:prstGeom>
+                          <a:ln w="19050">
+                            <a:headEnd type="none" w="med" len="med"/>
+                            <a:tailEnd type="arrow" w="med" len="med"/>
+                          </a:ln>
+                          <a:effectLst>
+                            <a:outerShdw blurRad="50800" dist="38100" dir="2700000" algn="tl" rotWithShape="0">
+                              <a:prstClr val="black">
+                                <a:alpha val="40000"/>
+                              </a:prstClr>
+                            </a:outerShdw>
+                          </a:effectLst>
+                        </wps:spPr>
+                        <wps:style>
+                          <a:lnRef idx="1">
+                            <a:schemeClr val="dk1"/>
+                          </a:lnRef>
+                          <a:fillRef idx="0">
+                            <a:schemeClr val="dk1"/>
+                          </a:fillRef>
+                          <a:effectRef idx="0">
+                            <a:schemeClr val="dk1"/>
+                          </a:effectRef>
+                          <a:fontRef idx="minor">
+                            <a:schemeClr val="tx1"/>
+                          </a:fontRef>
+                        </wps:style>
+                        <wps:bodyPr/>
+                      </wps:wsp>
+                      <wps:wsp>
+                        <wps:cNvPr id="54" name="Straight Arrow Connector 54"/>
+                        <wps:cNvCnPr/>
+                        <wps:spPr>
+                          <a:xfrm flipH="1">
+                            <a:off x="4007457" y="2703444"/>
+                            <a:ext cx="698500" cy="0"/>
+                          </a:xfrm>
+                          <a:prstGeom prst="straightConnector1">
+                            <a:avLst/>
+                          </a:prstGeom>
+                          <a:ln w="19050">
+                            <a:headEnd type="none" w="med" len="med"/>
+                            <a:tailEnd type="arrow" w="med" len="med"/>
+                          </a:ln>
+                          <a:effectLst>
+                            <a:outerShdw blurRad="50800" dist="38100" dir="2700000" algn="tl" rotWithShape="0">
+                              <a:prstClr val="black">
+                                <a:alpha val="40000"/>
+                              </a:prstClr>
+                            </a:outerShdw>
+                          </a:effectLst>
+                        </wps:spPr>
+                        <wps:style>
+                          <a:lnRef idx="1">
+                            <a:schemeClr val="dk1"/>
+                          </a:lnRef>
+                          <a:fillRef idx="0">
+                            <a:schemeClr val="dk1"/>
+                          </a:fillRef>
+                          <a:effectRef idx="0">
+                            <a:schemeClr val="dk1"/>
+                          </a:effectRef>
+                          <a:fontRef idx="minor">
+                            <a:schemeClr val="tx1"/>
+                          </a:fontRef>
+                        </wps:style>
+                        <wps:bodyPr/>
+                      </wps:wsp>
+                      <wps:wsp>
+                        <wps:cNvPr id="56" name="Straight Arrow Connector 56"/>
+                        <wps:cNvCnPr/>
+                        <wps:spPr>
+                          <a:xfrm flipH="1">
+                            <a:off x="4007457" y="429371"/>
+                            <a:ext cx="698500" cy="0"/>
+                          </a:xfrm>
+                          <a:prstGeom prst="straightConnector1">
+                            <a:avLst/>
+                          </a:prstGeom>
+                          <a:ln w="19050">
+                            <a:headEnd type="none" w="med" len="med"/>
+                            <a:tailEnd type="arrow" w="med" len="med"/>
+                          </a:ln>
+                          <a:effectLst>
+                            <a:outerShdw blurRad="50800" dist="38100" dir="2700000" algn="tl" rotWithShape="0">
+                              <a:prstClr val="black">
+                                <a:alpha val="40000"/>
+                              </a:prstClr>
+                            </a:outerShdw>
+                          </a:effectLst>
+                        </wps:spPr>
+                        <wps:style>
+                          <a:lnRef idx="1">
+                            <a:schemeClr val="dk1"/>
+                          </a:lnRef>
+                          <a:fillRef idx="0">
+                            <a:schemeClr val="dk1"/>
+                          </a:fillRef>
+                          <a:effectRef idx="0">
+                            <a:schemeClr val="dk1"/>
+                          </a:effectRef>
+                          <a:fontRef idx="minor">
+                            <a:schemeClr val="tx1"/>
+                          </a:fontRef>
+                        </wps:style>
+                        <wps:bodyPr/>
+                      </wps:wsp>
+                      <wps:wsp>
+                        <wps:cNvPr id="66" name="Straight Arrow Connector 66"/>
+                        <wps:cNvCnPr/>
+                        <wps:spPr>
+                          <a:xfrm flipH="1">
+                            <a:off x="1001864" y="3005593"/>
+                            <a:ext cx="698500" cy="0"/>
+                          </a:xfrm>
+                          <a:prstGeom prst="straightConnector1">
+                            <a:avLst/>
+                          </a:prstGeom>
+                          <a:ln w="19050">
+                            <a:headEnd type="arrow" w="med" len="med"/>
+                            <a:tailEnd type="none" w="med" len="med"/>
+                          </a:ln>
+                          <a:effectLst>
+                            <a:outerShdw blurRad="50800" dist="38100" dir="2700000" algn="tl" rotWithShape="0">
+                              <a:prstClr val="black">
+                                <a:alpha val="40000"/>
+                              </a:prstClr>
+                            </a:outerShdw>
+                          </a:effectLst>
+                        </wps:spPr>
+                        <wps:style>
+                          <a:lnRef idx="1">
+                            <a:schemeClr val="dk1"/>
+                          </a:lnRef>
+                          <a:fillRef idx="0">
+                            <a:schemeClr val="dk1"/>
+                          </a:fillRef>
+                          <a:effectRef idx="0">
+                            <a:schemeClr val="dk1"/>
+                          </a:effectRef>
+                          <a:fontRef idx="minor">
+                            <a:schemeClr val="tx1"/>
+                          </a:fontRef>
+                        </wps:style>
+                        <wps:bodyPr/>
+                      </wps:wsp>
+                      <wps:wsp>
+                        <wps:cNvPr id="67" name="Straight Arrow Connector 67"/>
+                        <wps:cNvCnPr/>
+                        <wps:spPr>
+                          <a:xfrm flipH="1">
+                            <a:off x="1001864" y="461176"/>
+                            <a:ext cx="876300" cy="0"/>
+                          </a:xfrm>
+                          <a:prstGeom prst="straightConnector1">
+                            <a:avLst/>
+                          </a:prstGeom>
+                          <a:ln w="19050">
+                            <a:headEnd type="arrow" w="med" len="med"/>
+                            <a:tailEnd type="none" w="med" len="med"/>
+                          </a:ln>
+                          <a:effectLst>
+                            <a:outerShdw blurRad="50800" dist="38100" dir="2700000" algn="tl" rotWithShape="0">
+                              <a:prstClr val="black">
+                                <a:alpha val="40000"/>
+                              </a:prstClr>
+                            </a:outerShdw>
+                          </a:effectLst>
+                        </wps:spPr>
+                        <wps:style>
+                          <a:lnRef idx="1">
+                            <a:schemeClr val="dk1"/>
+                          </a:lnRef>
+                          <a:fillRef idx="0">
+                            <a:schemeClr val="dk1"/>
+                          </a:fillRef>
+                          <a:effectRef idx="0">
+                            <a:schemeClr val="dk1"/>
+                          </a:effectRef>
+                          <a:fontRef idx="minor">
+                            <a:schemeClr val="tx1"/>
+                          </a:fontRef>
+                        </wps:style>
+                        <wps:bodyPr/>
+                      </wps:wsp>
+                      <wps:wsp>
+                        <wps:cNvPr id="69" name="Text Box 69"/>
+                        <wps:cNvSpPr txBox="1"/>
+                        <wps:spPr>
+                          <a:xfrm>
+                            <a:off x="0" y="326004"/>
+                            <a:ext cx="1263650" cy="558800"/>
+                          </a:xfrm>
+                          <a:prstGeom prst="rect">
+                            <a:avLst/>
+                          </a:prstGeom>
+                          <a:noFill/>
+                          <a:ln w="6350">
+                            <a:noFill/>
+                          </a:ln>
+                          <a:effectLst/>
+                        </wps:spPr>
+                        <wps:style>
+                          <a:lnRef idx="0">
+                            <a:schemeClr val="accent1"/>
+                          </a:lnRef>
+                          <a:fillRef idx="0">
+                            <a:schemeClr val="accent1"/>
+                          </a:fillRef>
+                          <a:effectRef idx="0">
+                            <a:schemeClr val="accent1"/>
+                          </a:effectRef>
+                          <a:fontRef idx="minor">
+                            <a:schemeClr val="dk1"/>
+                          </a:fontRef>
+                        </wps:style>
+                        <wps:txbx>
+                          <w:txbxContent>
+                            <w:p>
+                              <w:pPr>
+                                <w:rPr>
+                                  <w14:shadow w14:blurRad="50800" w14:dist="38100" w14:dir="2700000" w14:sx="100000" w14:sy="100000" w14:kx="0" w14:ky="0" w14:algn="tl">
+                                    <w14:srgbClr w14:val="000000">
+                                      <w14:alpha w14:val="60000"/>
+                                    </w14:srgbClr>
+                                  </w14:shadow>
+                                </w:rPr>
+                              </w:pPr>
+                              <w:r>
+                                <w:rPr>
+                                  <w14:shadow w14:blurRad="50800" w14:dist="38100" w14:dir="2700000" w14:sx="100000" w14:sy="100000" w14:kx="0" w14:ky="0" w14:algn="tl">
+                                    <w14:srgbClr w14:val="000000">
+                                      <w14:alpha w14:val="60000"/>
+                                    </w14:srgbClr>
+                                  </w14:shadow>
+                                </w:rPr>
+                                <w:t>The last valid equation entered</w:t>
+                              </w:r>
+                            </w:p>
+                          </w:txbxContent>
+                        </wps:txbx>
+                        <wps:bodyPr rot="0" spcFirstLastPara="0" vertOverflow="overflow" horzOverflow="overflow" vert="horz" wrap="square" lIns="91440" tIns="45720" rIns="91440" bIns="45720" numCol="1" spcCol="0" rtlCol="0" fromWordArt="0" anchor="t" anchorCtr="0" forceAA="0" compatLnSpc="1">
+                          <a:prstTxWarp prst="textNoShape">
+                            <a:avLst/>
+                          </a:prstTxWarp>
+                          <a:noAutofit/>
+                        </wps:bodyPr>
+                      </wps:wsp>
+                      <wps:wsp>
+                        <wps:cNvPr id="70" name="Text Box 70"/>
+                        <wps:cNvSpPr txBox="1"/>
+                        <wps:spPr>
+                          <a:xfrm>
+                            <a:off x="4699220" y="302150"/>
+                            <a:ext cx="1263650" cy="558800"/>
+                          </a:xfrm>
+                          <a:prstGeom prst="rect">
+                            <a:avLst/>
+                          </a:prstGeom>
+                          <a:noFill/>
+                          <a:ln w="6350">
+                            <a:noFill/>
+                          </a:ln>
+                          <a:effectLst/>
+                        </wps:spPr>
+                        <wps:style>
+                          <a:lnRef idx="0">
+                            <a:schemeClr val="accent1"/>
+                          </a:lnRef>
+                          <a:fillRef idx="0">
+                            <a:schemeClr val="accent1"/>
+                          </a:fillRef>
+                          <a:effectRef idx="0">
+                            <a:schemeClr val="accent1"/>
+                          </a:effectRef>
+                          <a:fontRef idx="minor">
+                            <a:schemeClr val="dk1"/>
+                          </a:fontRef>
+                        </wps:style>
+                        <wps:txbx>
+                          <w:txbxContent>
+                            <w:p>
+                              <w:pPr>
+                                <w:rPr>
+                                  <w14:shadow w14:blurRad="50800" w14:dist="38100" w14:dir="2700000" w14:sx="100000" w14:sy="100000" w14:kx="0" w14:ky="0" w14:algn="tl">
+                                    <w14:srgbClr w14:val="000000">
+                                      <w14:alpha w14:val="60000"/>
+                                    </w14:srgbClr>
+                                  </w14:shadow>
+                                </w:rPr>
+                              </w:pPr>
+                              <w:r>
+                                <w:rPr>
+                                  <w14:shadow w14:blurRad="50800" w14:dist="38100" w14:dir="2700000" w14:sx="100000" w14:sy="100000" w14:kx="0" w14:ky="0" w14:algn="tl">
+                                    <w14:srgbClr w14:val="000000">
+                                      <w14:alpha w14:val="60000"/>
+                                    </w14:srgbClr>
+                                  </w14:shadow>
+                                </w:rPr>
+                                <w:t>Delete the selected plot</w:t>
+                              </w:r>
+                            </w:p>
+                          </w:txbxContent>
+                        </wps:txbx>
+                        <wps:bodyPr rot="0" spcFirstLastPara="0" vertOverflow="overflow" horzOverflow="overflow" vert="horz" wrap="square" lIns="91440" tIns="45720" rIns="91440" bIns="45720" numCol="1" spcCol="0" rtlCol="0" fromWordArt="0" anchor="t" anchorCtr="0" forceAA="0" compatLnSpc="1">
+                          <a:prstTxWarp prst="textNoShape">
+                            <a:avLst/>
+                          </a:prstTxWarp>
+                          <a:noAutofit/>
+                        </wps:bodyPr>
+                      </wps:wsp>
+                      <wps:wsp>
+                        <wps:cNvPr id="71" name="Text Box 71"/>
+                        <wps:cNvSpPr txBox="1"/>
+                        <wps:spPr>
+                          <a:xfrm>
+                            <a:off x="4699220" y="2568271"/>
+                            <a:ext cx="1073150" cy="355600"/>
+                          </a:xfrm>
+                          <a:prstGeom prst="rect">
+                            <a:avLst/>
+                          </a:prstGeom>
+                          <a:noFill/>
+                          <a:ln w="6350">
+                            <a:noFill/>
+                          </a:ln>
+                          <a:effectLst/>
+                        </wps:spPr>
+                        <wps:style>
+                          <a:lnRef idx="0">
+                            <a:schemeClr val="accent1"/>
+                          </a:lnRef>
+                          <a:fillRef idx="0">
+                            <a:schemeClr val="accent1"/>
+                          </a:fillRef>
+                          <a:effectRef idx="0">
+                            <a:schemeClr val="accent1"/>
+                          </a:effectRef>
+                          <a:fontRef idx="minor">
+                            <a:schemeClr val="dk1"/>
+                          </a:fontRef>
+                        </wps:style>
+                        <wps:txbx>
+                          <w:txbxContent>
+                            <w:p>
+                              <w:pPr>
+                                <w:rPr>
+                                  <w14:shadow w14:blurRad="50800" w14:dist="38100" w14:dir="2700000" w14:sx="100000" w14:sy="100000" w14:kx="0" w14:ky="0" w14:algn="tl">
+                                    <w14:srgbClr w14:val="000000">
+                                      <w14:alpha w14:val="60000"/>
+                                    </w14:srgbClr>
+                                  </w14:shadow>
+                                </w:rPr>
+                              </w:pPr>
+                              <w:r>
+                                <w:rPr>
+                                  <w14:shadow w14:blurRad="50800" w14:dist="38100" w14:dir="2700000" w14:sx="100000" w14:sy="100000" w14:kx="0" w14:ky="0" w14:algn="tl">
+                                    <w14:srgbClr w14:val="000000">
+                                      <w14:alpha w14:val="60000"/>
+                                    </w14:srgbClr>
+                                  </w14:shadow>
+                                </w:rPr>
+                                <w:t>Add new plot</w:t>
+                              </w:r>
+                            </w:p>
+                          </w:txbxContent>
+                        </wps:txbx>
+                        <wps:bodyPr rot="0" spcFirstLastPara="0" vertOverflow="overflow" horzOverflow="overflow" vert="horz" wrap="square" lIns="91440" tIns="45720" rIns="91440" bIns="45720" numCol="1" spcCol="0" rtlCol="0" fromWordArt="0" anchor="t" anchorCtr="0" forceAA="0" compatLnSpc="1">
+                          <a:prstTxWarp prst="textNoShape">
+                            <a:avLst/>
+                          </a:prstTxWarp>
+                          <a:noAutofit/>
+                        </wps:bodyPr>
+                      </wps:wsp>
+                      <wps:wsp>
+                        <wps:cNvPr id="73" name="Text Box 73"/>
+                        <wps:cNvSpPr txBox="1"/>
+                        <wps:spPr>
+                          <a:xfrm>
+                            <a:off x="190831" y="2655736"/>
+                            <a:ext cx="1003300" cy="463550"/>
+                          </a:xfrm>
+                          <a:prstGeom prst="rect">
+                            <a:avLst/>
+                          </a:prstGeom>
+                          <a:noFill/>
+                          <a:ln w="6350">
+                            <a:noFill/>
+                          </a:ln>
+                          <a:effectLst/>
+                        </wps:spPr>
+                        <wps:style>
+                          <a:lnRef idx="0">
+                            <a:schemeClr val="accent1"/>
+                          </a:lnRef>
+                          <a:fillRef idx="0">
+                            <a:schemeClr val="accent1"/>
+                          </a:fillRef>
+                          <a:effectRef idx="0">
+                            <a:schemeClr val="accent1"/>
+                          </a:effectRef>
+                          <a:fontRef idx="minor">
+                            <a:schemeClr val="dk1"/>
+                          </a:fontRef>
+                        </wps:style>
+                        <wps:txbx>
+                          <w:txbxContent>
+                            <w:p>
+                              <w:pPr>
+                                <w:rPr>
+                                  <w14:shadow w14:blurRad="50800" w14:dist="38100" w14:dir="2700000" w14:sx="100000" w14:sy="100000" w14:kx="0" w14:ky="0" w14:algn="tl">
+                                    <w14:srgbClr w14:val="000000">
+                                      <w14:alpha w14:val="60000"/>
+                                    </w14:srgbClr>
+                                  </w14:shadow>
+                                </w:rPr>
+                              </w:pPr>
+                              <w:r>
+                                <w:rPr>
+                                  <w14:shadow w14:blurRad="50800" w14:dist="38100" w14:dir="2700000" w14:sx="100000" w14:sy="100000" w14:kx="0" w14:ky="0" w14:algn="tl">
+                                    <w14:srgbClr w14:val="000000">
+                                      <w14:alpha w14:val="60000"/>
+                                    </w14:srgbClr>
+                                  </w14:shadow>
+                                </w:rPr>
+                                <w:t>E</w:t>
+                              </w:r>
+                              <w:r>
+                                <w:rPr>
+                                  <w14:shadow w14:blurRad="50800" w14:dist="38100" w14:dir="2700000" w14:sx="100000" w14:sy="100000" w14:kx="0" w14:ky="0" w14:algn="tl">
+                                    <w14:srgbClr w14:val="000000">
+                                      <w14:alpha w14:val="60000"/>
+                                    </w14:srgbClr>
+                                  </w14:shadow>
+                                </w:rPr>
+                                <w:t>quation input area</w:t>
+                              </w:r>
+                            </w:p>
+                            <w:p>
+                              <w:pPr>
+                                <w:rPr>
+                                  <w14:shadow w14:blurRad="50800" w14:dist="38100" w14:dir="2700000" w14:sx="100000" w14:sy="100000" w14:kx="0" w14:ky="0" w14:algn="tl">
+                                    <w14:srgbClr w14:val="000000">
+                                      <w14:alpha w14:val="60000"/>
+                                    </w14:srgbClr>
+                                  </w14:shadow>
+                                </w:rPr>
+                              </w:pPr>
+                              <w:r>
+                                <w:rPr>
+                                  <w14:shadow w14:blurRad="50800" w14:dist="38100" w14:dir="2700000" w14:sx="100000" w14:sy="100000" w14:kx="0" w14:ky="0" w14:algn="tl">
+                                    <w14:srgbClr w14:val="000000">
+                                      <w14:alpha w14:val="60000"/>
+                                    </w14:srgbClr>
+                                  </w14:shadow>
+                                </w:rPr>
+                                <w:t xml:space="preserve"> </w:t>
+                              </w:r>
+                            </w:p>
+                          </w:txbxContent>
+                        </wps:txbx>
+                        <wps:bodyPr rot="0" spcFirstLastPara="0" vertOverflow="overflow" horzOverflow="overflow" vert="horz" wrap="square" lIns="91440" tIns="45720" rIns="91440" bIns="45720" numCol="1" spcCol="0" rtlCol="0" fromWordArt="0" anchor="t" anchorCtr="0" forceAA="0" compatLnSpc="1">
+                          <a:prstTxWarp prst="textNoShape">
+                            <a:avLst/>
+                          </a:prstTxWarp>
+                          <a:noAutofit/>
+                        </wps:bodyPr>
+                      </wps:wsp>
+                      <wps:wsp>
+                        <wps:cNvPr id="74" name="Text Box 74"/>
+                        <wps:cNvSpPr txBox="1"/>
+                        <wps:spPr>
+                          <a:xfrm>
+                            <a:off x="500932" y="3101009"/>
+                            <a:ext cx="1003300" cy="463550"/>
+                          </a:xfrm>
+                          <a:prstGeom prst="rect">
+                            <a:avLst/>
+                          </a:prstGeom>
+                          <a:noFill/>
+                          <a:ln w="6350">
+                            <a:noFill/>
+                          </a:ln>
+                          <a:effectLst/>
+                        </wps:spPr>
+                        <wps:style>
+                          <a:lnRef idx="0">
+                            <a:schemeClr val="accent1"/>
+                          </a:lnRef>
+                          <a:fillRef idx="0">
+                            <a:schemeClr val="accent1"/>
+                          </a:fillRef>
+                          <a:effectRef idx="0">
+                            <a:schemeClr val="accent1"/>
+                          </a:effectRef>
+                          <a:fontRef idx="minor">
+                            <a:schemeClr val="dk1"/>
+                          </a:fontRef>
+                        </wps:style>
+                        <wps:txbx>
+                          <w:txbxContent>
+                            <w:p>
+                              <w:pPr>
+                                <w:rPr>
+                                  <w14:shadow w14:blurRad="50800" w14:dist="38100" w14:dir="2700000" w14:sx="100000" w14:sy="100000" w14:kx="0" w14:ky="0" w14:algn="tl">
+                                    <w14:srgbClr w14:val="000000">
+                                      <w14:alpha w14:val="60000"/>
+                                    </w14:srgbClr>
+                                  </w14:shadow>
+                                </w:rPr>
+                              </w:pPr>
+                              <w:r>
+                                <w:rPr>
+                                  <w14:shadow w14:blurRad="50800" w14:dist="38100" w14:dir="2700000" w14:sx="100000" w14:sy="100000" w14:kx="0" w14:ky="0" w14:algn="tl">
+                                    <w14:srgbClr w14:val="000000">
+                                      <w14:alpha w14:val="60000"/>
+                                    </w14:srgbClr>
+                                  </w14:shadow>
+                                </w:rPr>
+                                <w:t>Selected colour</w:t>
+                              </w:r>
+                            </w:p>
+                            <w:p>
+                              <w:pPr>
+                                <w:rPr>
+                                  <w14:shadow w14:blurRad="50800" w14:dist="38100" w14:dir="2700000" w14:sx="100000" w14:sy="100000" w14:kx="0" w14:ky="0" w14:algn="tl">
+                                    <w14:srgbClr w14:val="000000">
+                                      <w14:alpha w14:val="60000"/>
+                                    </w14:srgbClr>
+                                  </w14:shadow>
+                                </w:rPr>
+                              </w:pPr>
+                              <w:r>
+                                <w:rPr>
+                                  <w14:shadow w14:blurRad="50800" w14:dist="38100" w14:dir="2700000" w14:sx="100000" w14:sy="100000" w14:kx="0" w14:ky="0" w14:algn="tl">
+                                    <w14:srgbClr w14:val="000000">
+                                      <w14:alpha w14:val="60000"/>
+                                    </w14:srgbClr>
+                                  </w14:shadow>
+                                </w:rPr>
+                                <w:t xml:space="preserve"> </w:t>
+                              </w:r>
+                            </w:p>
+                          </w:txbxContent>
+                        </wps:txbx>
+                        <wps:bodyPr rot="0" spcFirstLastPara="0" vertOverflow="overflow" horzOverflow="overflow" vert="horz" wrap="square" lIns="91440" tIns="45720" rIns="91440" bIns="45720" numCol="1" spcCol="0" rtlCol="0" fromWordArt="0" anchor="t" anchorCtr="0" forceAA="0" compatLnSpc="1">
+                          <a:prstTxWarp prst="textNoShape">
+                            <a:avLst/>
+                          </a:prstTxWarp>
+                          <a:noAutofit/>
+                        </wps:bodyPr>
+                      </wps:wsp>
+                      <wps:wsp>
+                        <wps:cNvPr id="75" name="Text Box 75"/>
+                        <wps:cNvSpPr txBox="1"/>
+                        <wps:spPr>
+                          <a:xfrm>
+                            <a:off x="4699220" y="3108960"/>
+                            <a:ext cx="1003300" cy="698500"/>
+                          </a:xfrm>
+                          <a:prstGeom prst="rect">
+                            <a:avLst/>
+                          </a:prstGeom>
+                          <a:noFill/>
+                          <a:ln w="6350">
+                            <a:noFill/>
+                          </a:ln>
+                          <a:effectLst/>
+                        </wps:spPr>
+                        <wps:style>
+                          <a:lnRef idx="0">
+                            <a:schemeClr val="accent1"/>
+                          </a:lnRef>
+                          <a:fillRef idx="0">
+                            <a:schemeClr val="accent1"/>
+                          </a:fillRef>
+                          <a:effectRef idx="0">
+                            <a:schemeClr val="accent1"/>
+                          </a:effectRef>
+                          <a:fontRef idx="minor">
+                            <a:schemeClr val="dk1"/>
+                          </a:fontRef>
+                        </wps:style>
+                        <wps:txbx>
+                          <w:txbxContent>
+                            <w:p>
+                              <w:pPr>
+                                <w:rPr>
+                                  <w14:shadow w14:blurRad="50800" w14:dist="38100" w14:dir="2700000" w14:sx="100000" w14:sy="100000" w14:kx="0" w14:ky="0" w14:algn="tl">
+                                    <w14:srgbClr w14:val="000000">
+                                      <w14:alpha w14:val="60000"/>
+                                    </w14:srgbClr>
+                                  </w14:shadow>
+                                </w:rPr>
+                              </w:pPr>
+                              <w:r>
+                                <w:rPr>
+                                  <w14:shadow w14:blurRad="50800" w14:dist="38100" w14:dir="2700000" w14:sx="100000" w14:sy="100000" w14:kx="0" w14:ky="0" w14:algn="tl">
+                                    <w14:srgbClr w14:val="000000">
+                                      <w14:alpha w14:val="60000"/>
+                                    </w14:srgbClr>
+                                  </w14:shadow>
+                                </w:rPr>
+                                <w:t>Set plot colour and opacity</w:t>
+                              </w:r>
+                            </w:p>
+                            <w:p>
+                              <w:pPr>
+                                <w:rPr>
+                                  <w14:shadow w14:blurRad="50800" w14:dist="38100" w14:dir="2700000" w14:sx="100000" w14:sy="100000" w14:kx="0" w14:ky="0" w14:algn="tl">
+                                    <w14:srgbClr w14:val="000000">
+                                      <w14:alpha w14:val="60000"/>
+                                    </w14:srgbClr>
+                                  </w14:shadow>
+                                </w:rPr>
+                              </w:pPr>
+                              <w:r>
+                                <w:rPr>
+                                  <w14:shadow w14:blurRad="50800" w14:dist="38100" w14:dir="2700000" w14:sx="100000" w14:sy="100000" w14:kx="0" w14:ky="0" w14:algn="tl">
+                                    <w14:srgbClr w14:val="000000">
+                                      <w14:alpha w14:val="60000"/>
+                                    </w14:srgbClr>
+                                  </w14:shadow>
+                                </w:rPr>
+                                <w:t xml:space="preserve"> </w:t>
+                              </w:r>
+                            </w:p>
+                          </w:txbxContent>
+                        </wps:txbx>
+                        <wps:bodyPr rot="0" spcFirstLastPara="0" vertOverflow="overflow" horzOverflow="overflow" vert="horz" wrap="square" lIns="91440" tIns="45720" rIns="91440" bIns="45720" numCol="1" spcCol="0" rtlCol="0" fromWordArt="0" anchor="t" anchorCtr="0" forceAA="0" compatLnSpc="1">
+                          <a:prstTxWarp prst="textNoShape">
+                            <a:avLst/>
+                          </a:prstTxWarp>
+                          <a:noAutofit/>
+                        </wps:bodyPr>
+                      </wps:wsp>
+                    </wpg:wgp>
+                  </a:graphicData>
+                </a:graphic>
+                <wp14:sizeRelH relativeFrom="margin">
+                  <wp14:pctWidth>0</wp14:pctWidth>
+                </wp14:sizeRelH>
+                <wp14:sizeRelV relativeFrom="margin">
+                  <wp14:pctHeight>0</wp14:pctHeight>
+                </wp14:sizeRelV>
+              </wp:anchor>
+            </w:drawing>
+          </mc:Choice>
+          <mc:Fallback>
+            <w:pict>
+              <v:group id="Group 76" o:spid="_x0000_s1063" style="position:absolute;margin-left:1.25pt;margin-top:413.9pt;width:469.4pt;height:299.9pt;z-index:251723776;mso-position-vertical-relative:page;mso-width-relative:margin;mso-height-relative:margin" coordsize="59628,38074" o:gfxdata="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">
+                <v:shape id="Picture 72" o:spid="_x0000_s1064" type="#_x0000_t75" style="position:absolute;left:16300;width:24410;height:34508;visibility:visible;mso-wrap-style:square" o:gfxdata="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">
+                  <v:imagedata r:id="rId38" o:title=""/>
+                  <v:path arrowok="t"/>
+                </v:shape>
+                <v:shape id="Straight Arrow Connector 48" o:spid="_x0000_s1065" type="#_x0000_t32" style="position:absolute;left:12006;top:32361;width:5016;height:0;flip:x;visibility:visible;mso-wrap-style:square" o:connectortype="straight" o:gfxdata="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" strokecolor="black [3040]" strokeweight="1.5pt">
+                  <v:stroke startarrow="open"/>
+                  <v:shadow on="t" color="black" opacity="26214f" origin="-.5,-.5" offset=".74836mm,.74836mm"/>
+                </v:shape>
+                <v:shape id="Straight Arrow Connector 53" o:spid="_x0000_s1066" type="#_x0000_t32" style="position:absolute;left:40074;top:32361;width:6985;height:0;flip:x;visibility:visible;mso-wrap-style:square" o:connectortype="straight" o:gfxdata="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" strokecolor="black [3040]" strokeweight="1.5pt">
+                  <v:stroke endarrow="open"/>
+                  <v:shadow on="t" color="black" opacity="26214f" origin="-.5,-.5" offset=".74836mm,.74836mm"/>
+                </v:shape>
+                <v:shape id="Straight Arrow Connector 54" o:spid="_x0000_s1067" type="#_x0000_t32" style="position:absolute;left:40074;top:27034;width:6985;height:0;flip:x;visibility:visible;mso-wrap-style:square" o:connectortype="straight" o:gfxdata="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" strokecolor="black [3040]" strokeweight="1.5pt">
+                  <v:stroke endarrow="open"/>
+                  <v:shadow on="t" color="black" opacity="26214f" origin="-.5,-.5" offset=".74836mm,.74836mm"/>
+                </v:shape>
+                <v:shape id="Straight Arrow Connector 56" o:spid="_x0000_s1068" type="#_x0000_t32" style="position:absolute;left:40074;top:4293;width:6985;height:0;flip:x;visibility:visible;mso-wrap-style:square" o:connectortype="straight" o:gfxdata="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" strokecolor="black [3040]" strokeweight="1.5pt">
+                  <v:stroke endarrow="open"/>
+                  <v:shadow on="t" color="black" opacity="26214f" origin="-.5,-.5" offset=".74836mm,.74836mm"/>
+                </v:shape>
+                <v:shape id="Straight Arrow Connector 66" o:spid="_x0000_s1069" type="#_x0000_t32" style="position:absolute;left:10018;top:30055;width:6985;height:0;flip:x;visibility:visible;mso-wrap-style:square" o:connectortype="straight" o:gfxdata="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" strokecolor="black [3040]" strokeweight="1.5pt">
+                  <v:stroke startarrow="open"/>
+                  <v:shadow on="t" color="black" opacity="26214f" origin="-.5,-.5" offset=".74836mm,.74836mm"/>
+                </v:shape>
+                <v:shape id="Straight Arrow Connector 67" o:spid="_x0000_s1070" type="#_x0000_t32" style="position:absolute;left:10018;top:4611;width:8763;height:0;flip:x;visibility:visible;mso-wrap-style:square" o:connectortype="straight" o:gfxdata="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" strokecolor="black [3040]" strokeweight="1.5pt">
+                  <v:stroke startarrow="open"/>
+                  <v:shadow on="t" color="black" opacity="26214f" origin="-.5,-.5" offset=".74836mm,.74836mm"/>
+                </v:shape>
+                <v:shape id="Text Box 69" o:spid="_x0000_s1071" type="#_x0000_t202" style="position:absolute;top:3260;width:12636;height:5588;visibility:visible;mso-wrap-style:square;v-text-anchor:top" o:gfxdata="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" filled="f" stroked="f" strokeweight=".5pt">
+                  <v:textbox>
+                    <w:txbxContent>
+                      <w:p>
+                        <w:pPr>
+                          <w:rPr>
+                            <w14:shadow w14:blurRad="50800" w14:dist="38100" w14:dir="2700000" w14:sx="100000" w14:sy="100000" w14:kx="0" w14:ky="0" w14:algn="tl">
+                              <w14:srgbClr w14:val="000000">
+                                <w14:alpha w14:val="60000"/>
+                              </w14:srgbClr>
+                            </w14:shadow>
+                          </w:rPr>
+                        </w:pPr>
+                        <w:r>
+                          <w:rPr>
+                            <w14:shadow w14:blurRad="50800" w14:dist="38100" w14:dir="2700000" w14:sx="100000" w14:sy="100000" w14:kx="0" w14:ky="0" w14:algn="tl">
+                              <w14:srgbClr w14:val="000000">
+                                <w14:alpha w14:val="60000"/>
+                              </w14:srgbClr>
+                            </w14:shadow>
+                          </w:rPr>
+                          <w:t>The last valid equation entered</w:t>
+                        </w:r>
+                      </w:p>
+                    </w:txbxContent>
+                  </v:textbox>
+                </v:shape>
+                <v:shape id="Text Box 70" o:spid="_x0000_s1072" type="#_x0000_t202" style="position:absolute;left:46992;top:3021;width:12636;height:5588;visibility:visible;mso-wrap-style:square;v-text-anchor:top" o:gfxdata="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" filled="f" stroked="f" strokeweight=".5pt">
+                  <v:textbox>
+                    <w:txbxContent>
+                      <w:p>
+                        <w:pPr>
+                          <w:rPr>
+                            <w14:shadow w14:blurRad="50800" w14:dist="38100" w14:dir="2700000" w14:sx="100000" w14:sy="100000" w14:kx="0" w14:ky="0" w14:algn="tl">
+                              <w14:srgbClr w14:val="000000">
+                                <w14:alpha w14:val="60000"/>
+                              </w14:srgbClr>
+                            </w14:shadow>
+                          </w:rPr>
+                        </w:pPr>
+                        <w:r>
+                          <w:rPr>
+                            <w14:shadow w14:blurRad="50800" w14:dist="38100" w14:dir="2700000" w14:sx="100000" w14:sy="100000" w14:kx="0" w14:ky="0" w14:algn="tl">
+                              <w14:srgbClr w14:val="000000">
+                                <w14:alpha w14:val="60000"/>
+                              </w14:srgbClr>
+                            </w14:shadow>
+                          </w:rPr>
+                          <w:t>Delete the selected plot</w:t>
+                        </w:r>
+                      </w:p>
+                    </w:txbxContent>
+                  </v:textbox>
+                </v:shape>
+                <v:shape id="Text Box 71" o:spid="_x0000_s1073" type="#_x0000_t202" style="position:absolute;left:46992;top:25682;width:10731;height:3556;visibility:visible;mso-wrap-style:square;v-text-anchor:top" o:gfxdata="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" filled="f" stroked="f" strokeweight=".5pt">
+                  <v:textbox>
+                    <w:txbxContent>
+                      <w:p>
+                        <w:pPr>
+                          <w:rPr>
+                            <w14:shadow w14:blurRad="50800" w14:dist="38100" w14:dir="2700000" w14:sx="100000" w14:sy="100000" w14:kx="0" w14:ky="0" w14:algn="tl">
+                              <w14:srgbClr w14:val="000000">
+                                <w14:alpha w14:val="60000"/>
+                              </w14:srgbClr>
+                            </w14:shadow>
+                          </w:rPr>
+                        </w:pPr>
+                        <w:r>
+                          <w:rPr>
+                            <w14:shadow w14:blurRad="50800" w14:dist="38100" w14:dir="2700000" w14:sx="100000" w14:sy="100000" w14:kx="0" w14:ky="0" w14:algn="tl">
+                              <w14:srgbClr w14:val="000000">
+                                <w14:alpha w14:val="60000"/>
+                              </w14:srgbClr>
+                            </w14:shadow>
+                          </w:rPr>
+                          <w:t>Add new plot</w:t>
+                        </w:r>
+                      </w:p>
+                    </w:txbxContent>
+                  </v:textbox>
+                </v:shape>
+                <v:shape id="Text Box 73" o:spid="_x0000_s1074" type="#_x0000_t202" style="position:absolute;left:1908;top:26557;width:10033;height:4635;visibility:visible;mso-wrap-style:square;v-text-anchor:top" o:gfxdata="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" filled="f" stroked="f" strokeweight=".5pt">
+                  <v:textbox>
+                    <w:txbxContent>
+                      <w:p>
+                        <w:pPr>
+                          <w:rPr>
+                            <w14:shadow w14:blurRad="50800" w14:dist="38100" w14:dir="2700000" w14:sx="100000" w14:sy="100000" w14:kx="0" w14:ky="0" w14:algn="tl">
+                              <w14:srgbClr w14:val="000000">
+                                <w14:alpha w14:val="60000"/>
+                              </w14:srgbClr>
+                            </w14:shadow>
+                          </w:rPr>
+                        </w:pPr>
+                        <w:r>
+                          <w:rPr>
+                            <w14:shadow w14:blurRad="50800" w14:dist="38100" w14:dir="2700000" w14:sx="100000" w14:sy="100000" w14:kx="0" w14:ky="0" w14:algn="tl">
+                              <w14:srgbClr w14:val="000000">
+                                <w14:alpha w14:val="60000"/>
+                              </w14:srgbClr>
+                            </w14:shadow>
+                          </w:rPr>
+                          <w:t>E</w:t>
+                        </w:r>
+                        <w:r>
+                          <w:rPr>
+                            <w14:shadow w14:blurRad="50800" w14:dist="38100" w14:dir="2700000" w14:sx="100000" w14:sy="100000" w14:kx="0" w14:ky="0" w14:algn="tl">
+                              <w14:srgbClr w14:val="000000">
+                                <w14:alpha w14:val="60000"/>
+                              </w14:srgbClr>
+                            </w14:shadow>
+                          </w:rPr>
+                          <w:t>quation input area</w:t>
+                        </w:r>
+                      </w:p>
+                      <w:p>
+                        <w:pPr>
+                          <w:rPr>
+                            <w14:shadow w14:blurRad="50800" w14:dist="38100" w14:dir="2700000" w14:sx="100000" w14:sy="100000" w14:kx="0" w14:ky="0" w14:algn="tl">
+                              <w14:srgbClr w14:val="000000">
+                                <w14:alpha w14:val="60000"/>
+                              </w14:srgbClr>
+                            </w14:shadow>
+                          </w:rPr>
+                        </w:pPr>
+                        <w:r>
+                          <w:rPr>
+                            <w14:shadow w14:blurRad="50800" w14:dist="38100" w14:dir="2700000" w14:sx="100000" w14:sy="100000" w14:kx="0" w14:ky="0" w14:algn="tl">
+                              <w14:srgbClr w14:val="000000">
+                                <w14:alpha w14:val="60000"/>
+                              </w14:srgbClr>
+                            </w14:shadow>
+                          </w:rPr>
+                          <w:t xml:space="preserve"> </w:t>
+                        </w:r>
+                      </w:p>
+                    </w:txbxContent>
+                  </v:textbox>
+                </v:shape>
+                <v:shape id="Text Box 74" o:spid="_x0000_s1075" type="#_x0000_t202" style="position:absolute;left:5009;top:31010;width:10033;height:4635;visibility:visible;mso-wrap-style:square;v-text-anchor:top" o:gfxdata="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" filled="f" stroked="f" strokeweight=".5pt">
+                  <v:textbox>
+                    <w:txbxContent>
+                      <w:p>
+                        <w:pPr>
+                          <w:rPr>
+                            <w14:shadow w14:blurRad="50800" w14:dist="38100" w14:dir="2700000" w14:sx="100000" w14:sy="100000" w14:kx="0" w14:ky="0" w14:algn="tl">
+                              <w14:srgbClr w14:val="000000">
+                                <w14:alpha w14:val="60000"/>
+                              </w14:srgbClr>
+                            </w14:shadow>
+                          </w:rPr>
+                        </w:pPr>
+                        <w:r>
+                          <w:rPr>
+                            <w14:shadow w14:blurRad="50800" w14:dist="38100" w14:dir="2700000" w14:sx="100000" w14:sy="100000" w14:kx="0" w14:ky="0" w14:algn="tl">
+                              <w14:srgbClr w14:val="000000">
+                                <w14:alpha w14:val="60000"/>
+                              </w14:srgbClr>
+                            </w14:shadow>
+                          </w:rPr>
+                          <w:t>Selected colour</w:t>
+                        </w:r>
+                      </w:p>
+                      <w:p>
+                        <w:pPr>
+                          <w:rPr>
+                            <w14:shadow w14:blurRad="50800" w14:dist="38100" w14:dir="2700000" w14:sx="100000" w14:sy="100000" w14:kx="0" w14:ky="0" w14:algn="tl">
+                              <w14:srgbClr w14:val="000000">
+                                <w14:alpha w14:val="60000"/>
+                              </w14:srgbClr>
+                            </w14:shadow>
+                          </w:rPr>
+                        </w:pPr>
+                        <w:r>
+                          <w:rPr>
+                            <w14:shadow w14:blurRad="50800" w14:dist="38100" w14:dir="2700000" w14:sx="100000" w14:sy="100000" w14:kx="0" w14:ky="0" w14:algn="tl">
+                              <w14:srgbClr w14:val="000000">
+                                <w14:alpha w14:val="60000"/>
+                              </w14:srgbClr>
+                            </w14:shadow>
+                          </w:rPr>
+                          <w:t xml:space="preserve"> </w:t>
+                        </w:r>
+                      </w:p>
+                    </w:txbxContent>
+                  </v:textbox>
+                </v:shape>
+                <v:shape id="Text Box 75" o:spid="_x0000_s1076" type="#_x0000_t202" style="position:absolute;left:46992;top:31089;width:10033;height:6985;visibility:visible;mso-wrap-style:square;v-text-anchor:top" o:gfxdata="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" filled="f" stroked="f" strokeweight=".5pt">
+                  <v:textbox>
+                    <w:txbxContent>
+                      <w:p>
+                        <w:pPr>
+                          <w:rPr>
+                            <w14:shadow w14:blurRad="50800" w14:dist="38100" w14:dir="2700000" w14:sx="100000" w14:sy="100000" w14:kx="0" w14:ky="0" w14:algn="tl">
+                              <w14:srgbClr w14:val="000000">
+                                <w14:alpha w14:val="60000"/>
+                              </w14:srgbClr>
+                            </w14:shadow>
+                          </w:rPr>
+                        </w:pPr>
+                        <w:r>
+                          <w:rPr>
+                            <w14:shadow w14:blurRad="50800" w14:dist="38100" w14:dir="2700000" w14:sx="100000" w14:sy="100000" w14:kx="0" w14:ky="0" w14:algn="tl">
+                              <w14:srgbClr w14:val="000000">
+                                <w14:alpha w14:val="60000"/>
+                              </w14:srgbClr>
+                            </w14:shadow>
+                          </w:rPr>
+                          <w:t>Set plot colour and opacity</w:t>
+                        </w:r>
+                      </w:p>
+                      <w:p>
+                        <w:pPr>
+                          <w:rPr>
+                            <w14:shadow w14:blurRad="50800" w14:dist="38100" w14:dir="2700000" w14:sx="100000" w14:sy="100000" w14:kx="0" w14:ky="0" w14:algn="tl">
+                              <w14:srgbClr w14:val="000000">
+                                <w14:alpha w14:val="60000"/>
+                              </w14:srgbClr>
+                            </w14:shadow>
+                          </w:rPr>
+                        </w:pPr>
+                        <w:r>
+                          <w:rPr>
+                            <w14:shadow w14:blurRad="50800" w14:dist="38100" w14:dir="2700000" w14:sx="100000" w14:sy="100000" w14:kx="0" w14:ky="0" w14:algn="tl">
+                              <w14:srgbClr w14:val="000000">
+                                <w14:alpha w14:val="60000"/>
+                              </w14:srgbClr>
+                            </w14:shadow>
+                          </w:rPr>
+                          <w:t xml:space="preserve"> </w:t>
+                        </w:r>
+                      </w:p>
+                    </w:txbxContent>
+                  </v:textbox>
+                </v:shape>
+                <w10:wrap anchory="page"/>
+              </v:group>
+            </w:pict>
+          </mc:Fallback>
+        </mc:AlternateContent>
+      </w:r>
+      <w:r>
+        <w:rPr>
+          <w:i/>
+        </w:rPr>
+        <w:t>Note:</w:t>
+      </w:r>
+      <w:r>
+        <w:t xml:space="preserve"> The plot dialog can be docked into the main window, or used as a separate window.</w:t>
       </w:r>
     </w:p>
     <w:p>
       <w:pPr>
+        <w:tabs>
+          <w:tab w:val="left" w:pos="3119"/>
+        </w:tabs>
+      </w:pPr>
+      <w:r>
+        <w:br w:type="page"/>
+      </w:r>
+    </w:p>
+    <w:p>
+      <w:pPr>
         <w:pStyle w:val="Heading2"/>
       </w:pPr>
       <w:r>
@@ -5355,29 +6430,654 @@
       </w:r>
     </w:p>
     <w:p>
+      <w:r>
+        <w:t>Equations are entered as plaintext, and are automatically evaluated as you type. When an equation is recognised, it is loaded into the selected plot, and drawn in the drawing area. The equation input</w:t>
+      </w:r>
+      <w:r>
+        <w:t xml:space="preserve"> area</w:t>
+      </w:r>
+      <w:r>
+        <w:t xml:space="preserve"> </w:t>
+      </w:r>
+      <w:r>
+        <w:t>indicates when an equation is unrecognised by turning red.</w:t>
+      </w:r>
+    </w:p>
+    <w:p>
+      <w:pPr>
+        <w:rPr>
+          <w:rFonts w:cs="Consolas"/>
+        </w:rPr>
+      </w:pPr>
+      <w:r>
+        <w:rPr>
+          <w:i/>
+        </w:rPr>
+        <w:t>Note:</w:t>
+      </w:r>
+      <w:r>
+        <w:t xml:space="preserve"> </w:t>
+      </w:r>
+      <w:r>
+        <w:t>T</w:t>
+      </w:r>
+      <w:r>
+        <w:t xml:space="preserve">he parser uses the character </w:t>
+      </w:r>
+      <w:r>
+        <w:rPr>
+          <w:rFonts w:ascii="Consolas" w:hAnsi="Consolas" w:cs="Consolas"/>
+        </w:rPr>
+        <w:t>j</w:t>
+      </w:r>
+      <w:r>
+        <w:t xml:space="preserve"> as the imaginary unit, rather than </w:t>
+      </w:r>
+      <w:r>
+        <w:rPr>
+          <w:rFonts w:ascii="Consolas" w:hAnsi="Consolas" w:cs="Consolas"/>
+        </w:rPr>
+        <w:t xml:space="preserve">i </w:t>
+      </w:r>
+      <w:r>
+        <w:rPr>
+          <w:rFonts w:cs="Consolas"/>
+        </w:rPr>
+        <w:t>as is commonly used in mathematical notation.</w:t>
+      </w:r>
+    </w:p>
+    <w:p>
+      <w:r>
+        <w:t xml:space="preserve">The parser is fairly good at recognising different forms of equation, but there are still some quirks that should be </w:t>
+      </w:r>
+      <w:r>
+        <w:t>noted, and standard forms of input that should be adhered to if possible.</w:t>
+      </w:r>
+    </w:p>
+    <w:p>
+      <w:r>
+        <w:t>The following forms of equation are accepted as valid loci:</w:t>
+      </w:r>
+    </w:p>
+    <w:p>
+      <w:pPr>
+        <w:tabs>
+          <w:tab w:val="left" w:pos="567"/>
+          <w:tab w:val="right" w:pos="8364"/>
+        </w:tabs>
+        <w:rPr>
+          <w:rFonts w:cs="Consolas"/>
+        </w:rPr>
+      </w:pPr>
+      <w:r>
+        <w:rPr>
+          <w:rFonts w:ascii="Consolas" w:hAnsi="Consolas" w:cs="Consolas"/>
+        </w:rPr>
+        <w:tab/>
+        <w:t>p*</w:t>
+      </w:r>
+      <w:r>
+        <w:rPr>
+          <w:rFonts w:ascii="Consolas" w:hAnsi="Consolas" w:cs="Consolas"/>
+        </w:rPr>
+        <w:t>z</w:t>
+      </w:r>
+      <w:r>
+        <w:rPr>
+          <w:rFonts w:ascii="Consolas" w:hAnsi="Consolas" w:cs="Consolas"/>
+        </w:rPr>
+        <w:t xml:space="preserve"> + a + cj = q*z + b + dj</w:t>
+      </w:r>
+      <w:r>
+        <w:rPr>
+          <w:rFonts w:ascii="Consolas" w:hAnsi="Consolas" w:cs="Consolas"/>
+        </w:rPr>
+        <w:tab/>
+      </w:r>
+      <w:r>
+        <w:t>The point (</w:t>
+      </w:r>
+      <w:r>
+        <w:rPr>
+          <w:rFonts w:ascii="Consolas" w:hAnsi="Consolas" w:cs="Consolas"/>
+        </w:rPr>
+        <w:t>(a-b)/(q-p)</w:t>
+      </w:r>
+      <w:r>
+        <w:t xml:space="preserve">, </w:t>
+      </w:r>
+      <w:r>
+        <w:rPr>
+          <w:rFonts w:ascii="Consolas" w:hAnsi="Consolas" w:cs="Consolas"/>
+        </w:rPr>
+        <w:t>(c-d)</w:t>
+      </w:r>
+      <w:r>
+        <w:rPr>
+          <w:rFonts w:ascii="Consolas" w:hAnsi="Consolas" w:cs="Consolas"/>
+        </w:rPr>
+        <w:t>/(q-p)</w:t>
+      </w:r>
+      <w:r>
+        <w:t>).</w:t>
+      </w:r>
+    </w:p>
+    <w:p>
+      <w:pPr>
+        <w:tabs>
+          <w:tab w:val="left" w:pos="567"/>
+          <w:tab w:val="right" w:pos="8364"/>
+        </w:tabs>
+      </w:pPr>
+      <w:r>
+        <w:rPr>
+          <w:rFonts w:ascii="Consolas" w:hAnsi="Consolas" w:cs="Consolas"/>
+        </w:rPr>
+        <w:tab/>
+      </w:r>
+      <w:r>
+        <w:rPr>
+          <w:rFonts w:ascii="Consolas" w:hAnsi="Consolas" w:cs="Consolas"/>
+        </w:rPr>
+        <w:t>|z –</w:t>
+      </w:r>
+      <w:r>
+        <w:rPr>
+          <w:rFonts w:ascii="Consolas" w:hAnsi="Consolas" w:cs="Consolas"/>
+        </w:rPr>
+        <w:t xml:space="preserve"> b - cj</w:t>
+      </w:r>
+      <w:r>
+        <w:rPr>
+          <w:rFonts w:ascii="Consolas" w:hAnsi="Consolas" w:cs="Consolas"/>
+        </w:rPr>
+        <w:t xml:space="preserve">| = </w:t>
+      </w:r>
+      <w:proofErr w:type="gramStart"/>
+      <w:r>
+        <w:rPr>
+          <w:rFonts w:ascii="Consolas" w:hAnsi="Consolas" w:cs="Consolas"/>
+        </w:rPr>
+        <w:t>a</w:t>
+      </w:r>
+      <w:proofErr w:type="gramEnd"/>
+      <w:r>
+        <w:rPr>
+          <w:rFonts w:ascii="Consolas" w:hAnsi="Consolas" w:cs="Consolas"/>
+        </w:rPr>
+        <w:tab/>
+      </w:r>
+      <w:r>
+        <w:t>A circle</w:t>
+      </w:r>
+      <w:r>
+        <w:t xml:space="preserve">, radius </w:t>
+      </w:r>
+      <w:r>
+        <w:rPr>
+          <w:rFonts w:ascii="Consolas" w:hAnsi="Consolas" w:cs="Consolas"/>
+        </w:rPr>
+        <w:t>a</w:t>
+      </w:r>
+      <w:r>
+        <w:t>,</w:t>
+      </w:r>
+      <w:r>
+        <w:t xml:space="preserve"> centred on</w:t>
+      </w:r>
+      <w:r>
+        <w:t xml:space="preserve"> (</w:t>
+      </w:r>
+      <w:r>
+        <w:rPr>
+          <w:rFonts w:ascii="Consolas" w:hAnsi="Consolas" w:cs="Consolas"/>
+        </w:rPr>
+        <w:t>b</w:t>
+      </w:r>
+      <w:r>
+        <w:t xml:space="preserve">, </w:t>
+      </w:r>
+      <w:r>
+        <w:rPr>
+          <w:rFonts w:ascii="Consolas" w:hAnsi="Consolas" w:cs="Consolas"/>
+        </w:rPr>
+        <w:t>c</w:t>
+      </w:r>
+      <w:r>
+        <w:t>).</w:t>
+      </w:r>
+      <w:r>
+        <w:t xml:space="preserve"> </w:t>
+      </w:r>
+    </w:p>
+    <w:p>
+      <w:pPr>
+        <w:tabs>
+          <w:tab w:val="left" w:pos="567"/>
+          <w:tab w:val="right" w:pos="8364"/>
+        </w:tabs>
+      </w:pPr>
+      <w:r>
+        <w:tab/>
+      </w:r>
+      <w:r>
+        <w:rPr>
+          <w:rFonts w:ascii="Consolas" w:hAnsi="Consolas" w:cs="Consolas"/>
+        </w:rPr>
+        <w:t xml:space="preserve">|z – b – cj| &lt; or &lt;= </w:t>
+      </w:r>
+      <w:proofErr w:type="gramStart"/>
+      <w:r>
+        <w:rPr>
+          <w:rFonts w:ascii="Consolas" w:hAnsi="Consolas" w:cs="Consolas"/>
+        </w:rPr>
+        <w:t>a</w:t>
+      </w:r>
+      <w:proofErr w:type="gramEnd"/>
+      <w:r>
+        <w:rPr>
+          <w:rFonts w:ascii="Consolas" w:hAnsi="Consolas" w:cs="Consolas"/>
+        </w:rPr>
+        <w:tab/>
+      </w:r>
+      <w:r>
+        <w:t>A disk,</w:t>
+      </w:r>
+      <w:r>
+        <w:t xml:space="preserve"> </w:t>
+      </w:r>
+      <w:r>
+        <w:t xml:space="preserve">radius </w:t>
+      </w:r>
+      <w:r>
+        <w:rPr>
+          <w:rFonts w:ascii="Consolas" w:hAnsi="Consolas" w:cs="Consolas"/>
+        </w:rPr>
+        <w:t>a</w:t>
+      </w:r>
+      <w:r>
+        <w:t>, centred on (</w:t>
+      </w:r>
+      <w:r>
+        <w:rPr>
+          <w:rFonts w:ascii="Consolas" w:hAnsi="Consolas" w:cs="Consolas"/>
+        </w:rPr>
+        <w:t>b</w:t>
+      </w:r>
+      <w:r>
+        <w:t xml:space="preserve">, </w:t>
+      </w:r>
+      <w:r>
+        <w:rPr>
+          <w:rFonts w:ascii="Consolas" w:hAnsi="Consolas" w:cs="Consolas"/>
+        </w:rPr>
+        <w:t>c</w:t>
+      </w:r>
+      <w:r>
+        <w:t>).</w:t>
+      </w:r>
+    </w:p>
+    <w:p>
+      <w:pPr>
+        <w:tabs>
+          <w:tab w:val="left" w:pos="567"/>
+          <w:tab w:val="right" w:pos="8364"/>
+        </w:tabs>
+      </w:pPr>
+      <w:r>
+        <w:tab/>
+      </w:r>
+      <w:r>
+        <w:rPr>
+          <w:rFonts w:ascii="Consolas" w:hAnsi="Consolas" w:cs="Consolas"/>
+        </w:rPr>
+        <w:t xml:space="preserve">|z – b – cj| &gt; or &gt;= </w:t>
+      </w:r>
+      <w:proofErr w:type="gramStart"/>
+      <w:r>
+        <w:rPr>
+          <w:rFonts w:ascii="Consolas" w:hAnsi="Consolas" w:cs="Consolas"/>
+        </w:rPr>
+        <w:t>a</w:t>
+      </w:r>
+      <w:proofErr w:type="gramEnd"/>
+      <w:r>
+        <w:rPr>
+          <w:rFonts w:ascii="Consolas" w:hAnsi="Consolas" w:cs="Consolas"/>
+        </w:rPr>
+        <w:tab/>
+      </w:r>
+      <w:r>
+        <w:t>A negative disk,</w:t>
+      </w:r>
+      <w:r>
+        <w:t xml:space="preserve"> </w:t>
+      </w:r>
+      <w:r>
+        <w:t xml:space="preserve">radius </w:t>
+      </w:r>
+      <w:r>
+        <w:rPr>
+          <w:rFonts w:ascii="Consolas" w:hAnsi="Consolas" w:cs="Consolas"/>
+        </w:rPr>
+        <w:t>a</w:t>
+      </w:r>
+      <w:r>
+        <w:t>, centred on (</w:t>
+      </w:r>
+      <w:r>
+        <w:rPr>
+          <w:rFonts w:ascii="Consolas" w:hAnsi="Consolas" w:cs="Consolas"/>
+        </w:rPr>
+        <w:t>b</w:t>
+      </w:r>
+      <w:r>
+        <w:t xml:space="preserve">, </w:t>
+      </w:r>
+      <w:r>
+        <w:rPr>
+          <w:rFonts w:ascii="Consolas" w:hAnsi="Consolas" w:cs="Consolas"/>
+        </w:rPr>
+        <w:t>c</w:t>
+      </w:r>
+      <w:r>
+        <w:t>).</w:t>
+      </w:r>
+      <w:r>
+        <w:t xml:space="preserve"> </w:t>
+      </w:r>
+    </w:p>
+    <w:p>
+      <w:pPr>
+        <w:tabs>
+          <w:tab w:val="left" w:pos="567"/>
+          <w:tab w:val="right" w:pos="8364"/>
+        </w:tabs>
+      </w:pPr>
+      <w:r>
+        <w:tab/>
+      </w:r>
+      <w:r>
+        <w:rPr>
+          <w:rFonts w:ascii="Consolas" w:hAnsi="Consolas" w:cs="Consolas"/>
+        </w:rPr>
+        <w:t>|z – a – bj| = |z – c – dj|</w:t>
+      </w:r>
+      <w:r>
+        <w:rPr>
+          <w:rFonts w:ascii="Consolas" w:hAnsi="Consolas" w:cs="Consolas"/>
+        </w:rPr>
+        <w:tab/>
+      </w:r>
+      <w:r>
+        <w:t>Perpendicular bisector of (</w:t>
+      </w:r>
+      <w:r>
+        <w:rPr>
+          <w:rFonts w:ascii="Consolas" w:hAnsi="Consolas" w:cs="Consolas"/>
+        </w:rPr>
+        <w:t>a</w:t>
+      </w:r>
+      <w:r>
+        <w:t xml:space="preserve">, </w:t>
+      </w:r>
+      <w:r>
+        <w:rPr>
+          <w:rFonts w:ascii="Consolas" w:hAnsi="Consolas" w:cs="Consolas"/>
+        </w:rPr>
+        <w:t>b</w:t>
+      </w:r>
+      <w:r>
+        <w:t>) and (</w:t>
+      </w:r>
+      <w:r>
+        <w:rPr>
+          <w:rFonts w:ascii="Consolas" w:hAnsi="Consolas" w:cs="Consolas"/>
+        </w:rPr>
+        <w:t>c</w:t>
+      </w:r>
+      <w:r>
+        <w:t xml:space="preserve">, </w:t>
+      </w:r>
+      <w:r>
+        <w:rPr>
+          <w:rFonts w:ascii="Consolas" w:hAnsi="Consolas" w:cs="Consolas"/>
+        </w:rPr>
+        <w:t>d</w:t>
+      </w:r>
+      <w:r>
+        <w:t>).</w:t>
+      </w:r>
+      <w:r>
+        <w:t xml:space="preserve"> </w:t>
+      </w:r>
+    </w:p>
+    <w:p>
+      <w:pPr>
+        <w:tabs>
+          <w:tab w:val="left" w:pos="567"/>
+          <w:tab w:val="right" w:pos="8364"/>
+        </w:tabs>
+      </w:pPr>
+      <w:r>
+        <w:tab/>
+      </w:r>
+      <w:r>
+        <w:rPr>
+          <w:rFonts w:ascii="Consolas" w:hAnsi="Consolas" w:cs="Consolas"/>
+        </w:rPr>
+        <w:t>|z – a – bj|</w:t>
+      </w:r>
+      <w:r>
+        <w:rPr>
+          <w:rFonts w:ascii="Consolas" w:hAnsi="Consolas" w:cs="Consolas"/>
+        </w:rPr>
+        <w:t xml:space="preserve"> &gt;, &lt;, &gt;= or &lt;=</w:t>
+      </w:r>
+      <w:r>
+        <w:rPr>
+          <w:rFonts w:ascii="Consolas" w:hAnsi="Consolas" w:cs="Consolas"/>
+        </w:rPr>
+        <w:t xml:space="preserve"> |z – c – dj|</w:t>
+      </w:r>
+      <w:r>
+        <w:rPr>
+          <w:rFonts w:ascii="Consolas" w:hAnsi="Consolas" w:cs="Consolas"/>
+        </w:rPr>
+        <w:tab/>
+      </w:r>
+      <w:r>
+        <w:t>Half plane.</w:t>
+      </w:r>
+    </w:p>
+    <w:p>
+      <w:pPr>
+        <w:tabs>
+          <w:tab w:val="left" w:pos="567"/>
+          <w:tab w:val="right" w:pos="8364"/>
+        </w:tabs>
+      </w:pPr>
+      <w:r>
+        <w:tab/>
+      </w:r>
+      <w:r>
+        <w:rPr>
+          <w:rFonts w:ascii="Consolas" w:hAnsi="Consolas" w:cs="Consolas"/>
+        </w:rPr>
+        <w:t>arg(z – b – cj) = a</w:t>
+      </w:r>
+      <w:r>
+        <w:rPr>
+          <w:rFonts w:ascii="Consolas" w:hAnsi="Consolas" w:cs="Consolas"/>
+        </w:rPr>
+        <w:tab/>
+      </w:r>
+      <w:r>
+        <w:t xml:space="preserve">Ray with angle </w:t>
+      </w:r>
+      <w:r>
+        <w:rPr>
+          <w:rFonts w:ascii="Consolas" w:hAnsi="Consolas" w:cs="Consolas"/>
+        </w:rPr>
+        <w:t>a</w:t>
+      </w:r>
+      <w:r>
+        <w:t>, f</w:t>
+      </w:r>
+      <w:r>
+        <w:t>rom (</w:t>
+      </w:r>
+      <w:r>
+        <w:rPr>
+          <w:rFonts w:ascii="Consolas" w:hAnsi="Consolas" w:cs="Consolas"/>
+        </w:rPr>
+        <w:t>b</w:t>
+      </w:r>
+      <w:r>
+        <w:t xml:space="preserve">, </w:t>
+      </w:r>
+      <w:r>
+        <w:rPr>
+          <w:rFonts w:ascii="Consolas" w:hAnsi="Consolas" w:cs="Consolas"/>
+        </w:rPr>
+        <w:t>c</w:t>
+      </w:r>
+      <w:r>
+        <w:t>).</w:t>
+      </w:r>
+      <w:r>
+        <w:t xml:space="preserve"> </w:t>
+      </w:r>
+    </w:p>
+    <w:p>
+      <w:pPr>
+        <w:tabs>
+          <w:tab w:val="left" w:pos="567"/>
+          <w:tab w:val="right" w:pos="8364"/>
+        </w:tabs>
+      </w:pPr>
+      <w:r>
+        <w:tab/>
+      </w:r>
+      <w:r>
+        <w:rPr>
+          <w:rFonts w:ascii="Consolas" w:hAnsi="Consolas" w:cs="Consolas"/>
+        </w:rPr>
+        <w:t xml:space="preserve">arg(z – </w:t>
+      </w:r>
+      <w:r>
+        <w:rPr>
+          <w:rFonts w:ascii="Consolas" w:hAnsi="Consolas" w:cs="Consolas"/>
+        </w:rPr>
+        <w:t>a</w:t>
+      </w:r>
+      <w:r>
+        <w:rPr>
+          <w:rFonts w:ascii="Consolas" w:hAnsi="Consolas" w:cs="Consolas"/>
+        </w:rPr>
+        <w:t xml:space="preserve"> – </w:t>
+      </w:r>
+      <w:r>
+        <w:rPr>
+          <w:rFonts w:ascii="Consolas" w:hAnsi="Consolas" w:cs="Consolas"/>
+        </w:rPr>
+        <w:t>b</w:t>
+      </w:r>
+      <w:r>
+        <w:rPr>
+          <w:rFonts w:ascii="Consolas" w:hAnsi="Consolas" w:cs="Consolas"/>
+        </w:rPr>
+        <w:t>j)</w:t>
+      </w:r>
+      <w:r>
+        <w:rPr>
+          <w:rFonts w:ascii="Consolas" w:hAnsi="Consolas" w:cs="Consolas"/>
+        </w:rPr>
+        <w:t xml:space="preserve"> = arg(z – c – dj)</w:t>
+      </w:r>
+      <w:r>
+        <w:rPr>
+          <w:rFonts w:ascii="Consolas" w:hAnsi="Consolas" w:cs="Consolas"/>
+        </w:rPr>
+        <w:tab/>
+      </w:r>
+      <w:r>
+        <w:t xml:space="preserve">Rays away from </w:t>
+      </w:r>
+      <w:r>
+        <w:t>(</w:t>
+      </w:r>
+      <w:r>
+        <w:rPr>
+          <w:rFonts w:ascii="Consolas" w:hAnsi="Consolas" w:cs="Consolas"/>
+        </w:rPr>
+        <w:t>a</w:t>
+      </w:r>
+      <w:r>
+        <w:t xml:space="preserve">, </w:t>
+      </w:r>
+      <w:r>
+        <w:rPr>
+          <w:rFonts w:ascii="Consolas" w:hAnsi="Consolas" w:cs="Consolas"/>
+        </w:rPr>
+        <w:t>b</w:t>
+      </w:r>
+      <w:r>
+        <w:t>) and (</w:t>
+      </w:r>
+      <w:r>
+        <w:rPr>
+          <w:rFonts w:ascii="Consolas" w:hAnsi="Consolas" w:cs="Consolas"/>
+        </w:rPr>
+        <w:t>c</w:t>
+      </w:r>
+      <w:r>
+        <w:t xml:space="preserve">, </w:t>
+      </w:r>
+      <w:r>
+        <w:rPr>
+          <w:rFonts w:ascii="Consolas" w:hAnsi="Consolas" w:cs="Consolas"/>
+        </w:rPr>
+        <w:t>d</w:t>
+      </w:r>
+      <w:r>
+        <w:t>).</w:t>
+      </w:r>
+      <w:r>
+        <w:t xml:space="preserve"> </w:t>
+      </w:r>
+    </w:p>
+    <w:p>
+      <w:pPr>
+        <w:tabs>
+          <w:tab w:val="left" w:pos="567"/>
+          <w:tab w:val="right" w:pos="8364"/>
+        </w:tabs>
+      </w:pPr>
+    </w:p>
+    <w:p>
+      <w:pPr>
+        <w:tabs>
+          <w:tab w:val="left" w:pos="567"/>
+          <w:tab w:val="right" w:pos="8364"/>
+        </w:tabs>
+      </w:pPr>
+      <w:r>
+        <w:br w:type="page"/>
+      </w:r>
+    </w:p>
+    <w:p>
       <w:pPr>
         <w:pStyle w:val="Heading2"/>
       </w:pPr>
-      <w:bookmarkStart w:id="0" w:name="_GoBack"/>
-      <w:bookmarkEnd w:id="0"/>
-      <w:r>
-        <w:br w:type="page"/>
-      </w:r>
       <w:r>
         <w:lastRenderedPageBreak/>
         <w:t>Saving and Loading .arg Files</w:t>
       </w:r>
     </w:p>
     <w:p>
-      <w:pPr>
-        <w:pStyle w:val="Heading2"/>
-      </w:pPr>
       <w:r>
         <w:br w:type="page"/>
-      </w:r>
-      <w:r>
-        <w:lastRenderedPageBreak/>
-        <w:t>Troubleshooting</w:t>
       </w:r>
     </w:p>
     <w:p>
@@ -5385,13 +7085,6 @@
         <w:pStyle w:val="Heading2"/>
       </w:pPr>
       <w:r>
-        <w:br w:type="page"/>
-      </w:r>
-      <w:r>
-        <w:lastRenderedPageBreak/>
-        <w:br w:type="page"/>
-      </w:r>
-      <w:r>
         <w:lastRenderedPageBreak/>
         <w:t>Glo</w:t>
       </w:r>
@@ -5400,8 +7093,8 @@
       </w:r>
     </w:p>
     <w:sectPr>
-      <w:headerReference w:type="default" r:id="rId35"/>
-      <w:footerReference w:type="default" r:id="rId36"/>
+      <w:headerReference w:type="default" r:id="rId39"/>
+      <w:footerReference w:type="default" r:id="rId40"/>
       <w:pgSz w:w="11906" w:h="16838"/>
       <w:pgMar w:top="1440" w:right="1440" w:bottom="1440" w:left="1440" w:header="708" w:footer="708" w:gutter="0"/>
       <w:pgNumType w:start="1"/>
@@ -5414,7 +7107,7 @@
 </file>
 
 <file path=word/endnotes.xml><?xml version="1.0" encoding="utf-8"?>
-<w:endnotes xmlns:wpc="http://schemas.microsoft.com/office/word/2010/wordprocessingCanvas" xmlns:mc="http://schemas.openxmlformats.org/markup-compatibility/2006" xmlns:o="urn:schemas-microsoft-com:office:office" xmlns:r="http://schemas.openxmlformats.org/officeDocument/2006/relationships" xmlns:m="http://schemas.openxmlformats.org/officeDocument/2006/math" xmlns:v="urn:schemas-microsoft-com:vml" xmlns:wp14="http://schemas.microsoft.com/office/word/2010/wordprocessingDrawing" xmlns:wp="http://schemas.openxmlformats.org/drawingml/2006/wordprocessingDrawing" xmlns:w10="urn:schemas-microsoft-com:office:word" xmlns:w="http://schemas.openxmlformats.org/wordprocessingml/2006/main" xmlns:w14="http://schemas.microsoft.com/office/word/2010/wordml" xmlns:w15="http://schemas.microsoft.com/office/word/2012/wordml" xmlns:wpg="http://schemas.microsoft.com/office/word/2010/wordprocessingGroup" xmlns:wpi="http://schemas.microsoft.com/office/word/2010/wordprocessingInk" xmlns:wne="http://schemas.microsoft.com/office/word/2006/wordml" xmlns:wps="http://schemas.microsoft.com/office/word/2010/wordprocessingShape" mc:Ignorable="w14 w15 wp14">
+<w:endnotes xmlns:wpc="http://schemas.microsoft.com/office/word/2010/wordprocessingCanvas" xmlns:mc="http://schemas.openxmlformats.org/markup-compatibility/2006" xmlns:o="urn:schemas-microsoft-com:office:office" xmlns:r="http://schemas.openxmlformats.org/officeDocument/2006/relationships" xmlns:m="http://schemas.openxmlformats.org/officeDocument/2006/math" xmlns:v="urn:schemas-microsoft-com:vml" xmlns:wp14="http://schemas.microsoft.com/office/word/2010/wordprocessingDrawing" xmlns:wp="http://schemas.openxmlformats.org/drawingml/2006/wordprocessingDrawing" xmlns:w10="urn:schemas-microsoft-com:office:word" xmlns:w="http://schemas.openxmlformats.org/wordprocessingml/2006/main" xmlns:w14="http://schemas.microsoft.com/office/word/2010/wordml" xmlns:wpg="http://schemas.microsoft.com/office/word/2010/wordprocessingGroup" xmlns:wpi="http://schemas.microsoft.com/office/word/2010/wordprocessingInk" xmlns:wne="http://schemas.microsoft.com/office/word/2006/wordml" xmlns:wps="http://schemas.microsoft.com/office/word/2010/wordprocessingShape" mc:Ignorable="w14 wp14">
   <w:endnote w:type="separator" w:id="-1">
     <w:p>
       <w:pPr>
@@ -5439,7 +7132,7 @@
 </file>
 
 <file path=word/footer1.xml><?xml version="1.0" encoding="utf-8"?>
-<w:ftr xmlns:wpc="http://schemas.microsoft.com/office/word/2010/wordprocessingCanvas" xmlns:mc="http://schemas.openxmlformats.org/markup-compatibility/2006" xmlns:o="urn:schemas-microsoft-com:office:office" xmlns:r="http://schemas.openxmlformats.org/officeDocument/2006/relationships" xmlns:m="http://schemas.openxmlformats.org/officeDocument/2006/math" xmlns:v="urn:schemas-microsoft-com:vml" xmlns:wp14="http://schemas.microsoft.com/office/word/2010/wordprocessingDrawing" xmlns:wp="http://schemas.openxmlformats.org/drawingml/2006/wordprocessingDrawing" xmlns:w10="urn:schemas-microsoft-com:office:word" xmlns:w="http://schemas.openxmlformats.org/wordprocessingml/2006/main" xmlns:w14="http://schemas.microsoft.com/office/word/2010/wordml" xmlns:w15="http://schemas.microsoft.com/office/word/2012/wordml" xmlns:wpg="http://schemas.microsoft.com/office/word/2010/wordprocessingGroup" xmlns:wpi="http://schemas.microsoft.com/office/word/2010/wordprocessingInk" xmlns:wne="http://schemas.microsoft.com/office/word/2006/wordml" xmlns:wps="http://schemas.microsoft.com/office/word/2010/wordprocessingShape" mc:Ignorable="w14 w15 wp14">
+<w:ftr xmlns:wpc="http://schemas.microsoft.com/office/word/2010/wordprocessingCanvas" xmlns:mc="http://schemas.openxmlformats.org/markup-compatibility/2006" xmlns:o="urn:schemas-microsoft-com:office:office" xmlns:r="http://schemas.openxmlformats.org/officeDocument/2006/relationships" xmlns:m="http://schemas.openxmlformats.org/officeDocument/2006/math" xmlns:v="urn:schemas-microsoft-com:vml" xmlns:wp14="http://schemas.microsoft.com/office/word/2010/wordprocessingDrawing" xmlns:wp="http://schemas.openxmlformats.org/drawingml/2006/wordprocessingDrawing" xmlns:w10="urn:schemas-microsoft-com:office:word" xmlns:w="http://schemas.openxmlformats.org/wordprocessingml/2006/main" xmlns:w14="http://schemas.microsoft.com/office/word/2010/wordml" xmlns:wpg="http://schemas.microsoft.com/office/word/2010/wordprocessingGroup" xmlns:wpi="http://schemas.microsoft.com/office/word/2010/wordprocessingInk" xmlns:wne="http://schemas.microsoft.com/office/word/2006/wordml" xmlns:wps="http://schemas.microsoft.com/office/word/2010/wordprocessingShape" mc:Ignorable="w14 wp14">
   <w:p>
     <w:pPr>
       <w:pStyle w:val="Footer"/>
@@ -5463,7 +7156,7 @@
       <w:rPr>
         <w:noProof/>
       </w:rPr>
-      <w:t>12</w:t>
+      <w:t>3</w:t>
     </w:r>
     <w:r>
       <w:fldChar w:fldCharType="end"/>
@@ -5473,7 +7166,7 @@
 </file>
 
 <file path=word/footnotes.xml><?xml version="1.0" encoding="utf-8"?>
-<w:footnotes xmlns:wpc="http://schemas.microsoft.com/office/word/2010/wordprocessingCanvas" xmlns:mc="http://schemas.openxmlformats.org/markup-compatibility/2006" xmlns:o="urn:schemas-microsoft-com:office:office" xmlns:r="http://schemas.openxmlformats.org/officeDocument/2006/relationships" xmlns:m="http://schemas.openxmlformats.org/officeDocument/2006/math" xmlns:v="urn:schemas-microsoft-com:vml" xmlns:wp14="http://schemas.microsoft.com/office/word/2010/wordprocessingDrawing" xmlns:wp="http://schemas.openxmlformats.org/drawingml/2006/wordprocessingDrawing" xmlns:w10="urn:schemas-microsoft-com:office:word" xmlns:w="http://schemas.openxmlformats.org/wordprocessingml/2006/main" xmlns:w14="http://schemas.microsoft.com/office/word/2010/wordml" xmlns:w15="http://schemas.microsoft.com/office/word/2012/wordml" xmlns:wpg="http://schemas.microsoft.com/office/word/2010/wordprocessingGroup" xmlns:wpi="http://schemas.microsoft.com/office/word/2010/wordprocessingInk" xmlns:wne="http://schemas.microsoft.com/office/word/2006/wordml" xmlns:wps="http://schemas.microsoft.com/office/word/2010/wordprocessingShape" mc:Ignorable="w14 w15 wp14">
+<w:footnotes xmlns:wpc="http://schemas.microsoft.com/office/word/2010/wordprocessingCanvas" xmlns:mc="http://schemas.openxmlformats.org/markup-compatibility/2006" xmlns:o="urn:schemas-microsoft-com:office:office" xmlns:r="http://schemas.openxmlformats.org/officeDocument/2006/relationships" xmlns:m="http://schemas.openxmlformats.org/officeDocument/2006/math" xmlns:v="urn:schemas-microsoft-com:vml" xmlns:wp14="http://schemas.microsoft.com/office/word/2010/wordprocessingDrawing" xmlns:wp="http://schemas.openxmlformats.org/drawingml/2006/wordprocessingDrawing" xmlns:w10="urn:schemas-microsoft-com:office:word" xmlns:w="http://schemas.openxmlformats.org/wordprocessingml/2006/main" xmlns:w14="http://schemas.microsoft.com/office/word/2010/wordml" xmlns:wpg="http://schemas.microsoft.com/office/word/2010/wordprocessingGroup" xmlns:wpi="http://schemas.microsoft.com/office/word/2010/wordprocessingInk" xmlns:wne="http://schemas.microsoft.com/office/word/2006/wordml" xmlns:wps="http://schemas.microsoft.com/office/word/2010/wordprocessingShape" mc:Ignorable="w14 wp14">
   <w:footnote w:type="separator" w:id="-1">
     <w:p>
       <w:pPr>
@@ -5498,7 +7191,7 @@
 </file>
 
 <file path=word/header1.xml><?xml version="1.0" encoding="utf-8"?>
-<w:hdr xmlns:wpc="http://schemas.microsoft.com/office/word/2010/wordprocessingCanvas" xmlns:mc="http://schemas.openxmlformats.org/markup-compatibility/2006" xmlns:o="urn:schemas-microsoft-com:office:office" xmlns:r="http://schemas.openxmlformats.org/officeDocument/2006/relationships" xmlns:m="http://schemas.openxmlformats.org/officeDocument/2006/math" xmlns:v="urn:schemas-microsoft-com:vml" xmlns:wp14="http://schemas.microsoft.com/office/word/2010/wordprocessingDrawing" xmlns:wp="http://schemas.openxmlformats.org/drawingml/2006/wordprocessingDrawing" xmlns:w10="urn:schemas-microsoft-com:office:word" xmlns:w="http://schemas.openxmlformats.org/wordprocessingml/2006/main" xmlns:w14="http://schemas.microsoft.com/office/word/2010/wordml" xmlns:w15="http://schemas.microsoft.com/office/word/2012/wordml" xmlns:wpg="http://schemas.microsoft.com/office/word/2010/wordprocessingGroup" xmlns:wpi="http://schemas.microsoft.com/office/word/2010/wordprocessingInk" xmlns:wne="http://schemas.microsoft.com/office/word/2006/wordml" xmlns:wps="http://schemas.microsoft.com/office/word/2010/wordprocessingShape" mc:Ignorable="w14 w15 wp14">
+<w:hdr xmlns:wpc="http://schemas.microsoft.com/office/word/2010/wordprocessingCanvas" xmlns:mc="http://schemas.openxmlformats.org/markup-compatibility/2006" xmlns:o="urn:schemas-microsoft-com:office:office" xmlns:r="http://schemas.openxmlformats.org/officeDocument/2006/relationships" xmlns:m="http://schemas.openxmlformats.org/officeDocument/2006/math" xmlns:v="urn:schemas-microsoft-com:vml" xmlns:wp14="http://schemas.microsoft.com/office/word/2010/wordprocessingDrawing" xmlns:wp="http://schemas.openxmlformats.org/drawingml/2006/wordprocessingDrawing" xmlns:w10="urn:schemas-microsoft-com:office:word" xmlns:w="http://schemas.openxmlformats.org/wordprocessingml/2006/main" xmlns:w14="http://schemas.microsoft.com/office/word/2010/wordml" xmlns:wpg="http://schemas.microsoft.com/office/word/2010/wordprocessingGroup" xmlns:wpi="http://schemas.microsoft.com/office/word/2010/wordprocessingInk" xmlns:wne="http://schemas.microsoft.com/office/word/2006/wordml" xmlns:wps="http://schemas.microsoft.com/office/word/2010/wordprocessingShape" mc:Ignorable="w14 wp14">
   <w:p>
     <w:pPr>
       <w:pStyle w:val="Header"/>
@@ -5518,7 +7211,7 @@
 </file>
 
 <file path=word/numbering.xml><?xml version="1.0" encoding="utf-8"?>
-<w:numbering xmlns:wpc="http://schemas.microsoft.com/office/word/2010/wordprocessingCanvas" xmlns:mc="http://schemas.openxmlformats.org/markup-compatibility/2006" xmlns:o="urn:schemas-microsoft-com:office:office" xmlns:r="http://schemas.openxmlformats.org/officeDocument/2006/relationships" xmlns:m="http://schemas.openxmlformats.org/officeDocument/2006/math" xmlns:v="urn:schemas-microsoft-com:vml" xmlns:wp14="http://schemas.microsoft.com/office/word/2010/wordprocessingDrawing" xmlns:wp="http://schemas.openxmlformats.org/drawingml/2006/wordprocessingDrawing" xmlns:w10="urn:schemas-microsoft-com:office:word" xmlns:w="http://schemas.openxmlformats.org/wordprocessingml/2006/main" xmlns:w14="http://schemas.microsoft.com/office/word/2010/wordml" xmlns:w15="http://schemas.microsoft.com/office/word/2012/wordml" xmlns:wpg="http://schemas.microsoft.com/office/word/2010/wordprocessingGroup" xmlns:wpi="http://schemas.microsoft.com/office/word/2010/wordprocessingInk" xmlns:wne="http://schemas.microsoft.com/office/word/2006/wordml" xmlns:wps="http://schemas.microsoft.com/office/word/2010/wordprocessingShape" mc:Ignorable="w14 w15 wp14">
+<w:numbering xmlns:wpc="http://schemas.microsoft.com/office/word/2010/wordprocessingCanvas" xmlns:mc="http://schemas.openxmlformats.org/markup-compatibility/2006" xmlns:o="urn:schemas-microsoft-com:office:office" xmlns:r="http://schemas.openxmlformats.org/officeDocument/2006/relationships" xmlns:m="http://schemas.openxmlformats.org/officeDocument/2006/math" xmlns:v="urn:schemas-microsoft-com:vml" xmlns:wp14="http://schemas.microsoft.com/office/word/2010/wordprocessingDrawing" xmlns:wp="http://schemas.openxmlformats.org/drawingml/2006/wordprocessingDrawing" xmlns:w10="urn:schemas-microsoft-com:office:word" xmlns:w="http://schemas.openxmlformats.org/wordprocessingml/2006/main" xmlns:w14="http://schemas.microsoft.com/office/word/2010/wordml" xmlns:wpg="http://schemas.microsoft.com/office/word/2010/wordprocessingGroup" xmlns:wpi="http://schemas.microsoft.com/office/word/2010/wordprocessingInk" xmlns:wne="http://schemas.microsoft.com/office/word/2006/wordml" xmlns:wps="http://schemas.microsoft.com/office/word/2010/wordprocessingShape" mc:Ignorable="w14 wp14">
   <w:abstractNum w:abstractNumId="0">
     <w:nsid w:val="1C260808"/>
     <w:multiLevelType w:val="hybridMultilevel"/>
@@ -5633,95 +7326,9 @@
     </w:lvl>
   </w:abstractNum>
   <w:abstractNum w:abstractNumId="1">
-    <w:nsid w:val="3F892019"/>
+    <w:nsid w:val="2BF226D6"/>
     <w:multiLevelType w:val="hybridMultilevel"/>
-    <w:tmpl w:val="42E256FC"/>
-    <w:lvl w:ilvl="0" w:tplc="0809000F">
-      <w:start w:val="1"/>
-      <w:numFmt w:val="decimal"/>
-      <w:lvlText w:val="%1."/>
-      <w:lvlJc w:val="left"/>
-      <w:pPr>
-        <w:ind w:left="-261" w:hanging="360"/>
-      </w:pPr>
-    </w:lvl>
-    <w:lvl w:ilvl="1" w:tplc="08090019">
-      <w:start w:val="1"/>
-      <w:numFmt w:val="lowerLetter"/>
-      <w:lvlText w:val="%2."/>
-      <w:lvlJc w:val="left"/>
-      <w:pPr>
-        <w:ind w:left="459" w:hanging="360"/>
-      </w:pPr>
-    </w:lvl>
-    <w:lvl w:ilvl="2" w:tplc="0809001B">
-      <w:start w:val="1"/>
-      <w:numFmt w:val="lowerRoman"/>
-      <w:lvlText w:val="%3."/>
-      <w:lvlJc w:val="right"/>
-      <w:pPr>
-        <w:ind w:left="1179" w:hanging="180"/>
-      </w:pPr>
-    </w:lvl>
-    <w:lvl w:ilvl="3" w:tplc="0809000F" w:tentative="1">
-      <w:start w:val="1"/>
-      <w:numFmt w:val="decimal"/>
-      <w:lvlText w:val="%4."/>
-      <w:lvlJc w:val="left"/>
-      <w:pPr>
-        <w:ind w:left="1899" w:hanging="360"/>
-      </w:pPr>
-    </w:lvl>
-    <w:lvl w:ilvl="4" w:tplc="08090019" w:tentative="1">
-      <w:start w:val="1"/>
-      <w:numFmt w:val="lowerLetter"/>
-      <w:lvlText w:val="%5."/>
-      <w:lvlJc w:val="left"/>
-      <w:pPr>
-        <w:ind w:left="2619" w:hanging="360"/>
-      </w:pPr>
-    </w:lvl>
-    <w:lvl w:ilvl="5" w:tplc="0809001B" w:tentative="1">
-      <w:start w:val="1"/>
-      <w:numFmt w:val="lowerRoman"/>
-      <w:lvlText w:val="%6."/>
-      <w:lvlJc w:val="right"/>
-      <w:pPr>
-        <w:ind w:left="3339" w:hanging="180"/>
-      </w:pPr>
-    </w:lvl>
-    <w:lvl w:ilvl="6" w:tplc="0809000F" w:tentative="1">
-      <w:start w:val="1"/>
-      <w:numFmt w:val="decimal"/>
-      <w:lvlText w:val="%7."/>
-      <w:lvlJc w:val="left"/>
-      <w:pPr>
-        <w:ind w:left="4059" w:hanging="360"/>
-      </w:pPr>
-    </w:lvl>
-    <w:lvl w:ilvl="7" w:tplc="08090019" w:tentative="1">
-      <w:start w:val="1"/>
-      <w:numFmt w:val="lowerLetter"/>
-      <w:lvlText w:val="%8."/>
-      <w:lvlJc w:val="left"/>
-      <w:pPr>
-        <w:ind w:left="4779" w:hanging="360"/>
-      </w:pPr>
-    </w:lvl>
-    <w:lvl w:ilvl="8" w:tplc="0809001B" w:tentative="1">
-      <w:start w:val="1"/>
-      <w:numFmt w:val="lowerRoman"/>
-      <w:lvlText w:val="%9."/>
-      <w:lvlJc w:val="right"/>
-      <w:pPr>
-        <w:ind w:left="5499" w:hanging="180"/>
-      </w:pPr>
-    </w:lvl>
-  </w:abstractNum>
-  <w:abstractNum w:abstractNumId="2">
-    <w:nsid w:val="7B856BDD"/>
-    <w:multiLevelType w:val="hybridMultilevel"/>
-    <w:tmpl w:val="ACAE00F0"/>
+    <w:tmpl w:val="1DA6D8C0"/>
     <w:lvl w:ilvl="0" w:tplc="08090001">
       <w:start w:val="1"/>
       <w:numFmt w:val="bullet"/>
@@ -5831,20 +7438,311 @@
       </w:rPr>
     </w:lvl>
   </w:abstractNum>
+  <w:abstractNum w:abstractNumId="2">
+    <w:nsid w:val="342078D1"/>
+    <w:multiLevelType w:val="hybridMultilevel"/>
+    <w:tmpl w:val="547EC0A4"/>
+    <w:lvl w:ilvl="0" w:tplc="0809000F">
+      <w:start w:val="1"/>
+      <w:numFmt w:val="decimal"/>
+      <w:lvlText w:val="%1."/>
+      <w:lvlJc w:val="left"/>
+      <w:pPr>
+        <w:ind w:left="-261" w:hanging="360"/>
+      </w:pPr>
+    </w:lvl>
+    <w:lvl w:ilvl="1" w:tplc="08090019" w:tentative="1">
+      <w:start w:val="1"/>
+      <w:numFmt w:val="lowerLetter"/>
+      <w:lvlText w:val="%2."/>
+      <w:lvlJc w:val="left"/>
+      <w:pPr>
+        <w:ind w:left="459" w:hanging="360"/>
+      </w:pPr>
+    </w:lvl>
+    <w:lvl w:ilvl="2" w:tplc="0809001B" w:tentative="1">
+      <w:start w:val="1"/>
+      <w:numFmt w:val="lowerRoman"/>
+      <w:lvlText w:val="%3."/>
+      <w:lvlJc w:val="right"/>
+      <w:pPr>
+        <w:ind w:left="1179" w:hanging="180"/>
+      </w:pPr>
+    </w:lvl>
+    <w:lvl w:ilvl="3" w:tplc="0809000F" w:tentative="1">
+      <w:start w:val="1"/>
+      <w:numFmt w:val="decimal"/>
+      <w:lvlText w:val="%4."/>
+      <w:lvlJc w:val="left"/>
+      <w:pPr>
+        <w:ind w:left="1899" w:hanging="360"/>
+      </w:pPr>
+    </w:lvl>
+    <w:lvl w:ilvl="4" w:tplc="08090019" w:tentative="1">
+      <w:start w:val="1"/>
+      <w:numFmt w:val="lowerLetter"/>
+      <w:lvlText w:val="%5."/>
+      <w:lvlJc w:val="left"/>
+      <w:pPr>
+        <w:ind w:left="2619" w:hanging="360"/>
+      </w:pPr>
+    </w:lvl>
+    <w:lvl w:ilvl="5" w:tplc="0809001B" w:tentative="1">
+      <w:start w:val="1"/>
+      <w:numFmt w:val="lowerRoman"/>
+      <w:lvlText w:val="%6."/>
+      <w:lvlJc w:val="right"/>
+      <w:pPr>
+        <w:ind w:left="3339" w:hanging="180"/>
+      </w:pPr>
+    </w:lvl>
+    <w:lvl w:ilvl="6" w:tplc="0809000F" w:tentative="1">
+      <w:start w:val="1"/>
+      <w:numFmt w:val="decimal"/>
+      <w:lvlText w:val="%7."/>
+      <w:lvlJc w:val="left"/>
+      <w:pPr>
+        <w:ind w:left="4059" w:hanging="360"/>
+      </w:pPr>
+    </w:lvl>
+    <w:lvl w:ilvl="7" w:tplc="08090019" w:tentative="1">
+      <w:start w:val="1"/>
+      <w:numFmt w:val="lowerLetter"/>
+      <w:lvlText w:val="%8."/>
+      <w:lvlJc w:val="left"/>
+      <w:pPr>
+        <w:ind w:left="4779" w:hanging="360"/>
+      </w:pPr>
+    </w:lvl>
+    <w:lvl w:ilvl="8" w:tplc="0809001B" w:tentative="1">
+      <w:start w:val="1"/>
+      <w:numFmt w:val="lowerRoman"/>
+      <w:lvlText w:val="%9."/>
+      <w:lvlJc w:val="right"/>
+      <w:pPr>
+        <w:ind w:left="5499" w:hanging="180"/>
+      </w:pPr>
+    </w:lvl>
+  </w:abstractNum>
+  <w:abstractNum w:abstractNumId="3">
+    <w:nsid w:val="3F892019"/>
+    <w:multiLevelType w:val="hybridMultilevel"/>
+    <w:tmpl w:val="42E256FC"/>
+    <w:lvl w:ilvl="0" w:tplc="0809000F">
+      <w:start w:val="1"/>
+      <w:numFmt w:val="decimal"/>
+      <w:lvlText w:val="%1."/>
+      <w:lvlJc w:val="left"/>
+      <w:pPr>
+        <w:ind w:left="-261" w:hanging="360"/>
+      </w:pPr>
+    </w:lvl>
+    <w:lvl w:ilvl="1" w:tplc="08090019">
+      <w:start w:val="1"/>
+      <w:numFmt w:val="lowerLetter"/>
+      <w:lvlText w:val="%2."/>
+      <w:lvlJc w:val="left"/>
+      <w:pPr>
+        <w:ind w:left="459" w:hanging="360"/>
+      </w:pPr>
+    </w:lvl>
+    <w:lvl w:ilvl="2" w:tplc="0809001B">
+      <w:start w:val="1"/>
+      <w:numFmt w:val="lowerRoman"/>
+      <w:lvlText w:val="%3."/>
+      <w:lvlJc w:val="right"/>
+      <w:pPr>
+        <w:ind w:left="1179" w:hanging="180"/>
+      </w:pPr>
+    </w:lvl>
+    <w:lvl w:ilvl="3" w:tplc="0809000F" w:tentative="1">
+      <w:start w:val="1"/>
+      <w:numFmt w:val="decimal"/>
+      <w:lvlText w:val="%4."/>
+      <w:lvlJc w:val="left"/>
+      <w:pPr>
+        <w:ind w:left="1899" w:hanging="360"/>
+      </w:pPr>
+    </w:lvl>
+    <w:lvl w:ilvl="4" w:tplc="08090019" w:tentative="1">
+      <w:start w:val="1"/>
+      <w:numFmt w:val="lowerLetter"/>
+      <w:lvlText w:val="%5."/>
+      <w:lvlJc w:val="left"/>
+      <w:pPr>
+        <w:ind w:left="2619" w:hanging="360"/>
+      </w:pPr>
+    </w:lvl>
+    <w:lvl w:ilvl="5" w:tplc="0809001B" w:tentative="1">
+      <w:start w:val="1"/>
+      <w:numFmt w:val="lowerRoman"/>
+      <w:lvlText w:val="%6."/>
+      <w:lvlJc w:val="right"/>
+      <w:pPr>
+        <w:ind w:left="3339" w:hanging="180"/>
+      </w:pPr>
+    </w:lvl>
+    <w:lvl w:ilvl="6" w:tplc="0809000F" w:tentative="1">
+      <w:start w:val="1"/>
+      <w:numFmt w:val="decimal"/>
+      <w:lvlText w:val="%7."/>
+      <w:lvlJc w:val="left"/>
+      <w:pPr>
+        <w:ind w:left="4059" w:hanging="360"/>
+      </w:pPr>
+    </w:lvl>
+    <w:lvl w:ilvl="7" w:tplc="08090019" w:tentative="1">
+      <w:start w:val="1"/>
+      <w:numFmt w:val="lowerLetter"/>
+      <w:lvlText w:val="%8."/>
+      <w:lvlJc w:val="left"/>
+      <w:pPr>
+        <w:ind w:left="4779" w:hanging="360"/>
+      </w:pPr>
+    </w:lvl>
+    <w:lvl w:ilvl="8" w:tplc="0809001B" w:tentative="1">
+      <w:start w:val="1"/>
+      <w:numFmt w:val="lowerRoman"/>
+      <w:lvlText w:val="%9."/>
+      <w:lvlJc w:val="right"/>
+      <w:pPr>
+        <w:ind w:left="5499" w:hanging="180"/>
+      </w:pPr>
+    </w:lvl>
+  </w:abstractNum>
+  <w:abstractNum w:abstractNumId="4">
+    <w:nsid w:val="7B856BDD"/>
+    <w:multiLevelType w:val="hybridMultilevel"/>
+    <w:tmpl w:val="ACAE00F0"/>
+    <w:lvl w:ilvl="0" w:tplc="08090001">
+      <w:start w:val="1"/>
+      <w:numFmt w:val="bullet"/>
+      <w:lvlText w:val=""/>
+      <w:lvlJc w:val="left"/>
+      <w:pPr>
+        <w:ind w:left="720" w:hanging="360"/>
+      </w:pPr>
+      <w:rPr>
+        <w:rFonts w:ascii="Symbol" w:hAnsi="Symbol" w:hint="default"/>
+      </w:rPr>
+    </w:lvl>
+    <w:lvl w:ilvl="1" w:tplc="08090003" w:tentative="1">
+      <w:start w:val="1"/>
+      <w:numFmt w:val="bullet"/>
+      <w:lvlText w:val="o"/>
+      <w:lvlJc w:val="left"/>
+      <w:pPr>
+        <w:ind w:left="1440" w:hanging="360"/>
+      </w:pPr>
+      <w:rPr>
+        <w:rFonts w:ascii="Courier New" w:hAnsi="Courier New" w:cs="Courier New" w:hint="default"/>
+      </w:rPr>
+    </w:lvl>
+    <w:lvl w:ilvl="2" w:tplc="08090005" w:tentative="1">
+      <w:start w:val="1"/>
+      <w:numFmt w:val="bullet"/>
+      <w:lvlText w:val=""/>
+      <w:lvlJc w:val="left"/>
+      <w:pPr>
+        <w:ind w:left="2160" w:hanging="360"/>
+      </w:pPr>
+      <w:rPr>
+        <w:rFonts w:ascii="Wingdings" w:hAnsi="Wingdings" w:hint="default"/>
+      </w:rPr>
+    </w:lvl>
+    <w:lvl w:ilvl="3" w:tplc="08090001" w:tentative="1">
+      <w:start w:val="1"/>
+      <w:numFmt w:val="bullet"/>
+      <w:lvlText w:val=""/>
+      <w:lvlJc w:val="left"/>
+      <w:pPr>
+        <w:ind w:left="2880" w:hanging="360"/>
+      </w:pPr>
+      <w:rPr>
+        <w:rFonts w:ascii="Symbol" w:hAnsi="Symbol" w:hint="default"/>
+      </w:rPr>
+    </w:lvl>
+    <w:lvl w:ilvl="4" w:tplc="08090003" w:tentative="1">
+      <w:start w:val="1"/>
+      <w:numFmt w:val="bullet"/>
+      <w:lvlText w:val="o"/>
+      <w:lvlJc w:val="left"/>
+      <w:pPr>
+        <w:ind w:left="3600" w:hanging="360"/>
+      </w:pPr>
+      <w:rPr>
+        <w:rFonts w:ascii="Courier New" w:hAnsi="Courier New" w:cs="Courier New" w:hint="default"/>
+      </w:rPr>
+    </w:lvl>
+    <w:lvl w:ilvl="5" w:tplc="08090005" w:tentative="1">
+      <w:start w:val="1"/>
+      <w:numFmt w:val="bullet"/>
+      <w:lvlText w:val=""/>
+      <w:lvlJc w:val="left"/>
+      <w:pPr>
+        <w:ind w:left="4320" w:hanging="360"/>
+      </w:pPr>
+      <w:rPr>
+        <w:rFonts w:ascii="Wingdings" w:hAnsi="Wingdings" w:hint="default"/>
+      </w:rPr>
+    </w:lvl>
+    <w:lvl w:ilvl="6" w:tplc="08090001" w:tentative="1">
+      <w:start w:val="1"/>
+      <w:numFmt w:val="bullet"/>
+      <w:lvlText w:val=""/>
+      <w:lvlJc w:val="left"/>
+      <w:pPr>
+        <w:ind w:left="5040" w:hanging="360"/>
+      </w:pPr>
+      <w:rPr>
+        <w:rFonts w:ascii="Symbol" w:hAnsi="Symbol" w:hint="default"/>
+      </w:rPr>
+    </w:lvl>
+    <w:lvl w:ilvl="7" w:tplc="08090003" w:tentative="1">
+      <w:start w:val="1"/>
+      <w:numFmt w:val="bullet"/>
+      <w:lvlText w:val="o"/>
+      <w:lvlJc w:val="left"/>
+      <w:pPr>
+        <w:ind w:left="5760" w:hanging="360"/>
+      </w:pPr>
+      <w:rPr>
+        <w:rFonts w:ascii="Courier New" w:hAnsi="Courier New" w:cs="Courier New" w:hint="default"/>
+      </w:rPr>
+    </w:lvl>
+    <w:lvl w:ilvl="8" w:tplc="08090005" w:tentative="1">
+      <w:start w:val="1"/>
+      <w:numFmt w:val="bullet"/>
+      <w:lvlText w:val=""/>
+      <w:lvlJc w:val="left"/>
+      <w:pPr>
+        <w:ind w:left="6480" w:hanging="360"/>
+      </w:pPr>
+      <w:rPr>
+        <w:rFonts w:ascii="Wingdings" w:hAnsi="Wingdings" w:hint="default"/>
+      </w:rPr>
+    </w:lvl>
+  </w:abstractNum>
   <w:num w:numId="1">
-    <w:abstractNumId w:val="1"/>
+    <w:abstractNumId w:val="3"/>
   </w:num>
   <w:num w:numId="2">
-    <w:abstractNumId w:val="2"/>
+    <w:abstractNumId w:val="4"/>
   </w:num>
   <w:num w:numId="3">
     <w:abstractNumId w:val="0"/>
+  </w:num>
+  <w:num w:numId="4">
+    <w:abstractNumId w:val="1"/>
+  </w:num>
+  <w:num w:numId="5">
+    <w:abstractNumId w:val="2"/>
   </w:num>
 </w:numbering>
 </file>
 
 <file path=word/styles.xml><?xml version="1.0" encoding="utf-8"?>
-<w:styles xmlns:mc="http://schemas.openxmlformats.org/markup-compatibility/2006" xmlns:r="http://schemas.openxmlformats.org/officeDocument/2006/relationships" xmlns:w="http://schemas.openxmlformats.org/wordprocessingml/2006/main" xmlns:w14="http://schemas.microsoft.com/office/word/2010/wordml" xmlns:w15="http://schemas.microsoft.com/office/word/2012/wordml" mc:Ignorable="w14 w15">
+<w:styles xmlns:mc="http://schemas.openxmlformats.org/markup-compatibility/2006" xmlns:r="http://schemas.openxmlformats.org/officeDocument/2006/relationships" xmlns:w="http://schemas.openxmlformats.org/wordprocessingml/2006/main" xmlns:w14="http://schemas.microsoft.com/office/word/2010/wordml" mc:Ignorable="w14">
   <w:docDefaults>
     <w:rPrDefault>
       <w:rPr>
@@ -5860,378 +7758,144 @@
       </w:pPr>
     </w:pPrDefault>
   </w:docDefaults>
-  <w:latentStyles w:defLockedState="0" w:defUIPriority="99" w:defSemiHidden="0" w:defUnhideWhenUsed="0" w:defQFormat="0" w:count="371">
-    <w:lsdException w:name="Normal" w:uiPriority="0" w:qFormat="1"/>
-    <w:lsdException w:name="heading 1" w:uiPriority="9" w:qFormat="1"/>
-    <w:lsdException w:name="heading 2" w:semiHidden="1" w:uiPriority="9" w:unhideWhenUsed="1" w:qFormat="1"/>
-    <w:lsdException w:name="heading 3" w:semiHidden="1" w:uiPriority="9" w:unhideWhenUsed="1" w:qFormat="1"/>
-    <w:lsdException w:name="heading 4" w:semiHidden="1" w:uiPriority="9" w:unhideWhenUsed="1" w:qFormat="1"/>
-    <w:lsdException w:name="heading 5" w:semiHidden="1" w:uiPriority="9" w:unhideWhenUsed="1" w:qFormat="1"/>
-    <w:lsdException w:name="heading 6" w:semiHidden="1" w:uiPriority="9" w:unhideWhenUsed="1" w:qFormat="1"/>
-    <w:lsdException w:name="heading 7" w:semiHidden="1" w:uiPriority="9" w:unhideWhenUsed="1" w:qFormat="1"/>
-    <w:lsdException w:name="heading 8" w:semiHidden="1" w:uiPriority="9" w:unhideWhenUsed="1" w:qFormat="1"/>
-    <w:lsdException w:name="heading 9" w:semiHidden="1" w:uiPriority="9" w:unhideWhenUsed="1" w:qFormat="1"/>
-    <w:lsdException w:name="index 1" w:semiHidden="1" w:unhideWhenUsed="1"/>
-    <w:lsdException w:name="index 2" w:semiHidden="1" w:unhideWhenUsed="1"/>
-    <w:lsdException w:name="index 3" w:semiHidden="1" w:unhideWhenUsed="1"/>
-    <w:lsdException w:name="index 4" w:semiHidden="1" w:unhideWhenUsed="1"/>
-    <w:lsdException w:name="index 5" w:semiHidden="1" w:unhideWhenUsed="1"/>
-    <w:lsdException w:name="index 6" w:semiHidden="1" w:unhideWhenUsed="1"/>
-    <w:lsdException w:name="index 7" w:semiHidden="1" w:unhideWhenUsed="1"/>
-    <w:lsdException w:name="index 8" w:semiHidden="1" w:unhideWhenUsed="1"/>
-    <w:lsdException w:name="index 9" w:semiHidden="1" w:unhideWhenUsed="1"/>
-    <w:lsdException w:name="toc 1" w:semiHidden="1" w:uiPriority="39" w:unhideWhenUsed="1"/>
-    <w:lsdException w:name="toc 2" w:semiHidden="1" w:uiPriority="39" w:unhideWhenUsed="1"/>
-    <w:lsdException w:name="toc 3" w:semiHidden="1" w:uiPriority="39" w:unhideWhenUsed="1"/>
-    <w:lsdException w:name="toc 4" w:semiHidden="1" w:uiPriority="39" w:unhideWhenUsed="1"/>
-    <w:lsdException w:name="toc 5" w:semiHidden="1" w:uiPriority="39" w:unhideWhenUsed="1"/>
-    <w:lsdException w:name="toc 6" w:semiHidden="1" w:uiPriority="39" w:unhideWhenUsed="1"/>
-    <w:lsdException w:name="toc 7" w:semiHidden="1" w:uiPriority="39" w:unhideWhenUsed="1"/>
-    <w:lsdException w:name="toc 8" w:semiHidden="1" w:uiPriority="39" w:unhideWhenUsed="1"/>
-    <w:lsdException w:name="toc 9" w:semiHidden="1" w:uiPriority="39" w:unhideWhenUsed="1"/>
-    <w:lsdException w:name="Normal Indent" w:semiHidden="1" w:unhideWhenUsed="1"/>
-    <w:lsdException w:name="footnote text" w:semiHidden="1" w:unhideWhenUsed="1"/>
-    <w:lsdException w:name="annotation text" w:semiHidden="1" w:unhideWhenUsed="1"/>
-    <w:lsdException w:name="header" w:semiHidden="1" w:unhideWhenUsed="1"/>
-    <w:lsdException w:name="footer" w:semiHidden="1" w:unhideWhenUsed="1"/>
-    <w:lsdException w:name="index heading" w:semiHidden="1" w:unhideWhenUsed="1"/>
-    <w:lsdException w:name="caption" w:semiHidden="1" w:uiPriority="35" w:unhideWhenUsed="1" w:qFormat="1"/>
-    <w:lsdException w:name="table of figures" w:semiHidden="1" w:unhideWhenUsed="1"/>
-    <w:lsdException w:name="envelope address" w:semiHidden="1" w:unhideWhenUsed="1"/>
-    <w:lsdException w:name="envelope return" w:semiHidden="1" w:unhideWhenUsed="1"/>
-    <w:lsdException w:name="footnote reference" w:semiHidden="1" w:unhideWhenUsed="1"/>
-    <w:lsdException w:name="annotation reference" w:semiHidden="1" w:unhideWhenUsed="1"/>
-    <w:lsdException w:name="line number" w:semiHidden="1" w:unhideWhenUsed="1"/>
-    <w:lsdException w:name="page number" w:semiHidden="1" w:unhideWhenUsed="1"/>
-    <w:lsdException w:name="endnote reference" w:semiHidden="1" w:unhideWhenUsed="1"/>
-    <w:lsdException w:name="endnote text" w:semiHidden="1" w:unhideWhenUsed="1"/>
-    <w:lsdException w:name="table of authorities" w:semiHidden="1" w:unhideWhenUsed="1"/>
-    <w:lsdException w:name="macro" w:semiHidden="1" w:unhideWhenUsed="1"/>
-    <w:lsdException w:name="toa heading" w:semiHidden="1" w:unhideWhenUsed="1"/>
-    <w:lsdException w:name="List" w:semiHidden="1" w:unhideWhenUsed="1"/>
-    <w:lsdException w:name="List Bullet" w:semiHidden="1" w:unhideWhenUsed="1"/>
-    <w:lsdException w:name="List Number" w:semiHidden="1" w:unhideWhenUsed="1"/>
-    <w:lsdException w:name="List 2" w:semiHidden="1" w:unhideWhenUsed="1"/>
-    <w:lsdException w:name="List 3" w:semiHidden="1" w:unhideWhenUsed="1"/>
-    <w:lsdException w:name="List 4" w:semiHidden="1" w:unhideWhenUsed="1"/>
-    <w:lsdException w:name="List 5" w:semiHidden="1" w:unhideWhenUsed="1"/>
-    <w:lsdException w:name="List Bullet 2" w:semiHidden="1" w:unhideWhenUsed="1"/>
-    <w:lsdException w:name="List Bullet 3" w:semiHidden="1" w:unhideWhenUsed="1"/>
-    <w:lsdException w:name="List Bullet 4" w:semiHidden="1" w:unhideWhenUsed="1"/>
-    <w:lsdException w:name="List Bullet 5" w:semiHidden="1" w:unhideWhenUsed="1"/>
-    <w:lsdException w:name="List Number 2" w:semiHidden="1" w:unhideWhenUsed="1"/>
-    <w:lsdException w:name="List Number 3" w:semiHidden="1" w:unhideWhenUsed="1"/>
-    <w:lsdException w:name="List Number 4" w:semiHidden="1" w:unhideWhenUsed="1"/>
-    <w:lsdException w:name="List Number 5" w:semiHidden="1" w:unhideWhenUsed="1"/>
-    <w:lsdException w:name="Title" w:uiPriority="10" w:qFormat="1"/>
-    <w:lsdException w:name="Closing" w:semiHidden="1" w:unhideWhenUsed="1"/>
-    <w:lsdException w:name="Signature" w:semiHidden="1" w:unhideWhenUsed="1"/>
-    <w:lsdException w:name="Default Paragraph Font" w:semiHidden="1" w:uiPriority="1" w:unhideWhenUsed="1"/>
-    <w:lsdException w:name="Body Text" w:semiHidden="1" w:unhideWhenUsed="1"/>
-    <w:lsdException w:name="Body Text Indent" w:semiHidden="1" w:unhideWhenUsed="1"/>
-    <w:lsdException w:name="List Continue" w:semiHidden="1" w:unhideWhenUsed="1"/>
-    <w:lsdException w:name="List Continue 2" w:semiHidden="1" w:unhideWhenUsed="1"/>
-    <w:lsdException w:name="List Continue 3" w:semiHidden="1" w:unhideWhenUsed="1"/>
-    <w:lsdException w:name="List Continue 4" w:semiHidden="1" w:unhideWhenUsed="1"/>
-    <w:lsdException w:name="List Continue 5" w:semiHidden="1" w:unhideWhenUsed="1"/>
-    <w:lsdException w:name="Message Header" w:semiHidden="1" w:unhideWhenUsed="1"/>
-    <w:lsdException w:name="Subtitle" w:uiPriority="11" w:qFormat="1"/>
-    <w:lsdException w:name="Salutation" w:semiHidden="1" w:unhideWhenUsed="1"/>
-    <w:lsdException w:name="Date" w:semiHidden="1" w:unhideWhenUsed="1"/>
-    <w:lsdException w:name="Body Text First Indent" w:semiHidden="1" w:unhideWhenUsed="1"/>
-    <w:lsdException w:name="Body Text First Indent 2" w:semiHidden="1" w:unhideWhenUsed="1"/>
-    <w:lsdException w:name="Note Heading" w:semiHidden="1" w:unhideWhenUsed="1"/>
-    <w:lsdException w:name="Body Text 2" w:semiHidden="1" w:unhideWhenUsed="1"/>
-    <w:lsdException w:name="Body Text 3" w:semiHidden="1" w:unhideWhenUsed="1"/>
-    <w:lsdException w:name="Body Text Indent 2" w:semiHidden="1" w:unhideWhenUsed="1"/>
-    <w:lsdException w:name="Body Text Indent 3" w:semiHidden="1" w:unhideWhenUsed="1"/>
-    <w:lsdException w:name="Block Text" w:semiHidden="1" w:unhideWhenUsed="1"/>
-    <w:lsdException w:name="Hyperlink" w:semiHidden="1" w:unhideWhenUsed="1"/>
-    <w:lsdException w:name="FollowedHyperlink" w:semiHidden="1" w:unhideWhenUsed="1"/>
-    <w:lsdException w:name="Strong" w:uiPriority="22" w:qFormat="1"/>
-    <w:lsdException w:name="Emphasis" w:uiPriority="20" w:qFormat="1"/>
-    <w:lsdException w:name="Document Map" w:semiHidden="1" w:unhideWhenUsed="1"/>
-    <w:lsdException w:name="Plain Text" w:semiHidden="1" w:unhideWhenUsed="1"/>
-    <w:lsdException w:name="E-mail Signature" w:semiHidden="1" w:unhideWhenUsed="1"/>
-    <w:lsdException w:name="HTML Top of Form" w:semiHidden="1" w:unhideWhenUsed="1"/>
-    <w:lsdException w:name="HTML Bottom of Form" w:semiHidden="1" w:unhideWhenUsed="1"/>
-    <w:lsdException w:name="Normal (Web)" w:semiHidden="1" w:unhideWhenUsed="1"/>
-    <w:lsdException w:name="HTML Acronym" w:semiHidden="1" w:unhideWhenUsed="1"/>
-    <w:lsdException w:name="HTML Address" w:semiHidden="1" w:unhideWhenUsed="1"/>
-    <w:lsdException w:name="HTML Cite" w:semiHidden="1" w:unhideWhenUsed="1"/>
-    <w:lsdException w:name="HTML Code" w:semiHidden="1" w:unhideWhenUsed="1"/>
-    <w:lsdException w:name="HTML Definition" w:semiHidden="1" w:unhideWhenUsed="1"/>
-    <w:lsdException w:name="HTML Keyboard" w:semiHidden="1" w:unhideWhenUsed="1"/>
-    <w:lsdException w:name="HTML Preformatted" w:semiHidden="1" w:unhideWhenUsed="1"/>
-    <w:lsdException w:name="HTML Sample" w:semiHidden="1" w:unhideWhenUsed="1"/>
-    <w:lsdException w:name="HTML Typewriter" w:semiHidden="1" w:unhideWhenUsed="1"/>
-    <w:lsdException w:name="HTML Variable" w:semiHidden="1" w:unhideWhenUsed="1"/>
-    <w:lsdException w:name="Normal Table" w:semiHidden="1" w:unhideWhenUsed="1"/>
-    <w:lsdException w:name="annotation subject" w:semiHidden="1" w:unhideWhenUsed="1"/>
-    <w:lsdException w:name="No List" w:semiHidden="1" w:unhideWhenUsed="1"/>
-    <w:lsdException w:name="Outline List 1" w:semiHidden="1" w:unhideWhenUsed="1"/>
-    <w:lsdException w:name="Outline List 2" w:semiHidden="1" w:unhideWhenUsed="1"/>
-    <w:lsdException w:name="Outline List 3" w:semiHidden="1" w:unhideWhenUsed="1"/>
-    <w:lsdException w:name="Table Simple 1" w:semiHidden="1" w:unhideWhenUsed="1"/>
-    <w:lsdException w:name="Table Simple 2" w:semiHidden="1" w:unhideWhenUsed="1"/>
-    <w:lsdException w:name="Table Simple 3" w:semiHidden="1" w:unhideWhenUsed="1"/>
-    <w:lsdException w:name="Table Classic 1" w:semiHidden="1" w:unhideWhenUsed="1"/>
-    <w:lsdException w:name="Table Classic 2" w:semiHidden="1" w:unhideWhenUsed="1"/>
-    <w:lsdException w:name="Table Classic 3" w:semiHidden="1" w:unhideWhenUsed="1"/>
-    <w:lsdException w:name="Table Classic 4" w:semiHidden="1" w:unhideWhenUsed="1"/>
-    <w:lsdException w:name="Table Colorful 1" w:semiHidden="1" w:unhideWhenUsed="1"/>
-    <w:lsdException w:name="Table Colorful 2" w:semiHidden="1" w:unhideWhenUsed="1"/>
-    <w:lsdException w:name="Table Colorful 3" w:semiHidden="1" w:unhideWhenUsed="1"/>
-    <w:lsdException w:name="Table Columns 1" w:semiHidden="1" w:unhideWhenUsed="1"/>
-    <w:lsdException w:name="Table Columns 2" w:semiHidden="1" w:unhideWhenUsed="1"/>
-    <w:lsdException w:name="Table Columns 3" w:semiHidden="1" w:unhideWhenUsed="1"/>
-    <w:lsdException w:name="Table Columns 4" w:semiHidden="1" w:unhideWhenUsed="1"/>
-    <w:lsdException w:name="Table Columns 5" w:semiHidden="1" w:unhideWhenUsed="1"/>
-    <w:lsdException w:name="Table Grid 1" w:semiHidden="1" w:unhideWhenUsed="1"/>
-    <w:lsdException w:name="Table Grid 2" w:semiHidden="1" w:unhideWhenUsed="1"/>
-    <w:lsdException w:name="Table Grid 3" w:semiHidden="1" w:unhideWhenUsed="1"/>
-    <w:lsdException w:name="Table Grid 4" w:semiHidden="1" w:unhideWhenUsed="1"/>
-    <w:lsdException w:name="Table Grid 5" w:semiHidden="1" w:unhideWhenUsed="1"/>
-    <w:lsdException w:name="Table Grid 6" w:semiHidden="1" w:unhideWhenUsed="1"/>
-    <w:lsdException w:name="Table Grid 7" w:semiHidden="1" w:unhideWhenUsed="1"/>
-    <w:lsdException w:name="Table Grid 8" w:semiHidden="1" w:unhideWhenUsed="1"/>
-    <w:lsdException w:name="Table List 1" w:semiHidden="1" w:unhideWhenUsed="1"/>
-    <w:lsdException w:name="Table List 2" w:semiHidden="1" w:unhideWhenUsed="1"/>
-    <w:lsdException w:name="Table List 3" w:semiHidden="1" w:unhideWhenUsed="1"/>
-    <w:lsdException w:name="Table List 4" w:semiHidden="1" w:unhideWhenUsed="1"/>
-    <w:lsdException w:name="Table List 5" w:semiHidden="1" w:unhideWhenUsed="1"/>
-    <w:lsdException w:name="Table List 6" w:semiHidden="1" w:unhideWhenUsed="1"/>
-    <w:lsdException w:name="Table List 7" w:semiHidden="1" w:unhideWhenUsed="1"/>
-    <w:lsdException w:name="Table List 8" w:semiHidden="1" w:unhideWhenUsed="1"/>
-    <w:lsdException w:name="Table 3D effects 1" w:semiHidden="1" w:unhideWhenUsed="1"/>
-    <w:lsdException w:name="Table 3D effects 2" w:semiHidden="1" w:unhideWhenUsed="1"/>
-    <w:lsdException w:name="Table 3D effects 3" w:semiHidden="1" w:unhideWhenUsed="1"/>
-    <w:lsdException w:name="Table Contemporary" w:semiHidden="1" w:unhideWhenUsed="1"/>
-    <w:lsdException w:name="Table Elegant" w:semiHidden="1" w:unhideWhenUsed="1"/>
-    <w:lsdException w:name="Table Professional" w:semiHidden="1" w:unhideWhenUsed="1"/>
-    <w:lsdException w:name="Table Subtle 1" w:semiHidden="1" w:unhideWhenUsed="1"/>
-    <w:lsdException w:name="Table Subtle 2" w:semiHidden="1" w:unhideWhenUsed="1"/>
-    <w:lsdException w:name="Table Web 1" w:semiHidden="1" w:unhideWhenUsed="1"/>
-    <w:lsdException w:name="Table Web 2" w:semiHidden="1" w:unhideWhenUsed="1"/>
-    <w:lsdException w:name="Table Web 3" w:semiHidden="1" w:unhideWhenUsed="1"/>
-    <w:lsdException w:name="Balloon Text" w:semiHidden="1" w:unhideWhenUsed="1"/>
-    <w:lsdException w:name="Table Grid" w:uiPriority="59"/>
-    <w:lsdException w:name="Table Theme" w:semiHidden="1" w:unhideWhenUsed="1"/>
-    <w:lsdException w:name="Placeholder Text" w:semiHidden="1"/>
-    <w:lsdException w:name="No Spacing" w:uiPriority="1" w:qFormat="1"/>
-    <w:lsdException w:name="Light Shading" w:uiPriority="60"/>
-    <w:lsdException w:name="Light List" w:uiPriority="61"/>
-    <w:lsdException w:name="Light Grid" w:uiPriority="62"/>
-    <w:lsdException w:name="Medium Shading 1" w:uiPriority="63"/>
-    <w:lsdException w:name="Medium Shading 2" w:uiPriority="64"/>
-    <w:lsdException w:name="Medium List 1" w:uiPriority="65"/>
-    <w:lsdException w:name="Medium List 2" w:uiPriority="66"/>
-    <w:lsdException w:name="Medium Grid 1" w:uiPriority="67"/>
-    <w:lsdException w:name="Medium Grid 2" w:uiPriority="68"/>
-    <w:lsdException w:name="Medium Grid 3" w:uiPriority="69"/>
-    <w:lsdException w:name="Dark List" w:uiPriority="70"/>
-    <w:lsdException w:name="Colorful Shading" w:uiPriority="71"/>
-    <w:lsdException w:name="Colorful List" w:uiPriority="72"/>
-    <w:lsdException w:name="Colorful Grid" w:uiPriority="73"/>
-    <w:lsdException w:name="Light Shading Accent 1" w:uiPriority="60"/>
-    <w:lsdException w:name="Light List Accent 1" w:uiPriority="61"/>
-    <w:lsdException w:name="Light Grid Accent 1" w:uiPriority="62"/>
-    <w:lsdException w:name="Medium Shading 1 Accent 1" w:uiPriority="63"/>
-    <w:lsdException w:name="Medium Shading 2 Accent 1" w:uiPriority="64"/>
-    <w:lsdException w:name="Medium List 1 Accent 1" w:uiPriority="65"/>
-    <w:lsdException w:name="Revision" w:semiHidden="1"/>
-    <w:lsdException w:name="List Paragraph" w:uiPriority="34" w:qFormat="1"/>
-    <w:lsdException w:name="Quote" w:uiPriority="29" w:qFormat="1"/>
-    <w:lsdException w:name="Intense Quote" w:uiPriority="30" w:qFormat="1"/>
-    <w:lsdException w:name="Medium List 2 Accent 1" w:uiPriority="66"/>
-    <w:lsdException w:name="Medium Grid 1 Accent 1" w:uiPriority="67"/>
-    <w:lsdException w:name="Medium Grid 2 Accent 1" w:uiPriority="68"/>
-    <w:lsdException w:name="Medium Grid 3 Accent 1" w:uiPriority="69"/>
-    <w:lsdException w:name="Dark List Accent 1" w:uiPriority="70"/>
-    <w:lsdException w:name="Colorful Shading Accent 1" w:uiPriority="71"/>
-    <w:lsdException w:name="Colorful List Accent 1" w:uiPriority="72"/>
-    <w:lsdException w:name="Colorful Grid Accent 1" w:uiPriority="73"/>
-    <w:lsdException w:name="Light Shading Accent 2" w:uiPriority="60"/>
-    <w:lsdException w:name="Light List Accent 2" w:uiPriority="61"/>
-    <w:lsdException w:name="Light Grid Accent 2" w:uiPriority="62"/>
-    <w:lsdException w:name="Medium Shading 1 Accent 2" w:uiPriority="63"/>
-    <w:lsdException w:name="Medium Shading 2 Accent 2" w:uiPriority="64"/>
-    <w:lsdException w:name="Medium List 1 Accent 2" w:uiPriority="65"/>
-    <w:lsdException w:name="Medium List 2 Accent 2" w:uiPriority="66"/>
-    <w:lsdException w:name="Medium Grid 1 Accent 2" w:uiPriority="67"/>
-    <w:lsdException w:name="Medium Grid 2 Accent 2" w:uiPriority="68"/>
-    <w:lsdException w:name="Medium Grid 3 Accent 2" w:uiPriority="69"/>
-    <w:lsdException w:name="Dark List Accent 2" w:uiPriority="70"/>
-    <w:lsdException w:name="Colorful Shading Accent 2" w:uiPriority="71"/>
-    <w:lsdException w:name="Colorful List Accent 2" w:uiPriority="72"/>
-    <w:lsdException w:name="Colorful Grid Accent 2" w:uiPriority="73"/>
-    <w:lsdException w:name="Light Shading Accent 3" w:uiPriority="60"/>
-    <w:lsdException w:name="Light List Accent 3" w:uiPriority="61"/>
-    <w:lsdException w:name="Light Grid Accent 3" w:uiPriority="62"/>
-    <w:lsdException w:name="Medium Shading 1 Accent 3" w:uiPriority="63"/>
-    <w:lsdException w:name="Medium Shading 2 Accent 3" w:uiPriority="64"/>
-    <w:lsdException w:name="Medium List 1 Accent 3" w:uiPriority="65"/>
-    <w:lsdException w:name="Medium List 2 Accent 3" w:uiPriority="66"/>
-    <w:lsdException w:name="Medium Grid 1 Accent 3" w:uiPriority="67"/>
-    <w:lsdException w:name="Medium Grid 2 Accent 3" w:uiPriority="68"/>
-    <w:lsdException w:name="Medium Grid 3 Accent 3" w:uiPriority="69"/>
-    <w:lsdException w:name="Dark List Accent 3" w:uiPriority="70"/>
-    <w:lsdException w:name="Colorful Shading Accent 3" w:uiPriority="71"/>
-    <w:lsdException w:name="Colorful List Accent 3" w:uiPriority="72"/>
-    <w:lsdException w:name="Colorful Grid Accent 3" w:uiPriority="73"/>
-    <w:lsdException w:name="Light Shading Accent 4" w:uiPriority="60"/>
-    <w:lsdException w:name="Light List Accent 4" w:uiPriority="61"/>
-    <w:lsdException w:name="Light Grid Accent 4" w:uiPriority="62"/>
-    <w:lsdException w:name="Medium Shading 1 Accent 4" w:uiPriority="63"/>
-    <w:lsdException w:name="Medium Shading 2 Accent 4" w:uiPriority="64"/>
-    <w:lsdException w:name="Medium List 1 Accent 4" w:uiPriority="65"/>
-    <w:lsdException w:name="Medium List 2 Accent 4" w:uiPriority="66"/>
-    <w:lsdException w:name="Medium Grid 1 Accent 4" w:uiPriority="67"/>
-    <w:lsdException w:name="Medium Grid 2 Accent 4" w:uiPriority="68"/>
-    <w:lsdException w:name="Medium Grid 3 Accent 4" w:uiPriority="69"/>
-    <w:lsdException w:name="Dark List Accent 4" w:uiPriority="70"/>
-    <w:lsdException w:name="Colorful Shading Accent 4" w:uiPriority="71"/>
-    <w:lsdException w:name="Colorful List Accent 4" w:uiPriority="72"/>
-    <w:lsdException w:name="Colorful Grid Accent 4" w:uiPriority="73"/>
-    <w:lsdException w:name="Light Shading Accent 5" w:uiPriority="60"/>
-    <w:lsdException w:name="Light List Accent 5" w:uiPriority="61"/>
-    <w:lsdException w:name="Light Grid Accent 5" w:uiPriority="62"/>
-    <w:lsdException w:name="Medium Shading 1 Accent 5" w:uiPriority="63"/>
-    <w:lsdException w:name="Medium Shading 2 Accent 5" w:uiPriority="64"/>
-    <w:lsdException w:name="Medium List 1 Accent 5" w:uiPriority="65"/>
-    <w:lsdException w:name="Medium List 2 Accent 5" w:uiPriority="66"/>
-    <w:lsdException w:name="Medium Grid 1 Accent 5" w:uiPriority="67"/>
-    <w:lsdException w:name="Medium Grid 2 Accent 5" w:uiPriority="68"/>
-    <w:lsdException w:name="Medium Grid 3 Accent 5" w:uiPriority="69"/>
-    <w:lsdException w:name="Dark List Accent 5" w:uiPriority="70"/>
-    <w:lsdException w:name="Colorful Shading Accent 5" w:uiPriority="71"/>
-    <w:lsdException w:name="Colorful List Accent 5" w:uiPriority="72"/>
-    <w:lsdException w:name="Colorful Grid Accent 5" w:uiPriority="73"/>
-    <w:lsdException w:name="Light Shading Accent 6" w:uiPriority="60"/>
-    <w:lsdException w:name="Light List Accent 6" w:uiPriority="61"/>
-    <w:lsdException w:name="Light Grid Accent 6" w:uiPriority="62"/>
-    <w:lsdException w:name="Medium Shading 1 Accent 6" w:uiPriority="63"/>
-    <w:lsdException w:name="Medium Shading 2 Accent 6" w:uiPriority="64"/>
-    <w:lsdException w:name="Medium List 1 Accent 6" w:uiPriority="65"/>
-    <w:lsdException w:name="Medium List 2 Accent 6" w:uiPriority="66"/>
-    <w:lsdException w:name="Medium Grid 1 Accent 6" w:uiPriority="67"/>
-    <w:lsdException w:name="Medium Grid 2 Accent 6" w:uiPriority="68"/>
-    <w:lsdException w:name="Medium Grid 3 Accent 6" w:uiPriority="69"/>
-    <w:lsdException w:name="Dark List Accent 6" w:uiPriority="70"/>
-    <w:lsdException w:name="Colorful Shading Accent 6" w:uiPriority="71"/>
-    <w:lsdException w:name="Colorful List Accent 6" w:uiPriority="72"/>
-    <w:lsdException w:name="Colorful Grid Accent 6" w:uiPriority="73"/>
-    <w:lsdException w:name="Subtle Emphasis" w:uiPriority="19" w:qFormat="1"/>
-    <w:lsdException w:name="Intense Emphasis" w:uiPriority="21" w:qFormat="1"/>
-    <w:lsdException w:name="Subtle Reference" w:uiPriority="31" w:qFormat="1"/>
-    <w:lsdException w:name="Intense Reference" w:uiPriority="32" w:qFormat="1"/>
-    <w:lsdException w:name="Book Title" w:uiPriority="33" w:qFormat="1"/>
-    <w:lsdException w:name="Bibliography" w:semiHidden="1" w:uiPriority="37" w:unhideWhenUsed="1"/>
-    <w:lsdException w:name="TOC Heading" w:semiHidden="1" w:uiPriority="39" w:unhideWhenUsed="1" w:qFormat="1"/>
-    <w:lsdException w:name="Plain Table 1" w:uiPriority="41"/>
-    <w:lsdException w:name="Plain Table 2" w:uiPriority="42"/>
-    <w:lsdException w:name="Plain Table 3" w:uiPriority="43"/>
-    <w:lsdException w:name="Plain Table 4" w:uiPriority="44"/>
-    <w:lsdException w:name="Plain Table 5" w:uiPriority="45"/>
-    <w:lsdException w:name="Grid Table Light" w:uiPriority="40"/>
-    <w:lsdException w:name="Grid Table 1 Light" w:uiPriority="46"/>
-    <w:lsdException w:name="Grid Table 2" w:uiPriority="47"/>
-    <w:lsdException w:name="Grid Table 3" w:uiPriority="48"/>
-    <w:lsdException w:name="Grid Table 4" w:uiPriority="49"/>
-    <w:lsdException w:name="Grid Table 5 Dark" w:uiPriority="50"/>
-    <w:lsdException w:name="Grid Table 6 Colorful" w:uiPriority="51"/>
-    <w:lsdException w:name="Grid Table 7 Colorful" w:uiPriority="52"/>
-    <w:lsdException w:name="Grid Table 1 Light Accent 1" w:uiPriority="46"/>
-    <w:lsdException w:name="Grid Table 2 Accent 1" w:uiPriority="47"/>
-    <w:lsdException w:name="Grid Table 3 Accent 1" w:uiPriority="48"/>
-    <w:lsdException w:name="Grid Table 4 Accent 1" w:uiPriority="49"/>
-    <w:lsdException w:name="Grid Table 5 Dark Accent 1" w:uiPriority="50"/>
-    <w:lsdException w:name="Grid Table 6 Colorful Accent 1" w:uiPriority="51"/>
-    <w:lsdException w:name="Grid Table 7 Colorful Accent 1" w:uiPriority="52"/>
-    <w:lsdException w:name="Grid Table 1 Light Accent 2" w:uiPriority="46"/>
-    <w:lsdException w:name="Grid Table 2 Accent 2" w:uiPriority="47"/>
-    <w:lsdException w:name="Grid Table 3 Accent 2" w:uiPriority="48"/>
-    <w:lsdException w:name="Grid Table 4 Accent 2" w:uiPriority="49"/>
-    <w:lsdException w:name="Grid Table 5 Dark Accent 2" w:uiPriority="50"/>
-    <w:lsdException w:name="Grid Table 6 Colorful Accent 2" w:uiPriority="51"/>
-    <w:lsdException w:name="Grid Table 7 Colorful Accent 2" w:uiPriority="52"/>
-    <w:lsdException w:name="Grid Table 1 Light Accent 3" w:uiPriority="46"/>
-    <w:lsdException w:name="Grid Table 2 Accent 3" w:uiPriority="47"/>
-    <w:lsdException w:name="Grid Table 3 Accent 3" w:uiPriority="48"/>
-    <w:lsdException w:name="Grid Table 4 Accent 3" w:uiPriority="49"/>
-    <w:lsdException w:name="Grid Table 5 Dark Accent 3" w:uiPriority="50"/>
-    <w:lsdException w:name="Grid Table 6 Colorful Accent 3" w:uiPriority="51"/>
-    <w:lsdException w:name="Grid Table 7 Colorful Accent 3" w:uiPriority="52"/>
-    <w:lsdException w:name="Grid Table 1 Light Accent 4" w:uiPriority="46"/>
-    <w:lsdException w:name="Grid Table 2 Accent 4" w:uiPriority="47"/>
-    <w:lsdException w:name="Grid Table 3 Accent 4" w:uiPriority="48"/>
-    <w:lsdException w:name="Grid Table 4 Accent 4" w:uiPriority="49"/>
-    <w:lsdException w:name="Grid Table 5 Dark Accent 4" w:uiPriority="50"/>
-    <w:lsdException w:name="Grid Table 6 Colorful Accent 4" w:uiPriority="51"/>
-    <w:lsdException w:name="Grid Table 7 Colorful Accent 4" w:uiPriority="52"/>
-    <w:lsdException w:name="Grid Table 1 Light Accent 5" w:uiPriority="46"/>
-    <w:lsdException w:name="Grid Table 2 Accent 5" w:uiPriority="47"/>
-    <w:lsdException w:name="Grid Table 3 Accent 5" w:uiPriority="48"/>
-    <w:lsdException w:name="Grid Table 4 Accent 5" w:uiPriority="49"/>
-    <w:lsdException w:name="Grid Table 5 Dark Accent 5" w:uiPriority="50"/>
-    <w:lsdException w:name="Grid Table 6 Colorful Accent 5" w:uiPriority="51"/>
-    <w:lsdException w:name="Grid Table 7 Colorful Accent 5" w:uiPriority="52"/>
-    <w:lsdException w:name="Grid Table 1 Light Accent 6" w:uiPriority="46"/>
-    <w:lsdException w:name="Grid Table 2 Accent 6" w:uiPriority="47"/>
-    <w:lsdException w:name="Grid Table 3 Accent 6" w:uiPriority="48"/>
-    <w:lsdException w:name="Grid Table 4 Accent 6" w:uiPriority="49"/>
-    <w:lsdException w:name="Grid Table 5 Dark Accent 6" w:uiPriority="50"/>
-    <w:lsdException w:name="Grid Table 6 Colorful Accent 6" w:uiPriority="51"/>
-    <w:lsdException w:name="Grid Table 7 Colorful Accent 6" w:uiPriority="52"/>
-    <w:lsdException w:name="List Table 1 Light" w:uiPriority="46"/>
-    <w:lsdException w:name="List Table 2" w:uiPriority="47"/>
-    <w:lsdException w:name="List Table 3" w:uiPriority="48"/>
-    <w:lsdException w:name="List Table 4" w:uiPriority="49"/>
-    <w:lsdException w:name="List Table 5 Dark" w:uiPriority="50"/>
-    <w:lsdException w:name="List Table 6 Colorful" w:uiPriority="51"/>
-    <w:lsdException w:name="List Table 7 Colorful" w:uiPriority="52"/>
-    <w:lsdException w:name="List Table 1 Light Accent 1" w:uiPriority="46"/>
-    <w:lsdException w:name="List Table 2 Accent 1" w:uiPriority="47"/>
-    <w:lsdException w:name="List Table 3 Accent 1" w:uiPriority="48"/>
-    <w:lsdException w:name="List Table 4 Accent 1" w:uiPriority="49"/>
-    <w:lsdException w:name="List Table 5 Dark Accent 1" w:uiPriority="50"/>
-    <w:lsdException w:name="List Table 6 Colorful Accent 1" w:uiPriority="51"/>
-    <w:lsdException w:name="List Table 7 Colorful Accent 1" w:uiPriority="52"/>
-    <w:lsdException w:name="List Table 1 Light Accent 2" w:uiPriority="46"/>
-    <w:lsdException w:name="List Table 2 Accent 2" w:uiPriority="47"/>
-    <w:lsdException w:name="List Table 3 Accent 2" w:uiPriority="48"/>
-    <w:lsdException w:name="List Table 4 Accent 2" w:uiPriority="49"/>
-    <w:lsdException w:name="List Table 5 Dark Accent 2" w:uiPriority="50"/>
-    <w:lsdException w:name="List Table 6 Colorful Accent 2" w:uiPriority="51"/>
-    <w:lsdException w:name="List Table 7 Colorful Accent 2" w:uiPriority="52"/>
-    <w:lsdException w:name="List Table 1 Light Accent 3" w:uiPriority="46"/>
-    <w:lsdException w:name="List Table 2 Accent 3" w:uiPriority="47"/>
-    <w:lsdException w:name="List Table 3 Accent 3" w:uiPriority="48"/>
-    <w:lsdException w:name="List Table 4 Accent 3" w:uiPriority="49"/>
-    <w:lsdException w:name="List Table 5 Dark Accent 3" w:uiPriority="50"/>
-    <w:lsdException w:name="List Table 6 Colorful Accent 3" w:uiPriority="51"/>
-    <w:lsdException w:name="List Table 7 Colorful Accent 3" w:uiPriority="52"/>
-    <w:lsdException w:name="List Table 1 Light Accent 4" w:uiPriority="46"/>
-    <w:lsdException w:name="List Table 2 Accent 4" w:uiPriority="47"/>
-    <w:lsdException w:name="List Table 3 Accent 4" w:uiPriority="48"/>
-    <w:lsdException w:name="List Table 4 Accent 4" w:uiPriority="49"/>
-    <w:lsdException w:name="List Table 5 Dark Accent 4" w:uiPriority="50"/>
-    <w:lsdException w:name="List Table 6 Colorful Accent 4" w:uiPriority="51"/>
-    <w:lsdException w:name="List Table 7 Colorful Accent 4" w:uiPriority="52"/>
-    <w:lsdException w:name="List Table 1 Light Accent 5" w:uiPriority="46"/>
-    <w:lsdException w:name="List Table 2 Accent 5" w:uiPriority="47"/>
-    <w:lsdException w:name="List Table 3 Accent 5" w:uiPriority="48"/>
-    <w:lsdException w:name="List Table 4 Accent 5" w:uiPriority="49"/>
-    <w:lsdException w:name="List Table 5 Dark Accent 5" w:uiPriority="50"/>
-    <w:lsdException w:name="List Table 6 Colorful Accent 5" w:uiPriority="51"/>
-    <w:lsdException w:name="List Table 7 Colorful Accent 5" w:uiPriority="52"/>
-    <w:lsdException w:name="List Table 1 Light Accent 6" w:uiPriority="46"/>
-    <w:lsdException w:name="List Table 2 Accent 6" w:uiPriority="47"/>
-    <w:lsdException w:name="List Table 3 Accent 6" w:uiPriority="48"/>
-    <w:lsdException w:name="List Table 4 Accent 6" w:uiPriority="49"/>
-    <w:lsdException w:name="List Table 5 Dark Accent 6" w:uiPriority="50"/>
-    <w:lsdException w:name="List Table 6 Colorful Accent 6" w:uiPriority="51"/>
-    <w:lsdException w:name="List Table 7 Colorful Accent 6" w:uiPriority="52"/>
+  <w:latentStyles w:defLockedState="0" w:defUIPriority="99" w:defSemiHidden="1" w:defUnhideWhenUsed="1" w:defQFormat="0" w:count="267">
+    <w:lsdException w:name="Normal" w:semiHidden="0" w:uiPriority="0" w:unhideWhenUsed="0" w:qFormat="1"/>
+    <w:lsdException w:name="heading 1" w:semiHidden="0" w:uiPriority="9" w:unhideWhenUsed="0" w:qFormat="1"/>
+    <w:lsdException w:name="heading 2" w:uiPriority="9" w:qFormat="1"/>
+    <w:lsdException w:name="heading 3" w:uiPriority="9" w:qFormat="1"/>
+    <w:lsdException w:name="heading 4" w:uiPriority="9" w:qFormat="1"/>
+    <w:lsdException w:name="heading 5" w:uiPriority="9" w:qFormat="1"/>
+    <w:lsdException w:name="heading 6" w:uiPriority="9" w:qFormat="1"/>
+    <w:lsdException w:name="heading 7" w:uiPriority="9" w:qFormat="1"/>
+    <w:lsdException w:name="heading 8" w:uiPriority="9" w:qFormat="1"/>
+    <w:lsdException w:name="heading 9" w:uiPriority="9" w:qFormat="1"/>
+    <w:lsdException w:name="toc 1" w:uiPriority="39"/>
+    <w:lsdException w:name="toc 2" w:uiPriority="39"/>
+    <w:lsdException w:name="toc 3" w:uiPriority="39"/>
+    <w:lsdException w:name="toc 4" w:uiPriority="39"/>
+    <w:lsdException w:name="toc 5" w:uiPriority="39"/>
+    <w:lsdException w:name="toc 6" w:uiPriority="39"/>
+    <w:lsdException w:name="toc 7" w:uiPriority="39"/>
+    <w:lsdException w:name="toc 8" w:uiPriority="39"/>
+    <w:lsdException w:name="toc 9" w:uiPriority="39"/>
+    <w:lsdException w:name="caption" w:uiPriority="35" w:qFormat="1"/>
+    <w:lsdException w:name="Title" w:semiHidden="0" w:uiPriority="10" w:unhideWhenUsed="0" w:qFormat="1"/>
+    <w:lsdException w:name="Default Paragraph Font" w:uiPriority="1"/>
+    <w:lsdException w:name="Subtitle" w:semiHidden="0" w:uiPriority="11" w:unhideWhenUsed="0" w:qFormat="1"/>
+    <w:lsdException w:name="Strong" w:semiHidden="0" w:uiPriority="22" w:unhideWhenUsed="0" w:qFormat="1"/>
+    <w:lsdException w:name="Emphasis" w:semiHidden="0" w:uiPriority="20" w:unhideWhenUsed="0" w:qFormat="1"/>
+    <w:lsdException w:name="Table Grid" w:semiHidden="0" w:uiPriority="59" w:unhideWhenUsed="0"/>
+    <w:lsdException w:name="Placeholder Text" w:unhideWhenUsed="0"/>
+    <w:lsdException w:name="No Spacing" w:semiHidden="0" w:uiPriority="1" w:unhideWhenUsed="0" w:qFormat="1"/>
+    <w:lsdException w:name="Light Shading" w:semiHidden="0" w:uiPriority="60" w:unhideWhenUsed="0"/>
+    <w:lsdException w:name="Light List" w:semiHidden="0" w:uiPriority="61" w:unhideWhenUsed="0"/>
+    <w:lsdException w:name="Light Grid" w:semiHidden="0" w:uiPriority="62" w:unhideWhenUsed="0"/>
+    <w:lsdException w:name="Medium Shading 1" w:semiHidden="0" w:uiPriority="63" w:unhideWhenUsed="0"/>
+    <w:lsdException w:name="Medium Shading 2" w:semiHidden="0" w:uiPriority="64" w:unhideWhenUsed="0"/>
+    <w:lsdException w:name="Medium List 1" w:semiHidden="0" w:uiPriority="65" w:unhideWhenUsed="0"/>
+    <w:lsdException w:name="Medium List 2" w:semiHidden="0" w:uiPriority="66" w:unhideWhenUsed="0"/>
+    <w:lsdException w:name="Medium Grid 1" w:semiHidden="0" w:uiPriority="67" w:unhideWhenUsed="0"/>
+    <w:lsdException w:name="Medium Grid 2" w:semiHidden="0" w:uiPriority="68" w:unhideWhenUsed="0"/>
+    <w:lsdException w:name="Medium Grid 3" w:semiHidden="0" w:uiPriority="69" w:unhideWhenUsed="0"/>
+    <w:lsdException w:name="Dark List" w:semiHidden="0" w:uiPriority="70" w:unhideWhenUsed="0"/>
+    <w:lsdException w:name="Colorful Shading" w:semiHidden="0" w:uiPriority="71" w:unhideWhenUsed="0"/>
+    <w:lsdException w:name="Colorful List" w:semiHidden="0" w:uiPriority="72" w:unhideWhenUsed="0"/>
+    <w:lsdException w:name="Colorful Grid" w:semiHidden="0" w:uiPriority="73" w:unhideWhenUsed="0"/>
+    <w:lsdException w:name="Light Shading Accent 1" w:semiHidden="0" w:uiPriority="60" w:unhideWhenUsed="0"/>
+    <w:lsdException w:name="Light List Accent 1" w:semiHidden="0" w:uiPriority="61" w:unhideWhenUsed="0"/>
+    <w:lsdException w:name="Light Grid Accent 1" w:semiHidden="0" w:uiPriority="62" w:unhideWhenUsed="0"/>
+    <w:lsdException w:name="Medium Shading 1 Accent 1" w:semiHidden="0" w:uiPriority="63" w:unhideWhenUsed="0"/>
+    <w:lsdException w:name="Medium Shading 2 Accent 1" w:semiHidden="0" w:uiPriority="64" w:unhideWhenUsed="0"/>
+    <w:lsdException w:name="Medium List 1 Accent 1" w:semiHidden="0" w:uiPriority="65" w:unhideWhenUsed="0"/>
+    <w:lsdException w:name="Revision" w:unhideWhenUsed="0"/>
+    <w:lsdException w:name="List Paragraph" w:semiHidden="0" w:uiPriority="34" w:unhideWhenUsed="0" w:qFormat="1"/>
+    <w:lsdException w:name="Quote" w:semiHidden="0" w:uiPriority="29" w:unhideWhenUsed="0" w:qFormat="1"/>
+    <w:lsdException w:name="Intense Quote" w:semiHidden="0" w:uiPriority="30" w:unhideWhenUsed="0" w:qFormat="1"/>
+    <w:lsdException w:name="Medium List 2 Accent 1" w:semiHidden="0" w:uiPriority="66" w:unhideWhenUsed="0"/>
+    <w:lsdException w:name="Medium Grid 1 Accent 1" w:semiHidden="0" w:uiPriority="67" w:unhideWhenUsed="0"/>
+    <w:lsdException w:name="Medium Grid 2 Accent 1" w:semiHidden="0" w:uiPriority="68" w:unhideWhenUsed="0"/>
+    <w:lsdException w:name="Medium Grid 3 Accent 1" w:semiHidden="0" w:uiPriority="69" w:unhideWhenUsed="0"/>
+    <w:lsdException w:name="Dark List Accent 1" w:semiHidden="0" w:uiPriority="70" w:unhideWhenUsed="0"/>
+    <w:lsdException w:name="Colorful Shading Accent 1" w:semiHidden="0" w:uiPriority="71" w:unhideWhenUsed="0"/>
+    <w:lsdException w:name="Colorful List Accent 1" w:semiHidden="0" w:uiPriority="72" w:unhideWhenUsed="0"/>
+    <w:lsdException w:name="Colorful Grid Accent 1" w:semiHidden="0" w:uiPriority="73" w:unhideWhenUsed="0"/>
+    <w:lsdException w:name="Light Shading Accent 2" w:semiHidden="0" w:uiPriority="60" w:unhideWhenUsed="0"/>
+    <w:lsdException w:name="Light List Accent 2" w:semiHidden="0" w:uiPriority="61" w:unhideWhenUsed="0"/>
+    <w:lsdException w:name="Light Grid Accent 2" w:semiHidden="0" w:uiPriority="62" w:unhideWhenUsed="0"/>
+    <w:lsdException w:name="Medium Shading 1 Accent 2" w:semiHidden="0" w:uiPriority="63" w:unhideWhenUsed="0"/>
+    <w:lsdException w:name="Medium Shading 2 Accent 2" w:semiHidden="0" w:uiPriority="64" w:unhideWhenUsed="0"/>
+    <w:lsdException w:name="Medium List 1 Accent 2" w:semiHidden="0" w:uiPriority="65" w:unhideWhenUsed="0"/>
+    <w:lsdException w:name="Medium List 2 Accent 2" w:semiHidden="0" w:uiPriority="66" w:unhideWhenUsed="0"/>
+    <w:lsdException w:name="Medium Grid 1 Accent 2" w:semiHidden="0" w:uiPriority="67" w:unhideWhenUsed="0"/>
+    <w:lsdException w:name="Medium Grid 2 Accent 2" w:semiHidden="0" w:uiPriority="68" w:unhideWhenUsed="0"/>
+    <w:lsdException w:name="Medium Grid 3 Accent 2" w:semiHidden="0" w:uiPriority="69" w:unhideWhenUsed="0"/>
+    <w:lsdException w:name="Dark List Accent 2" w:semiHidden="0" w:uiPriority="70" w:unhideWhenUsed="0"/>
+    <w:lsdException w:name="Colorful Shading Accent 2" w:semiHidden="0" w:uiPriority="71" w:unhideWhenUsed="0"/>
+    <w:lsdException w:name="Colorful List Accent 2" w:semiHidden="0" w:uiPriority="72" w:unhideWhenUsed="0"/>
+    <w:lsdException w:name="Colorful Grid Accent 2" w:semiHidden="0" w:uiPriority="73" w:unhideWhenUsed="0"/>
+    <w:lsdException w:name="Light Shading Accent 3" w:semiHidden="0" w:uiPriority="60" w:unhideWhenUsed="0"/>
+    <w:lsdException w:name="Light List Accent 3" w:semiHidden="0" w:uiPriority="61" w:unhideWhenUsed="0"/>
+    <w:lsdException w:name="Light Grid Accent 3" w:semiHidden="0" w:uiPriority="62" w:unhideWhenUsed="0"/>
+    <w:lsdException w:name="Medium Shading 1 Accent 3" w:semiHidden="0" w:uiPriority="63" w:unhideWhenUsed="0"/>
+    <w:lsdException w:name="Medium Shading 2 Accent 3" w:semiHidden="0" w:uiPriority="64" w:unhideWhenUsed="0"/>
+    <w:lsdException w:name="Medium List 1 Accent 3" w:semiHidden="0" w:uiPriority="65" w:unhideWhenUsed="0"/>
+    <w:lsdException w:name="Medium List 2 Accent 3" w:semiHidden="0" w:uiPriority="66" w:unhideWhenUsed="0"/>
+    <w:lsdException w:name="Medium Grid 1 Accent 3" w:semiHidden="0" w:uiPriority="67" w:unhideWhenUsed="0"/>
+    <w:lsdException w:name="Medium Grid 2 Accent 3" w:semiHidden="0" w:uiPriority="68" w:unhideWhenUsed="0"/>
+    <w:lsdException w:name="Medium Grid 3 Accent 3" w:semiHidden="0" w:uiPriority="69" w:unhideWhenUsed="0"/>
+    <w:lsdException w:name="Dark List Accent 3" w:semiHidden="0" w:uiPriority="70" w:unhideWhenUsed="0"/>
+    <w:lsdException w:name="Colorful Shading Accent 3" w:semiHidden="0" w:uiPriority="71" w:unhideWhenUsed="0"/>
+    <w:lsdException w:name="Colorful List Accent 3" w:semiHidden="0" w:uiPriority="72" w:unhideWhenUsed="0"/>
+    <w:lsdException w:name="Colorful Grid Accent 3" w:semiHidden="0" w:uiPriority="73" w:unhideWhenUsed="0"/>
+    <w:lsdException w:name="Light Shading Accent 4" w:semiHidden="0" w:uiPriority="60" w:unhideWhenUsed="0"/>
+    <w:lsdException w:name="Light List Accent 4" w:semiHidden="0" w:uiPriority="61" w:unhideWhenUsed="0"/>
+    <w:lsdException w:name="Light Grid Accent 4" w:semiHidden="0" w:uiPriority="62" w:unhideWhenUsed="0"/>
+    <w:lsdException w:name="Medium Shading 1 Accent 4" w:semiHidden="0" w:uiPriority="63" w:unhideWhenUsed="0"/>
+    <w:lsdException w:name="Medium Shading 2 Accent 4" w:semiHidden="0" w:uiPriority="64" w:unhideWhenUsed="0"/>
+    <w:lsdException w:name="Medium List 1 Accent 4" w:semiHidden="0" w:uiPriority="65" w:unhideWhenUsed="0"/>
+    <w:lsdException w:name="Medium List 2 Accent 4" w:semiHidden="0" w:uiPriority="66" w:unhideWhenUsed="0"/>
+    <w:lsdException w:name="Medium Grid 1 Accent 4" w:semiHidden="0" w:uiPriority="67" w:unhideWhenUsed="0"/>
+    <w:lsdException w:name="Medium Grid 2 Accent 4" w:semiHidden="0" w:uiPriority="68" w:unhideWhenUsed="0"/>
+    <w:lsdException w:name="Medium Grid 3 Accent 4" w:semiHidden="0" w:uiPriority="69" w:unhideWhenUsed="0"/>
+    <w:lsdException w:name="Dark List Accent 4" w:semiHidden="0" w:uiPriority="70" w:unhideWhenUsed="0"/>
+    <w:lsdException w:name="Colorful Shading Accent 4" w:semiHidden="0" w:uiPriority="71" w:unhideWhenUsed="0"/>
+    <w:lsdException w:name="Colorful List Accent 4" w:semiHidden="0" w:uiPriority="72" w:unhideWhenUsed="0"/>
+    <w:lsdException w:name="Colorful Grid Accent 4" w:semiHidden="0" w:uiPriority="73" w:unhideWhenUsed="0"/>
+    <w:lsdException w:name="Light Shading Accent 5" w:semiHidden="0" w:uiPriority="60" w:unhideWhenUsed="0"/>
+    <w:lsdException w:name="Light List Accent 5" w:semiHidden="0" w:uiPriority="61" w:unhideWhenUsed="0"/>
+    <w:lsdException w:name="Light Grid Accent 5" w:semiHidden="0" w:uiPriority="62" w:unhideWhenUsed="0"/>
+    <w:lsdException w:name="Medium Shading 1 Accent 5" w:semiHidden="0" w:uiPriority="63" w:unhideWhenUsed="0"/>
+    <w:lsdException w:name="Medium Shading 2 Accent 5" w:semiHidden="0" w:uiPriority="64" w:unhideWhenUsed="0"/>
+    <w:lsdException w:name="Medium List 1 Accent 5" w:semiHidden="0" w:uiPriority="65" w:unhideWhenUsed="0"/>
+    <w:lsdException w:name="Medium List 2 Accent 5" w:semiHidden="0" w:uiPriority="66" w:unhideWhenUsed="0"/>
+    <w:lsdException w:name="Medium Grid 1 Accent 5" w:semiHidden="0" w:uiPriority="67" w:unhideWhenUsed="0"/>
+    <w:lsdException w:name="Medium Grid 2 Accent 5" w:semiHidden="0" w:uiPriority="68" w:unhideWhenUsed="0"/>
+    <w:lsdException w:name="Medium Grid 3 Accent 5" w:semiHidden="0" w:uiPriority="69" w:unhideWhenUsed="0"/>
+    <w:lsdException w:name="Dark List Accent 5" w:semiHidden="0" w:uiPriority="70" w:unhideWhenUsed="0"/>
+    <w:lsdException w:name="Colorful Shading Accent 5" w:semiHidden="0" w:uiPriority="71" w:unhideWhenUsed="0"/>
+    <w:lsdException w:name="Colorful List Accent 5" w:semiHidden="0" w:uiPriority="72" w:unhideWhenUsed="0"/>
+    <w:lsdException w:name="Colorful Grid Accent 5" w:semiHidden="0" w:uiPriority="73" w:unhideWhenUsed="0"/>
+    <w:lsdException w:name="Light Shading Accent 6" w:semiHidden="0" w:uiPriority="60" w:unhideWhenUsed="0"/>
+    <w:lsdException w:name="Light List Accent 6" w:semiHidden="0" w:uiPriority="61" w:unhideWhenUsed="0"/>
+    <w:lsdException w:name="Light Grid Accent 6" w:semiHidden="0" w:uiPriority="62" w:unhideWhenUsed="0"/>
+    <w:lsdException w:name="Medium Shading 1 Accent 6" w:semiHidden="0" w:uiPriority="63" w:unhideWhenUsed="0"/>
+    <w:lsdException w:name="Medium Shading 2 Accent 6" w:semiHidden="0" w:uiPriority="64" w:unhideWhenUsed="0"/>
+    <w:lsdException w:name="Medium List 1 Accent 6" w:semiHidden="0" w:uiPriority="65" w:unhideWhenUsed="0"/>
+    <w:lsdException w:name="Medium List 2 Accent 6" w:semiHidden="0" w:uiPriority="66" w:unhideWhenUsed="0"/>
+    <w:lsdException w:name="Medium Grid 1 Accent 6" w:semiHidden="0" w:uiPriority="67" w:unhideWhenUsed="0"/>
+    <w:lsdException w:name="Medium Grid 2 Accent 6" w:semiHidden="0" w:uiPriority="68" w:unhideWhenUsed="0"/>
+    <w:lsdException w:name="Medium Grid 3 Accent 6" w:semiHidden="0" w:uiPriority="69" w:unhideWhenUsed="0"/>
+    <w:lsdException w:name="Dark List Accent 6" w:semiHidden="0" w:uiPriority="70" w:unhideWhenUsed="0"/>
+    <w:lsdException w:name="Colorful Shading Accent 6" w:semiHidden="0" w:uiPriority="71" w:unhideWhenUsed="0"/>
+    <w:lsdException w:name="Colorful List Accent 6" w:semiHidden="0" w:uiPriority="72" w:unhideWhenUsed="0"/>
+    <w:lsdException w:name="Colorful Grid Accent 6" w:semiHidden="0" w:uiPriority="73" w:unhideWhenUsed="0"/>
+    <w:lsdException w:name="Subtle Emphasis" w:semiHidden="0" w:uiPriority="19" w:unhideWhenUsed="0" w:qFormat="1"/>
+    <w:lsdException w:name="Intense Emphasis" w:semiHidden="0" w:uiPriority="21" w:unhideWhenUsed="0" w:qFormat="1"/>
+    <w:lsdException w:name="Subtle Reference" w:semiHidden="0" w:uiPriority="31" w:unhideWhenUsed="0" w:qFormat="1"/>
+    <w:lsdException w:name="Intense Reference" w:semiHidden="0" w:uiPriority="32" w:unhideWhenUsed="0" w:qFormat="1"/>
+    <w:lsdException w:name="Book Title" w:semiHidden="0" w:uiPriority="33" w:unhideWhenUsed="0" w:qFormat="1"/>
+    <w:lsdException w:name="Bibliography" w:uiPriority="37"/>
+    <w:lsdException w:name="TOC Heading" w:uiPriority="39" w:qFormat="1"/>
   </w:latentStyles>
   <w:style w:type="paragraph" w:default="1" w:styleId="Normal">
     <w:name w:val="Normal"/>
@@ -6975,8 +8639,906 @@
 </w:styles>
 </file>
 
+<file path=word/stylesWithEffects.xml><?xml version="1.0" encoding="utf-8"?>
+<w:styles xmlns:wpc="http://schemas.microsoft.com/office/word/2010/wordprocessingCanvas" xmlns:mc="http://schemas.openxmlformats.org/markup-compatibility/2006" xmlns:o="urn:schemas-microsoft-com:office:office" xmlns:r="http://schemas.openxmlformats.org/officeDocument/2006/relationships" xmlns:m="http://schemas.openxmlformats.org/officeDocument/2006/math" xmlns:v="urn:schemas-microsoft-com:vml" xmlns:wp14="http://schemas.microsoft.com/office/word/2010/wordprocessingDrawing" xmlns:wp="http://schemas.openxmlformats.org/drawingml/2006/wordprocessingDrawing" xmlns:w10="urn:schemas-microsoft-com:office:word" xmlns:w="http://schemas.openxmlformats.org/wordprocessingml/2006/main" xmlns:w14="http://schemas.microsoft.com/office/word/2010/wordml" xmlns:wpg="http://schemas.microsoft.com/office/word/2010/wordprocessingGroup" xmlns:wpi="http://schemas.microsoft.com/office/word/2010/wordprocessingInk" xmlns:wne="http://schemas.microsoft.com/office/word/2006/wordml" xmlns:wps="http://schemas.microsoft.com/office/word/2010/wordprocessingShape" mc:Ignorable="w14 wp14">
+  <w:docDefaults>
+    <w:rPrDefault>
+      <w:rPr>
+        <w:rFonts w:asciiTheme="majorHAnsi" w:eastAsiaTheme="majorEastAsia" w:hAnsiTheme="majorHAnsi" w:cstheme="majorBidi"/>
+        <w:sz w:val="22"/>
+        <w:szCs w:val="22"/>
+        <w:lang w:val="en-GB" w:eastAsia="en-US" w:bidi="ar-SA"/>
+      </w:rPr>
+    </w:rPrDefault>
+    <w:pPrDefault>
+      <w:pPr>
+        <w:spacing w:after="200" w:line="252" w:lineRule="auto"/>
+      </w:pPr>
+    </w:pPrDefault>
+  </w:docDefaults>
+  <w:latentStyles w:defLockedState="0" w:defUIPriority="99" w:defSemiHidden="1" w:defUnhideWhenUsed="1" w:defQFormat="0" w:count="267">
+    <w:lsdException w:name="Normal" w:semiHidden="0" w:uiPriority="0" w:unhideWhenUsed="0" w:qFormat="1"/>
+    <w:lsdException w:name="heading 1" w:semiHidden="0" w:uiPriority="9" w:unhideWhenUsed="0" w:qFormat="1"/>
+    <w:lsdException w:name="heading 2" w:uiPriority="9" w:qFormat="1"/>
+    <w:lsdException w:name="heading 3" w:uiPriority="9" w:qFormat="1"/>
+    <w:lsdException w:name="heading 4" w:uiPriority="9" w:qFormat="1"/>
+    <w:lsdException w:name="heading 5" w:uiPriority="9" w:qFormat="1"/>
+    <w:lsdException w:name="heading 6" w:uiPriority="9" w:qFormat="1"/>
+    <w:lsdException w:name="heading 7" w:uiPriority="9" w:qFormat="1"/>
+    <w:lsdException w:name="heading 8" w:uiPriority="9" w:qFormat="1"/>
+    <w:lsdException w:name="heading 9" w:uiPriority="9" w:qFormat="1"/>
+    <w:lsdException w:name="toc 1" w:uiPriority="39"/>
+    <w:lsdException w:name="toc 2" w:uiPriority="39"/>
+    <w:lsdException w:name="toc 3" w:uiPriority="39"/>
+    <w:lsdException w:name="toc 4" w:uiPriority="39"/>
+    <w:lsdException w:name="toc 5" w:uiPriority="39"/>
+    <w:lsdException w:name="toc 6" w:uiPriority="39"/>
+    <w:lsdException w:name="toc 7" w:uiPriority="39"/>
+    <w:lsdException w:name="toc 8" w:uiPriority="39"/>
+    <w:lsdException w:name="toc 9" w:uiPriority="39"/>
+    <w:lsdException w:name="caption" w:uiPriority="35" w:qFormat="1"/>
+    <w:lsdException w:name="Title" w:semiHidden="0" w:uiPriority="10" w:unhideWhenUsed="0" w:qFormat="1"/>
+    <w:lsdException w:name="Default Paragraph Font" w:uiPriority="1"/>
+    <w:lsdException w:name="Subtitle" w:semiHidden="0" w:uiPriority="11" w:unhideWhenUsed="0" w:qFormat="1"/>
+    <w:lsdException w:name="Strong" w:semiHidden="0" w:uiPriority="22" w:unhideWhenUsed="0" w:qFormat="1"/>
+    <w:lsdException w:name="Emphasis" w:semiHidden="0" w:uiPriority="20" w:unhideWhenUsed="0" w:qFormat="1"/>
+    <w:lsdException w:name="Table Grid" w:semiHidden="0" w:uiPriority="59" w:unhideWhenUsed="0"/>
+    <w:lsdException w:name="Placeholder Text" w:unhideWhenUsed="0"/>
+    <w:lsdException w:name="No Spacing" w:semiHidden="0" w:uiPriority="1" w:unhideWhenUsed="0" w:qFormat="1"/>
+    <w:lsdException w:name="Light Shading" w:semiHidden="0" w:uiPriority="60" w:unhideWhenUsed="0"/>
+    <w:lsdException w:name="Light List" w:semiHidden="0" w:uiPriority="61" w:unhideWhenUsed="0"/>
+    <w:lsdException w:name="Light Grid" w:semiHidden="0" w:uiPriority="62" w:unhideWhenUsed="0"/>
+    <w:lsdException w:name="Medium Shading 1" w:semiHidden="0" w:uiPriority="63" w:unhideWhenUsed="0"/>
+    <w:lsdException w:name="Medium Shading 2" w:semiHidden="0" w:uiPriority="64" w:unhideWhenUsed="0"/>
+    <w:lsdException w:name="Medium List 1" w:semiHidden="0" w:uiPriority="65" w:unhideWhenUsed="0"/>
+    <w:lsdException w:name="Medium List 2" w:semiHidden="0" w:uiPriority="66" w:unhideWhenUsed="0"/>
+    <w:lsdException w:name="Medium Grid 1" w:semiHidden="0" w:uiPriority="67" w:unhideWhenUsed="0"/>
+    <w:lsdException w:name="Medium Grid 2" w:semiHidden="0" w:uiPriority="68" w:unhideWhenUsed="0"/>
+    <w:lsdException w:name="Medium Grid 3" w:semiHidden="0" w:uiPriority="69" w:unhideWhenUsed="0"/>
+    <w:lsdException w:name="Dark List" w:semiHidden="0" w:uiPriority="70" w:unhideWhenUsed="0"/>
+    <w:lsdException w:name="Colorful Shading" w:semiHidden="0" w:uiPriority="71" w:unhideWhenUsed="0"/>
+    <w:lsdException w:name="Colorful List" w:semiHidden="0" w:uiPriority="72" w:unhideWhenUsed="0"/>
+    <w:lsdException w:name="Colorful Grid" w:semiHidden="0" w:uiPriority="73" w:unhideWhenUsed="0"/>
+    <w:lsdException w:name="Light Shading Accent 1" w:semiHidden="0" w:uiPriority="60" w:unhideWhenUsed="0"/>
+    <w:lsdException w:name="Light List Accent 1" w:semiHidden="0" w:uiPriority="61" w:unhideWhenUsed="0"/>
+    <w:lsdException w:name="Light Grid Accent 1" w:semiHidden="0" w:uiPriority="62" w:unhideWhenUsed="0"/>
+    <w:lsdException w:name="Medium Shading 1 Accent 1" w:semiHidden="0" w:uiPriority="63" w:unhideWhenUsed="0"/>
+    <w:lsdException w:name="Medium Shading 2 Accent 1" w:semiHidden="0" w:uiPriority="64" w:unhideWhenUsed="0"/>
+    <w:lsdException w:name="Medium List 1 Accent 1" w:semiHidden="0" w:uiPriority="65" w:unhideWhenUsed="0"/>
+    <w:lsdException w:name="Revision" w:unhideWhenUsed="0"/>
+    <w:lsdException w:name="List Paragraph" w:semiHidden="0" w:uiPriority="34" w:unhideWhenUsed="0" w:qFormat="1"/>
+    <w:lsdException w:name="Quote" w:semiHidden="0" w:uiPriority="29" w:unhideWhenUsed="0" w:qFormat="1"/>
+    <w:lsdException w:name="Intense Quote" w:semiHidden="0" w:uiPriority="30" w:unhideWhenUsed="0" w:qFormat="1"/>
+    <w:lsdException w:name="Medium List 2 Accent 1" w:semiHidden="0" w:uiPriority="66" w:unhideWhenUsed="0"/>
+    <w:lsdException w:name="Medium Grid 1 Accent 1" w:semiHidden="0" w:uiPriority="67" w:unhideWhenUsed="0"/>
+    <w:lsdException w:name="Medium Grid 2 Accent 1" w:semiHidden="0" w:uiPriority="68" w:unhideWhenUsed="0"/>
+    <w:lsdException w:name="Medium Grid 3 Accent 1" w:semiHidden="0" w:uiPriority="69" w:unhideWhenUsed="0"/>
+    <w:lsdException w:name="Dark List Accent 1" w:semiHidden="0" w:uiPriority="70" w:unhideWhenUsed="0"/>
+    <w:lsdException w:name="Colorful Shading Accent 1" w:semiHidden="0" w:uiPriority="71" w:unhideWhenUsed="0"/>
+    <w:lsdException w:name="Colorful List Accent 1" w:semiHidden="0" w:uiPriority="72" w:unhideWhenUsed="0"/>
+    <w:lsdException w:name="Colorful Grid Accent 1" w:semiHidden="0" w:uiPriority="73" w:unhideWhenUsed="0"/>
+    <w:lsdException w:name="Light Shading Accent 2" w:semiHidden="0" w:uiPriority="60" w:unhideWhenUsed="0"/>
+    <w:lsdException w:name="Light List Accent 2" w:semiHidden="0" w:uiPriority="61" w:unhideWhenUsed="0"/>
+    <w:lsdException w:name="Light Grid Accent 2" w:semiHidden="0" w:uiPriority="62" w:unhideWhenUsed="0"/>
+    <w:lsdException w:name="Medium Shading 1 Accent 2" w:semiHidden="0" w:uiPriority="63" w:unhideWhenUsed="0"/>
+    <w:lsdException w:name="Medium Shading 2 Accent 2" w:semiHidden="0" w:uiPriority="64" w:unhideWhenUsed="0"/>
+    <w:lsdException w:name="Medium List 1 Accent 2" w:semiHidden="0" w:uiPriority="65" w:unhideWhenUsed="0"/>
+    <w:lsdException w:name="Medium List 2 Accent 2" w:semiHidden="0" w:uiPriority="66" w:unhideWhenUsed="0"/>
+    <w:lsdException w:name="Medium Grid 1 Accent 2" w:semiHidden="0" w:uiPriority="67" w:unhideWhenUsed="0"/>
+    <w:lsdException w:name="Medium Grid 2 Accent 2" w:semiHidden="0" w:uiPriority="68" w:unhideWhenUsed="0"/>
+    <w:lsdException w:name="Medium Grid 3 Accent 2" w:semiHidden="0" w:uiPriority="69" w:unhideWhenUsed="0"/>
+    <w:lsdException w:name="Dark List Accent 2" w:semiHidden="0" w:uiPriority="70" w:unhideWhenUsed="0"/>
+    <w:lsdException w:name="Colorful Shading Accent 2" w:semiHidden="0" w:uiPriority="71" w:unhideWhenUsed="0"/>
+    <w:lsdException w:name="Colorful List Accent 2" w:semiHidden="0" w:uiPriority="72" w:unhideWhenUsed="0"/>
+    <w:lsdException w:name="Colorful Grid Accent 2" w:semiHidden="0" w:uiPriority="73" w:unhideWhenUsed="0"/>
+    <w:lsdException w:name="Light Shading Accent 3" w:semiHidden="0" w:uiPriority="60" w:unhideWhenUsed="0"/>
+    <w:lsdException w:name="Light List Accent 3" w:semiHidden="0" w:uiPriority="61" w:unhideWhenUsed="0"/>
+    <w:lsdException w:name="Light Grid Accent 3" w:semiHidden="0" w:uiPriority="62" w:unhideWhenUsed="0"/>
+    <w:lsdException w:name="Medium Shading 1 Accent 3" w:semiHidden="0" w:uiPriority="63" w:unhideWhenUsed="0"/>
+    <w:lsdException w:name="Medium Shading 2 Accent 3" w:semiHidden="0" w:uiPriority="64" w:unhideWhenUsed="0"/>
+    <w:lsdException w:name="Medium List 1 Accent 3" w:semiHidden="0" w:uiPriority="65" w:unhideWhenUsed="0"/>
+    <w:lsdException w:name="Medium List 2 Accent 3" w:semiHidden="0" w:uiPriority="66" w:unhideWhenUsed="0"/>
+    <w:lsdException w:name="Medium Grid 1 Accent 3" w:semiHidden="0" w:uiPriority="67" w:unhideWhenUsed="0"/>
+    <w:lsdException w:name="Medium Grid 2 Accent 3" w:semiHidden="0" w:uiPriority="68" w:unhideWhenUsed="0"/>
+    <w:lsdException w:name="Medium Grid 3 Accent 3" w:semiHidden="0" w:uiPriority="69" w:unhideWhenUsed="0"/>
+    <w:lsdException w:name="Dark List Accent 3" w:semiHidden="0" w:uiPriority="70" w:unhideWhenUsed="0"/>
+    <w:lsdException w:name="Colorful Shading Accent 3" w:semiHidden="0" w:uiPriority="71" w:unhideWhenUsed="0"/>
+    <w:lsdException w:name="Colorful List Accent 3" w:semiHidden="0" w:uiPriority="72" w:unhideWhenUsed="0"/>
+    <w:lsdException w:name="Colorful Grid Accent 3" w:semiHidden="0" w:uiPriority="73" w:unhideWhenUsed="0"/>
+    <w:lsdException w:name="Light Shading Accent 4" w:semiHidden="0" w:uiPriority="60" w:unhideWhenUsed="0"/>
+    <w:lsdException w:name="Light List Accent 4" w:semiHidden="0" w:uiPriority="61" w:unhideWhenUsed="0"/>
+    <w:lsdException w:name="Light Grid Accent 4" w:semiHidden="0" w:uiPriority="62" w:unhideWhenUsed="0"/>
+    <w:lsdException w:name="Medium Shading 1 Accent 4" w:semiHidden="0" w:uiPriority="63" w:unhideWhenUsed="0"/>
+    <w:lsdException w:name="Medium Shading 2 Accent 4" w:semiHidden="0" w:uiPriority="64" w:unhideWhenUsed="0"/>
+    <w:lsdException w:name="Medium List 1 Accent 4" w:semiHidden="0" w:uiPriority="65" w:unhideWhenUsed="0"/>
+    <w:lsdException w:name="Medium List 2 Accent 4" w:semiHidden="0" w:uiPriority="66" w:unhideWhenUsed="0"/>
+    <w:lsdException w:name="Medium Grid 1 Accent 4" w:semiHidden="0" w:uiPriority="67" w:unhideWhenUsed="0"/>
+    <w:lsdException w:name="Medium Grid 2 Accent 4" w:semiHidden="0" w:uiPriority="68" w:unhideWhenUsed="0"/>
+    <w:lsdException w:name="Medium Grid 3 Accent 4" w:semiHidden="0" w:uiPriority="69" w:unhideWhenUsed="0"/>
+    <w:lsdException w:name="Dark List Accent 4" w:semiHidden="0" w:uiPriority="70" w:unhideWhenUsed="0"/>
+    <w:lsdException w:name="Colorful Shading Accent 4" w:semiHidden="0" w:uiPriority="71" w:unhideWhenUsed="0"/>
+    <w:lsdException w:name="Colorful List Accent 4" w:semiHidden="0" w:uiPriority="72" w:unhideWhenUsed="0"/>
+    <w:lsdException w:name="Colorful Grid Accent 4" w:semiHidden="0" w:uiPriority="73" w:unhideWhenUsed="0"/>
+    <w:lsdException w:name="Light Shading Accent 5" w:semiHidden="0" w:uiPriority="60" w:unhideWhenUsed="0"/>
+    <w:lsdException w:name="Light List Accent 5" w:semiHidden="0" w:uiPriority="61" w:unhideWhenUsed="0"/>
+    <w:lsdException w:name="Light Grid Accent 5" w:semiHidden="0" w:uiPriority="62" w:unhideWhenUsed="0"/>
+    <w:lsdException w:name="Medium Shading 1 Accent 5" w:semiHidden="0" w:uiPriority="63" w:unhideWhenUsed="0"/>
+    <w:lsdException w:name="Medium Shading 2 Accent 5" w:semiHidden="0" w:uiPriority="64" w:unhideWhenUsed="0"/>
+    <w:lsdException w:name="Medium List 1 Accent 5" w:semiHidden="0" w:uiPriority="65" w:unhideWhenUsed="0"/>
+    <w:lsdException w:name="Medium List 2 Accent 5" w:semiHidden="0" w:uiPriority="66" w:unhideWhenUsed="0"/>
+    <w:lsdException w:name="Medium Grid 1 Accent 5" w:semiHidden="0" w:uiPriority="67" w:unhideWhenUsed="0"/>
+    <w:lsdException w:name="Medium Grid 2 Accent 5" w:semiHidden="0" w:uiPriority="68" w:unhideWhenUsed="0"/>
+    <w:lsdException w:name="Medium Grid 3 Accent 5" w:semiHidden="0" w:uiPriority="69" w:unhideWhenUsed="0"/>
+    <w:lsdException w:name="Dark List Accent 5" w:semiHidden="0" w:uiPriority="70" w:unhideWhenUsed="0"/>
+    <w:lsdException w:name="Colorful Shading Accent 5" w:semiHidden="0" w:uiPriority="71" w:unhideWhenUsed="0"/>
+    <w:lsdException w:name="Colorful List Accent 5" w:semiHidden="0" w:uiPriority="72" w:unhideWhenUsed="0"/>
+    <w:lsdException w:name="Colorful Grid Accent 5" w:semiHidden="0" w:uiPriority="73" w:unhideWhenUsed="0"/>
+    <w:lsdException w:name="Light Shading Accent 6" w:semiHidden="0" w:uiPriority="60" w:unhideWhenUsed="0"/>
+    <w:lsdException w:name="Light List Accent 6" w:semiHidden="0" w:uiPriority="61" w:unhideWhenUsed="0"/>
+    <w:lsdException w:name="Light Grid Accent 6" w:semiHidden="0" w:uiPriority="62" w:unhideWhenUsed="0"/>
+    <w:lsdException w:name="Medium Shading 1 Accent 6" w:semiHidden="0" w:uiPriority="63" w:unhideWhenUsed="0"/>
+    <w:lsdException w:name="Medium Shading 2 Accent 6" w:semiHidden="0" w:uiPriority="64" w:unhideWhenUsed="0"/>
+    <w:lsdException w:name="Medium List 1 Accent 6" w:semiHidden="0" w:uiPriority="65" w:unhideWhenUsed="0"/>
+    <w:lsdException w:name="Medium List 2 Accent 6" w:semiHidden="0" w:uiPriority="66" w:unhideWhenUsed="0"/>
+    <w:lsdException w:name="Medium Grid 1 Accent 6" w:semiHidden="0" w:uiPriority="67" w:unhideWhenUsed="0"/>
+    <w:lsdException w:name="Medium Grid 2 Accent 6" w:semiHidden="0" w:uiPriority="68" w:unhideWhenUsed="0"/>
+    <w:lsdException w:name="Medium Grid 3 Accent 6" w:semiHidden="0" w:uiPriority="69" w:unhideWhenUsed="0"/>
+    <w:lsdException w:name="Dark List Accent 6" w:semiHidden="0" w:uiPriority="70" w:unhideWhenUsed="0"/>
+    <w:lsdException w:name="Colorful Shading Accent 6" w:semiHidden="0" w:uiPriority="71" w:unhideWhenUsed="0"/>
+    <w:lsdException w:name="Colorful List Accent 6" w:semiHidden="0" w:uiPriority="72" w:unhideWhenUsed="0"/>
+    <w:lsdException w:name="Colorful Grid Accent 6" w:semiHidden="0" w:uiPriority="73" w:unhideWhenUsed="0"/>
+    <w:lsdException w:name="Subtle Emphasis" w:semiHidden="0" w:uiPriority="19" w:unhideWhenUsed="0" w:qFormat="1"/>
+    <w:lsdException w:name="Intense Emphasis" w:semiHidden="0" w:uiPriority="21" w:unhideWhenUsed="0" w:qFormat="1"/>
+    <w:lsdException w:name="Subtle Reference" w:semiHidden="0" w:uiPriority="31" w:unhideWhenUsed="0" w:qFormat="1"/>
+    <w:lsdException w:name="Intense Reference" w:semiHidden="0" w:uiPriority="32" w:unhideWhenUsed="0" w:qFormat="1"/>
+    <w:lsdException w:name="Book Title" w:semiHidden="0" w:uiPriority="33" w:unhideWhenUsed="0" w:qFormat="1"/>
+    <w:lsdException w:name="Bibliography" w:uiPriority="37"/>
+    <w:lsdException w:name="TOC Heading" w:uiPriority="39" w:qFormat="1"/>
+  </w:latentStyles>
+  <w:style w:type="paragraph" w:default="1" w:styleId="Normal">
+    <w:name w:val="Normal"/>
+    <w:qFormat/>
+    <w:rsid w:val="00387A3B"/>
+  </w:style>
+  <w:style w:type="paragraph" w:styleId="Heading1">
+    <w:name w:val="heading 1"/>
+    <w:basedOn w:val="Normal"/>
+    <w:next w:val="Normal"/>
+    <w:link w:val="Heading1Char"/>
+    <w:uiPriority w:val="9"/>
+    <w:qFormat/>
+    <w:rsid w:val="00387A3B"/>
+    <w:pPr>
+      <w:pBdr>
+        <w:bottom w:val="thinThickSmallGap" w:sz="12" w:space="1" w:color="943634" w:themeColor="accent2" w:themeShade="BF"/>
+      </w:pBdr>
+      <w:spacing w:before="400"/>
+      <w:jc w:val="center"/>
+      <w:outlineLvl w:val="0"/>
+    </w:pPr>
+    <w:rPr>
+      <w:caps/>
+      <w:color w:val="632423" w:themeColor="accent2" w:themeShade="80"/>
+      <w:spacing w:val="20"/>
+      <w:sz w:val="28"/>
+      <w:szCs w:val="28"/>
+    </w:rPr>
+  </w:style>
+  <w:style w:type="paragraph" w:styleId="Heading2">
+    <w:name w:val="heading 2"/>
+    <w:basedOn w:val="Normal"/>
+    <w:next w:val="Normal"/>
+    <w:link w:val="Heading2Char"/>
+    <w:uiPriority w:val="9"/>
+    <w:unhideWhenUsed/>
+    <w:qFormat/>
+    <w:rsid w:val="00387A3B"/>
+    <w:pPr>
+      <w:pBdr>
+        <w:bottom w:val="single" w:sz="4" w:space="1" w:color="622423" w:themeColor="accent2" w:themeShade="7F"/>
+      </w:pBdr>
+      <w:spacing w:before="400"/>
+      <w:jc w:val="center"/>
+      <w:outlineLvl w:val="1"/>
+    </w:pPr>
+    <w:rPr>
+      <w:caps/>
+      <w:color w:val="632423" w:themeColor="accent2" w:themeShade="80"/>
+      <w:spacing w:val="15"/>
+      <w:sz w:val="24"/>
+      <w:szCs w:val="24"/>
+    </w:rPr>
+  </w:style>
+  <w:style w:type="paragraph" w:styleId="Heading3">
+    <w:name w:val="heading 3"/>
+    <w:basedOn w:val="Normal"/>
+    <w:next w:val="Normal"/>
+    <w:link w:val="Heading3Char"/>
+    <w:uiPriority w:val="9"/>
+    <w:unhideWhenUsed/>
+    <w:qFormat/>
+    <w:rsid w:val="00387A3B"/>
+    <w:pPr>
+      <w:pBdr>
+        <w:top w:val="dotted" w:sz="4" w:space="1" w:color="622423" w:themeColor="accent2" w:themeShade="7F"/>
+        <w:bottom w:val="dotted" w:sz="4" w:space="1" w:color="622423" w:themeColor="accent2" w:themeShade="7F"/>
+      </w:pBdr>
+      <w:spacing w:before="300"/>
+      <w:jc w:val="center"/>
+      <w:outlineLvl w:val="2"/>
+    </w:pPr>
+    <w:rPr>
+      <w:caps/>
+      <w:color w:val="622423" w:themeColor="accent2" w:themeShade="7F"/>
+      <w:sz w:val="24"/>
+      <w:szCs w:val="24"/>
+    </w:rPr>
+  </w:style>
+  <w:style w:type="paragraph" w:styleId="Heading4">
+    <w:name w:val="heading 4"/>
+    <w:basedOn w:val="Normal"/>
+    <w:next w:val="Normal"/>
+    <w:link w:val="Heading4Char"/>
+    <w:uiPriority w:val="9"/>
+    <w:semiHidden/>
+    <w:unhideWhenUsed/>
+    <w:qFormat/>
+    <w:rsid w:val="00387A3B"/>
+    <w:pPr>
+      <w:pBdr>
+        <w:bottom w:val="dotted" w:sz="4" w:space="1" w:color="943634" w:themeColor="accent2" w:themeShade="BF"/>
+      </w:pBdr>
+      <w:spacing w:after="120"/>
+      <w:jc w:val="center"/>
+      <w:outlineLvl w:val="3"/>
+    </w:pPr>
+    <w:rPr>
+      <w:caps/>
+      <w:color w:val="622423" w:themeColor="accent2" w:themeShade="7F"/>
+      <w:spacing w:val="10"/>
+    </w:rPr>
+  </w:style>
+  <w:style w:type="paragraph" w:styleId="Heading5">
+    <w:name w:val="heading 5"/>
+    <w:basedOn w:val="Normal"/>
+    <w:next w:val="Normal"/>
+    <w:link w:val="Heading5Char"/>
+    <w:uiPriority w:val="9"/>
+    <w:semiHidden/>
+    <w:unhideWhenUsed/>
+    <w:qFormat/>
+    <w:rsid w:val="00387A3B"/>
+    <w:pPr>
+      <w:spacing w:before="320" w:after="120"/>
+      <w:jc w:val="center"/>
+      <w:outlineLvl w:val="4"/>
+    </w:pPr>
+    <w:rPr>
+      <w:caps/>
+      <w:color w:val="622423" w:themeColor="accent2" w:themeShade="7F"/>
+      <w:spacing w:val="10"/>
+    </w:rPr>
+  </w:style>
+  <w:style w:type="paragraph" w:styleId="Heading6">
+    <w:name w:val="heading 6"/>
+    <w:basedOn w:val="Normal"/>
+    <w:next w:val="Normal"/>
+    <w:link w:val="Heading6Char"/>
+    <w:uiPriority w:val="9"/>
+    <w:semiHidden/>
+    <w:unhideWhenUsed/>
+    <w:qFormat/>
+    <w:rsid w:val="00387A3B"/>
+    <w:pPr>
+      <w:spacing w:after="120"/>
+      <w:jc w:val="center"/>
+      <w:outlineLvl w:val="5"/>
+    </w:pPr>
+    <w:rPr>
+      <w:caps/>
+      <w:color w:val="943634" w:themeColor="accent2" w:themeShade="BF"/>
+      <w:spacing w:val="10"/>
+    </w:rPr>
+  </w:style>
+  <w:style w:type="paragraph" w:styleId="Heading7">
+    <w:name w:val="heading 7"/>
+    <w:basedOn w:val="Normal"/>
+    <w:next w:val="Normal"/>
+    <w:link w:val="Heading7Char"/>
+    <w:uiPriority w:val="9"/>
+    <w:semiHidden/>
+    <w:unhideWhenUsed/>
+    <w:qFormat/>
+    <w:rsid w:val="00387A3B"/>
+    <w:pPr>
+      <w:spacing w:after="120"/>
+      <w:jc w:val="center"/>
+      <w:outlineLvl w:val="6"/>
+    </w:pPr>
+    <w:rPr>
+      <w:i/>
+      <w:iCs/>
+      <w:caps/>
+      <w:color w:val="943634" w:themeColor="accent2" w:themeShade="BF"/>
+      <w:spacing w:val="10"/>
+    </w:rPr>
+  </w:style>
+  <w:style w:type="paragraph" w:styleId="Heading8">
+    <w:name w:val="heading 8"/>
+    <w:basedOn w:val="Normal"/>
+    <w:next w:val="Normal"/>
+    <w:link w:val="Heading8Char"/>
+    <w:uiPriority w:val="9"/>
+    <w:semiHidden/>
+    <w:unhideWhenUsed/>
+    <w:qFormat/>
+    <w:rsid w:val="00387A3B"/>
+    <w:pPr>
+      <w:spacing w:after="120"/>
+      <w:jc w:val="center"/>
+      <w:outlineLvl w:val="7"/>
+    </w:pPr>
+    <w:rPr>
+      <w:caps/>
+      <w:spacing w:val="10"/>
+      <w:sz w:val="20"/>
+      <w:szCs w:val="20"/>
+    </w:rPr>
+  </w:style>
+  <w:style w:type="paragraph" w:styleId="Heading9">
+    <w:name w:val="heading 9"/>
+    <w:basedOn w:val="Normal"/>
+    <w:next w:val="Normal"/>
+    <w:link w:val="Heading9Char"/>
+    <w:uiPriority w:val="9"/>
+    <w:semiHidden/>
+    <w:unhideWhenUsed/>
+    <w:qFormat/>
+    <w:rsid w:val="00387A3B"/>
+    <w:pPr>
+      <w:spacing w:after="120"/>
+      <w:jc w:val="center"/>
+      <w:outlineLvl w:val="8"/>
+    </w:pPr>
+    <w:rPr>
+      <w:i/>
+      <w:iCs/>
+      <w:caps/>
+      <w:spacing w:val="10"/>
+      <w:sz w:val="20"/>
+      <w:szCs w:val="20"/>
+    </w:rPr>
+  </w:style>
+  <w:style w:type="character" w:default="1" w:styleId="DefaultParagraphFont">
+    <w:name w:val="Default Paragraph Font"/>
+    <w:uiPriority w:val="1"/>
+    <w:semiHidden/>
+    <w:unhideWhenUsed/>
+  </w:style>
+  <w:style w:type="table" w:default="1" w:styleId="TableNormal">
+    <w:name w:val="Normal Table"/>
+    <w:uiPriority w:val="99"/>
+    <w:semiHidden/>
+    <w:unhideWhenUsed/>
+    <w:tblPr>
+      <w:tblInd w:w="0" w:type="dxa"/>
+      <w:tblCellMar>
+        <w:top w:w="0" w:type="dxa"/>
+        <w:left w:w="108" w:type="dxa"/>
+        <w:bottom w:w="0" w:type="dxa"/>
+        <w:right w:w="108" w:type="dxa"/>
+      </w:tblCellMar>
+    </w:tblPr>
+  </w:style>
+  <w:style w:type="numbering" w:default="1" w:styleId="NoList">
+    <w:name w:val="No List"/>
+    <w:uiPriority w:val="99"/>
+    <w:semiHidden/>
+    <w:unhideWhenUsed/>
+  </w:style>
+  <w:style w:type="paragraph" w:styleId="NoSpacing">
+    <w:name w:val="No Spacing"/>
+    <w:basedOn w:val="Normal"/>
+    <w:link w:val="NoSpacingChar"/>
+    <w:uiPriority w:val="1"/>
+    <w:qFormat/>
+    <w:rsid w:val="00387A3B"/>
+    <w:pPr>
+      <w:spacing w:after="0" w:line="240" w:lineRule="auto"/>
+    </w:pPr>
+  </w:style>
+  <w:style w:type="character" w:customStyle="1" w:styleId="NoSpacingChar">
+    <w:name w:val="No Spacing Char"/>
+    <w:basedOn w:val="DefaultParagraphFont"/>
+    <w:link w:val="NoSpacing"/>
+    <w:uiPriority w:val="1"/>
+    <w:rsid w:val="00387A3B"/>
+  </w:style>
+  <w:style w:type="paragraph" w:styleId="BalloonText">
+    <w:name w:val="Balloon Text"/>
+    <w:basedOn w:val="Normal"/>
+    <w:link w:val="BalloonTextChar"/>
+    <w:uiPriority w:val="99"/>
+    <w:semiHidden/>
+    <w:unhideWhenUsed/>
+    <w:rsid w:val="00584ECE"/>
+    <w:pPr>
+      <w:spacing w:after="0" w:line="240" w:lineRule="auto"/>
+    </w:pPr>
+    <w:rPr>
+      <w:rFonts w:ascii="Tahoma" w:hAnsi="Tahoma" w:cs="Tahoma"/>
+      <w:sz w:val="16"/>
+      <w:szCs w:val="16"/>
+    </w:rPr>
+  </w:style>
+  <w:style w:type="character" w:customStyle="1" w:styleId="BalloonTextChar">
+    <w:name w:val="Balloon Text Char"/>
+    <w:basedOn w:val="DefaultParagraphFont"/>
+    <w:link w:val="BalloonText"/>
+    <w:uiPriority w:val="99"/>
+    <w:semiHidden/>
+    <w:rsid w:val="00584ECE"/>
+    <w:rPr>
+      <w:rFonts w:ascii="Tahoma" w:hAnsi="Tahoma" w:cs="Tahoma"/>
+      <w:sz w:val="16"/>
+      <w:szCs w:val="16"/>
+    </w:rPr>
+  </w:style>
+  <w:style w:type="paragraph" w:styleId="Header">
+    <w:name w:val="header"/>
+    <w:basedOn w:val="Normal"/>
+    <w:link w:val="HeaderChar"/>
+    <w:uiPriority w:val="99"/>
+    <w:unhideWhenUsed/>
+    <w:rsid w:val="00584ECE"/>
+    <w:pPr>
+      <w:tabs>
+        <w:tab w:val="center" w:pos="4513"/>
+        <w:tab w:val="right" w:pos="9026"/>
+      </w:tabs>
+      <w:spacing w:after="0" w:line="240" w:lineRule="auto"/>
+    </w:pPr>
+  </w:style>
+  <w:style w:type="character" w:customStyle="1" w:styleId="HeaderChar">
+    <w:name w:val="Header Char"/>
+    <w:basedOn w:val="DefaultParagraphFont"/>
+    <w:link w:val="Header"/>
+    <w:uiPriority w:val="99"/>
+    <w:rsid w:val="00584ECE"/>
+  </w:style>
+  <w:style w:type="paragraph" w:styleId="Footer">
+    <w:name w:val="footer"/>
+    <w:basedOn w:val="Normal"/>
+    <w:link w:val="FooterChar"/>
+    <w:uiPriority w:val="99"/>
+    <w:unhideWhenUsed/>
+    <w:rsid w:val="00584ECE"/>
+    <w:pPr>
+      <w:tabs>
+        <w:tab w:val="center" w:pos="4513"/>
+        <w:tab w:val="right" w:pos="9026"/>
+      </w:tabs>
+      <w:spacing w:after="0" w:line="240" w:lineRule="auto"/>
+    </w:pPr>
+  </w:style>
+  <w:style w:type="character" w:customStyle="1" w:styleId="FooterChar">
+    <w:name w:val="Footer Char"/>
+    <w:basedOn w:val="DefaultParagraphFont"/>
+    <w:link w:val="Footer"/>
+    <w:uiPriority w:val="99"/>
+    <w:rsid w:val="00584ECE"/>
+  </w:style>
+  <w:style w:type="character" w:customStyle="1" w:styleId="Heading1Char">
+    <w:name w:val="Heading 1 Char"/>
+    <w:basedOn w:val="DefaultParagraphFont"/>
+    <w:link w:val="Heading1"/>
+    <w:uiPriority w:val="9"/>
+    <w:rsid w:val="00387A3B"/>
+    <w:rPr>
+      <w:caps/>
+      <w:color w:val="632423" w:themeColor="accent2" w:themeShade="80"/>
+      <w:spacing w:val="20"/>
+      <w:sz w:val="28"/>
+      <w:szCs w:val="28"/>
+    </w:rPr>
+  </w:style>
+  <w:style w:type="character" w:customStyle="1" w:styleId="Heading2Char">
+    <w:name w:val="Heading 2 Char"/>
+    <w:basedOn w:val="DefaultParagraphFont"/>
+    <w:link w:val="Heading2"/>
+    <w:uiPriority w:val="9"/>
+    <w:rsid w:val="00387A3B"/>
+    <w:rPr>
+      <w:caps/>
+      <w:color w:val="632423" w:themeColor="accent2" w:themeShade="80"/>
+      <w:spacing w:val="15"/>
+      <w:sz w:val="24"/>
+      <w:szCs w:val="24"/>
+    </w:rPr>
+  </w:style>
+  <w:style w:type="character" w:customStyle="1" w:styleId="Heading3Char">
+    <w:name w:val="Heading 3 Char"/>
+    <w:basedOn w:val="DefaultParagraphFont"/>
+    <w:link w:val="Heading3"/>
+    <w:uiPriority w:val="9"/>
+    <w:rsid w:val="00387A3B"/>
+    <w:rPr>
+      <w:caps/>
+      <w:color w:val="622423" w:themeColor="accent2" w:themeShade="7F"/>
+      <w:sz w:val="24"/>
+      <w:szCs w:val="24"/>
+    </w:rPr>
+  </w:style>
+  <w:style w:type="character" w:customStyle="1" w:styleId="Heading4Char">
+    <w:name w:val="Heading 4 Char"/>
+    <w:basedOn w:val="DefaultParagraphFont"/>
+    <w:link w:val="Heading4"/>
+    <w:uiPriority w:val="9"/>
+    <w:semiHidden/>
+    <w:rsid w:val="00387A3B"/>
+    <w:rPr>
+      <w:caps/>
+      <w:color w:val="622423" w:themeColor="accent2" w:themeShade="7F"/>
+      <w:spacing w:val="10"/>
+    </w:rPr>
+  </w:style>
+  <w:style w:type="character" w:customStyle="1" w:styleId="Heading5Char">
+    <w:name w:val="Heading 5 Char"/>
+    <w:basedOn w:val="DefaultParagraphFont"/>
+    <w:link w:val="Heading5"/>
+    <w:uiPriority w:val="9"/>
+    <w:semiHidden/>
+    <w:rsid w:val="00387A3B"/>
+    <w:rPr>
+      <w:caps/>
+      <w:color w:val="622423" w:themeColor="accent2" w:themeShade="7F"/>
+      <w:spacing w:val="10"/>
+    </w:rPr>
+  </w:style>
+  <w:style w:type="character" w:customStyle="1" w:styleId="Heading6Char">
+    <w:name w:val="Heading 6 Char"/>
+    <w:basedOn w:val="DefaultParagraphFont"/>
+    <w:link w:val="Heading6"/>
+    <w:uiPriority w:val="9"/>
+    <w:semiHidden/>
+    <w:rsid w:val="00387A3B"/>
+    <w:rPr>
+      <w:caps/>
+      <w:color w:val="943634" w:themeColor="accent2" w:themeShade="BF"/>
+      <w:spacing w:val="10"/>
+    </w:rPr>
+  </w:style>
+  <w:style w:type="character" w:customStyle="1" w:styleId="Heading7Char">
+    <w:name w:val="Heading 7 Char"/>
+    <w:basedOn w:val="DefaultParagraphFont"/>
+    <w:link w:val="Heading7"/>
+    <w:uiPriority w:val="9"/>
+    <w:semiHidden/>
+    <w:rsid w:val="00387A3B"/>
+    <w:rPr>
+      <w:i/>
+      <w:iCs/>
+      <w:caps/>
+      <w:color w:val="943634" w:themeColor="accent2" w:themeShade="BF"/>
+      <w:spacing w:val="10"/>
+    </w:rPr>
+  </w:style>
+  <w:style w:type="character" w:customStyle="1" w:styleId="Heading8Char">
+    <w:name w:val="Heading 8 Char"/>
+    <w:basedOn w:val="DefaultParagraphFont"/>
+    <w:link w:val="Heading8"/>
+    <w:uiPriority w:val="9"/>
+    <w:semiHidden/>
+    <w:rsid w:val="00387A3B"/>
+    <w:rPr>
+      <w:caps/>
+      <w:spacing w:val="10"/>
+      <w:sz w:val="20"/>
+      <w:szCs w:val="20"/>
+    </w:rPr>
+  </w:style>
+  <w:style w:type="character" w:customStyle="1" w:styleId="Heading9Char">
+    <w:name w:val="Heading 9 Char"/>
+    <w:basedOn w:val="DefaultParagraphFont"/>
+    <w:link w:val="Heading9"/>
+    <w:uiPriority w:val="9"/>
+    <w:semiHidden/>
+    <w:rsid w:val="00387A3B"/>
+    <w:rPr>
+      <w:i/>
+      <w:iCs/>
+      <w:caps/>
+      <w:spacing w:val="10"/>
+      <w:sz w:val="20"/>
+      <w:szCs w:val="20"/>
+    </w:rPr>
+  </w:style>
+  <w:style w:type="paragraph" w:styleId="Caption">
+    <w:name w:val="caption"/>
+    <w:basedOn w:val="Normal"/>
+    <w:next w:val="Normal"/>
+    <w:uiPriority w:val="35"/>
+    <w:semiHidden/>
+    <w:unhideWhenUsed/>
+    <w:qFormat/>
+    <w:rsid w:val="00387A3B"/>
+    <w:rPr>
+      <w:caps/>
+      <w:spacing w:val="10"/>
+      <w:sz w:val="18"/>
+      <w:szCs w:val="18"/>
+    </w:rPr>
+  </w:style>
+  <w:style w:type="paragraph" w:styleId="Title">
+    <w:name w:val="Title"/>
+    <w:basedOn w:val="Normal"/>
+    <w:next w:val="Normal"/>
+    <w:link w:val="TitleChar"/>
+    <w:uiPriority w:val="10"/>
+    <w:qFormat/>
+    <w:rsid w:val="00387A3B"/>
+    <w:pPr>
+      <w:pBdr>
+        <w:top w:val="dotted" w:sz="2" w:space="1" w:color="632423" w:themeColor="accent2" w:themeShade="80"/>
+        <w:bottom w:val="dotted" w:sz="2" w:space="6" w:color="632423" w:themeColor="accent2" w:themeShade="80"/>
+      </w:pBdr>
+      <w:spacing w:before="500" w:after="300" w:line="240" w:lineRule="auto"/>
+      <w:jc w:val="center"/>
+    </w:pPr>
+    <w:rPr>
+      <w:caps/>
+      <w:color w:val="632423" w:themeColor="accent2" w:themeShade="80"/>
+      <w:spacing w:val="50"/>
+      <w:sz w:val="44"/>
+      <w:szCs w:val="44"/>
+    </w:rPr>
+  </w:style>
+  <w:style w:type="character" w:customStyle="1" w:styleId="TitleChar">
+    <w:name w:val="Title Char"/>
+    <w:basedOn w:val="DefaultParagraphFont"/>
+    <w:link w:val="Title"/>
+    <w:uiPriority w:val="10"/>
+    <w:rsid w:val="00387A3B"/>
+    <w:rPr>
+      <w:caps/>
+      <w:color w:val="632423" w:themeColor="accent2" w:themeShade="80"/>
+      <w:spacing w:val="50"/>
+      <w:sz w:val="44"/>
+      <w:szCs w:val="44"/>
+    </w:rPr>
+  </w:style>
+  <w:style w:type="paragraph" w:styleId="Subtitle">
+    <w:name w:val="Subtitle"/>
+    <w:basedOn w:val="Normal"/>
+    <w:next w:val="Normal"/>
+    <w:link w:val="SubtitleChar"/>
+    <w:uiPriority w:val="11"/>
+    <w:qFormat/>
+    <w:rsid w:val="00387A3B"/>
+    <w:pPr>
+      <w:spacing w:after="560" w:line="240" w:lineRule="auto"/>
+      <w:jc w:val="center"/>
+    </w:pPr>
+    <w:rPr>
+      <w:caps/>
+      <w:spacing w:val="20"/>
+      <w:sz w:val="18"/>
+      <w:szCs w:val="18"/>
+    </w:rPr>
+  </w:style>
+  <w:style w:type="character" w:customStyle="1" w:styleId="SubtitleChar">
+    <w:name w:val="Subtitle Char"/>
+    <w:basedOn w:val="DefaultParagraphFont"/>
+    <w:link w:val="Subtitle"/>
+    <w:uiPriority w:val="11"/>
+    <w:rsid w:val="00387A3B"/>
+    <w:rPr>
+      <w:caps/>
+      <w:spacing w:val="20"/>
+      <w:sz w:val="18"/>
+      <w:szCs w:val="18"/>
+    </w:rPr>
+  </w:style>
+  <w:style w:type="character" w:styleId="Strong">
+    <w:name w:val="Strong"/>
+    <w:uiPriority w:val="22"/>
+    <w:qFormat/>
+    <w:rsid w:val="00387A3B"/>
+    <w:rPr>
+      <w:b/>
+      <w:bCs/>
+      <w:color w:val="943634" w:themeColor="accent2" w:themeShade="BF"/>
+      <w:spacing w:val="5"/>
+    </w:rPr>
+  </w:style>
+  <w:style w:type="character" w:styleId="Emphasis">
+    <w:name w:val="Emphasis"/>
+    <w:uiPriority w:val="20"/>
+    <w:qFormat/>
+    <w:rsid w:val="00387A3B"/>
+    <w:rPr>
+      <w:caps/>
+      <w:spacing w:val="5"/>
+      <w:sz w:val="20"/>
+      <w:szCs w:val="20"/>
+    </w:rPr>
+  </w:style>
+  <w:style w:type="paragraph" w:styleId="ListParagraph">
+    <w:name w:val="List Paragraph"/>
+    <w:basedOn w:val="Normal"/>
+    <w:uiPriority w:val="34"/>
+    <w:qFormat/>
+    <w:rsid w:val="00387A3B"/>
+    <w:pPr>
+      <w:ind w:left="720"/>
+      <w:contextualSpacing/>
+    </w:pPr>
+  </w:style>
+  <w:style w:type="paragraph" w:styleId="Quote">
+    <w:name w:val="Quote"/>
+    <w:basedOn w:val="Normal"/>
+    <w:next w:val="Normal"/>
+    <w:link w:val="QuoteChar"/>
+    <w:uiPriority w:val="29"/>
+    <w:qFormat/>
+    <w:rsid w:val="00387A3B"/>
+    <w:rPr>
+      <w:i/>
+      <w:iCs/>
+    </w:rPr>
+  </w:style>
+  <w:style w:type="character" w:customStyle="1" w:styleId="QuoteChar">
+    <w:name w:val="Quote Char"/>
+    <w:basedOn w:val="DefaultParagraphFont"/>
+    <w:link w:val="Quote"/>
+    <w:uiPriority w:val="29"/>
+    <w:rsid w:val="00387A3B"/>
+    <w:rPr>
+      <w:i/>
+      <w:iCs/>
+    </w:rPr>
+  </w:style>
+  <w:style w:type="paragraph" w:styleId="IntenseQuote">
+    <w:name w:val="Intense Quote"/>
+    <w:basedOn w:val="Normal"/>
+    <w:next w:val="Normal"/>
+    <w:link w:val="IntenseQuoteChar"/>
+    <w:uiPriority w:val="30"/>
+    <w:qFormat/>
+    <w:rsid w:val="00387A3B"/>
+    <w:pPr>
+      <w:pBdr>
+        <w:top w:val="dotted" w:sz="2" w:space="10" w:color="632423" w:themeColor="accent2" w:themeShade="80"/>
+        <w:bottom w:val="dotted" w:sz="2" w:space="4" w:color="632423" w:themeColor="accent2" w:themeShade="80"/>
+      </w:pBdr>
+      <w:spacing w:before="160" w:line="300" w:lineRule="auto"/>
+      <w:ind w:left="1440" w:right="1440"/>
+    </w:pPr>
+    <w:rPr>
+      <w:caps/>
+      <w:color w:val="622423" w:themeColor="accent2" w:themeShade="7F"/>
+      <w:spacing w:val="5"/>
+      <w:sz w:val="20"/>
+      <w:szCs w:val="20"/>
+    </w:rPr>
+  </w:style>
+  <w:style w:type="character" w:customStyle="1" w:styleId="IntenseQuoteChar">
+    <w:name w:val="Intense Quote Char"/>
+    <w:basedOn w:val="DefaultParagraphFont"/>
+    <w:link w:val="IntenseQuote"/>
+    <w:uiPriority w:val="30"/>
+    <w:rsid w:val="00387A3B"/>
+    <w:rPr>
+      <w:caps/>
+      <w:color w:val="622423" w:themeColor="accent2" w:themeShade="7F"/>
+      <w:spacing w:val="5"/>
+      <w:sz w:val="20"/>
+      <w:szCs w:val="20"/>
+    </w:rPr>
+  </w:style>
+  <w:style w:type="character" w:styleId="SubtleEmphasis">
+    <w:name w:val="Subtle Emphasis"/>
+    <w:uiPriority w:val="19"/>
+    <w:qFormat/>
+    <w:rsid w:val="00387A3B"/>
+    <w:rPr>
+      <w:i/>
+      <w:iCs/>
+    </w:rPr>
+  </w:style>
+  <w:style w:type="character" w:styleId="IntenseEmphasis">
+    <w:name w:val="Intense Emphasis"/>
+    <w:uiPriority w:val="21"/>
+    <w:qFormat/>
+    <w:rsid w:val="00387A3B"/>
+    <w:rPr>
+      <w:i/>
+      <w:iCs/>
+      <w:caps/>
+      <w:spacing w:val="10"/>
+      <w:sz w:val="20"/>
+      <w:szCs w:val="20"/>
+    </w:rPr>
+  </w:style>
+  <w:style w:type="character" w:styleId="SubtleReference">
+    <w:name w:val="Subtle Reference"/>
+    <w:basedOn w:val="DefaultParagraphFont"/>
+    <w:uiPriority w:val="31"/>
+    <w:qFormat/>
+    <w:rsid w:val="00387A3B"/>
+    <w:rPr>
+      <w:rFonts w:asciiTheme="minorHAnsi" w:eastAsiaTheme="minorEastAsia" w:hAnsiTheme="minorHAnsi" w:cstheme="minorBidi"/>
+      <w:i/>
+      <w:iCs/>
+      <w:color w:val="622423" w:themeColor="accent2" w:themeShade="7F"/>
+    </w:rPr>
+  </w:style>
+  <w:style w:type="character" w:styleId="IntenseReference">
+    <w:name w:val="Intense Reference"/>
+    <w:uiPriority w:val="32"/>
+    <w:qFormat/>
+    <w:rsid w:val="00387A3B"/>
+    <w:rPr>
+      <w:rFonts w:asciiTheme="minorHAnsi" w:eastAsiaTheme="minorEastAsia" w:hAnsiTheme="minorHAnsi" w:cstheme="minorBidi"/>
+      <w:b/>
+      <w:bCs/>
+      <w:i/>
+      <w:iCs/>
+      <w:color w:val="622423" w:themeColor="accent2" w:themeShade="7F"/>
+    </w:rPr>
+  </w:style>
+  <w:style w:type="character" w:styleId="BookTitle">
+    <w:name w:val="Book Title"/>
+    <w:uiPriority w:val="33"/>
+    <w:qFormat/>
+    <w:rsid w:val="00387A3B"/>
+    <w:rPr>
+      <w:caps/>
+      <w:color w:val="622423" w:themeColor="accent2" w:themeShade="7F"/>
+      <w:spacing w:val="5"/>
+      <w:u w:color="622423" w:themeColor="accent2" w:themeShade="7F"/>
+    </w:rPr>
+  </w:style>
+  <w:style w:type="paragraph" w:styleId="TOCHeading">
+    <w:name w:val="TOC Heading"/>
+    <w:basedOn w:val="Heading1"/>
+    <w:next w:val="Normal"/>
+    <w:uiPriority w:val="39"/>
+    <w:semiHidden/>
+    <w:unhideWhenUsed/>
+    <w:qFormat/>
+    <w:rsid w:val="00387A3B"/>
+    <w:pPr>
+      <w:outlineLvl w:val="9"/>
+    </w:pPr>
+    <w:rPr>
+      <w:lang w:bidi="en-US"/>
+    </w:rPr>
+  </w:style>
+  <w:style w:type="table" w:styleId="TableGrid">
+    <w:name w:val="Table Grid"/>
+    <w:basedOn w:val="TableNormal"/>
+    <w:uiPriority w:val="59"/>
+    <w:rsid w:val="009134A7"/>
+    <w:pPr>
+      <w:spacing w:after="0" w:line="240" w:lineRule="auto"/>
+    </w:pPr>
+    <w:tblPr>
+      <w:tblBorders>
+        <w:top w:val="single" w:sz="4" w:space="0" w:color="auto"/>
+        <w:left w:val="single" w:sz="4" w:space="0" w:color="auto"/>
+        <w:bottom w:val="single" w:sz="4" w:space="0" w:color="auto"/>
+        <w:right w:val="single" w:sz="4" w:space="0" w:color="auto"/>
+        <w:insideH w:val="single" w:sz="4" w:space="0" w:color="auto"/>
+        <w:insideV w:val="single" w:sz="4" w:space="0" w:color="auto"/>
+      </w:tblBorders>
+    </w:tblPr>
+  </w:style>
+</w:styles>
+</file>
+
 <file path=word/glossary/document.xml><?xml version="1.0" encoding="utf-8"?>
-<w:glossaryDocument xmlns:wpc="http://schemas.microsoft.com/office/word/2010/wordprocessingCanvas" xmlns:mc="http://schemas.openxmlformats.org/markup-compatibility/2006" xmlns:o="urn:schemas-microsoft-com:office:office" xmlns:r="http://schemas.openxmlformats.org/officeDocument/2006/relationships" xmlns:m="http://schemas.openxmlformats.org/officeDocument/2006/math" xmlns:v="urn:schemas-microsoft-com:vml" xmlns:wp14="http://schemas.microsoft.com/office/word/2010/wordprocessingDrawing" xmlns:wp="http://schemas.openxmlformats.org/drawingml/2006/wordprocessingDrawing" xmlns:w10="urn:schemas-microsoft-com:office:word" xmlns:w="http://schemas.openxmlformats.org/wordprocessingml/2006/main" xmlns:w14="http://schemas.microsoft.com/office/word/2010/wordml" xmlns:w15="http://schemas.microsoft.com/office/word/2012/wordml" xmlns:wpg="http://schemas.microsoft.com/office/word/2010/wordprocessingGroup" xmlns:wpi="http://schemas.microsoft.com/office/word/2010/wordprocessingInk" xmlns:wne="http://schemas.microsoft.com/office/word/2006/wordml" xmlns:wps="http://schemas.microsoft.com/office/word/2010/wordprocessingShape" mc:Ignorable="w14 w15 wp14">
+<w:glossaryDocument xmlns:wpc="http://schemas.microsoft.com/office/word/2010/wordprocessingCanvas" xmlns:mc="http://schemas.openxmlformats.org/markup-compatibility/2006" xmlns:o="urn:schemas-microsoft-com:office:office" xmlns:r="http://schemas.openxmlformats.org/officeDocument/2006/relationships" xmlns:m="http://schemas.openxmlformats.org/officeDocument/2006/math" xmlns:v="urn:schemas-microsoft-com:vml" xmlns:wp14="http://schemas.microsoft.com/office/word/2010/wordprocessingDrawing" xmlns:wp="http://schemas.openxmlformats.org/drawingml/2006/wordprocessingDrawing" xmlns:w10="urn:schemas-microsoft-com:office:word" xmlns:w="http://schemas.openxmlformats.org/wordprocessingml/2006/main" xmlns:w14="http://schemas.microsoft.com/office/word/2010/wordml" xmlns:wpg="http://schemas.microsoft.com/office/word/2010/wordprocessingGroup" xmlns:wpi="http://schemas.microsoft.com/office/word/2010/wordprocessingInk" xmlns:wne="http://schemas.microsoft.com/office/word/2006/wordml" xmlns:wps="http://schemas.microsoft.com/office/word/2010/wordprocessingShape" mc:Ignorable="w14 wp14">
   <w:docParts>
     <w:docPart>
       <w:docPartPr>
@@ -7009,43 +9571,12 @@
         </w:p>
       </w:docPartBody>
     </w:docPart>
-    <w:docPart>
-      <w:docPartPr>
-        <w:name w:val="DB5342CAD40743968B0CC69FED047CBB"/>
-        <w:category>
-          <w:name w:val="General"/>
-          <w:gallery w:val="placeholder"/>
-        </w:category>
-        <w:types>
-          <w:type w:val="bbPlcHdr"/>
-        </w:types>
-        <w:behaviors>
-          <w:behavior w:val="content"/>
-        </w:behaviors>
-        <w:guid w:val="{E134CB12-F815-4AE9-9FFF-AA573C213F24}"/>
-      </w:docPartPr>
-      <w:docPartBody>
-        <w:p>
-          <w:pPr>
-            <w:pStyle w:val="DB5342CAD40743968B0CC69FED047CBB"/>
-          </w:pPr>
-          <w:r>
-            <w:rPr>
-              <w:rFonts w:asciiTheme="majorHAnsi" w:eastAsiaTheme="majorEastAsia" w:hAnsiTheme="majorHAnsi" w:cstheme="majorBidi"/>
-              <w:sz w:val="44"/>
-              <w:szCs w:val="44"/>
-            </w:rPr>
-            <w:t>[Type the document subtitle]</w:t>
-          </w:r>
-        </w:p>
-      </w:docPartBody>
-    </w:docPart>
   </w:docParts>
 </w:glossaryDocument>
 </file>
 
 <file path=word/glossary/fontTable.xml><?xml version="1.0" encoding="utf-8"?>
-<w:fonts xmlns:mc="http://schemas.openxmlformats.org/markup-compatibility/2006" xmlns:r="http://schemas.openxmlformats.org/officeDocument/2006/relationships" xmlns:w="http://schemas.openxmlformats.org/wordprocessingml/2006/main" xmlns:w14="http://schemas.microsoft.com/office/word/2010/wordml" xmlns:w15="http://schemas.microsoft.com/office/word/2012/wordml" mc:Ignorable="w14 w15">
+<w:fonts xmlns:mc="http://schemas.openxmlformats.org/markup-compatibility/2006" xmlns:r="http://schemas.openxmlformats.org/officeDocument/2006/relationships" xmlns:w="http://schemas.openxmlformats.org/wordprocessingml/2006/main" xmlns:w14="http://schemas.microsoft.com/office/word/2010/wordml" mc:Ignorable="w14">
   <w:font w:name="Symbol">
     <w:panose1 w:val="05050102010706020507"/>
     <w:charset w:val="02"/>
@@ -7058,7 +9589,7 @@
     <w:charset w:val="00"/>
     <w:family w:val="roman"/>
     <w:pitch w:val="variable"/>
-    <w:sig w:usb0="E0002AFF" w:usb1="C0007841" w:usb2="00000009" w:usb3="00000000" w:csb0="000001FF" w:csb1="00000000"/>
+    <w:sig w:usb0="E0002EFF" w:usb1="C0007843" w:usb2="00000009" w:usb3="00000000" w:csb0="000001FF" w:csb1="00000000"/>
   </w:font>
   <w:font w:name="Courier New">
     <w:panose1 w:val="02070309020205020404"/>
@@ -7095,18 +9626,18 @@
     <w:pitch w:val="variable"/>
     <w:sig w:usb0="E00002FF" w:usb1="4000ACFF" w:usb2="00000001" w:usb3="00000000" w:csb0="0000019F" w:csb1="00000000"/>
   </w:font>
-  <w:font w:name="Calibri Light">
-    <w:panose1 w:val="020F0302020204030204"/>
+  <w:font w:name="Consolas">
+    <w:panose1 w:val="020B0609020204030204"/>
     <w:charset w:val="00"/>
-    <w:family w:val="swiss"/>
-    <w:pitch w:val="variable"/>
-    <w:sig w:usb0="A00002EF" w:usb1="4000207B" w:usb2="00000000" w:usb3="00000000" w:csb0="0000019F" w:csb1="00000000"/>
+    <w:family w:val="modern"/>
+    <w:pitch w:val="fixed"/>
+    <w:sig w:usb0="E10002FF" w:usb1="4000FCFF" w:usb2="00000009" w:usb3="00000000" w:csb0="0000019F" w:csb1="00000000"/>
   </w:font>
 </w:fonts>
 </file>
 
 <file path=word/glossary/settings.xml><?xml version="1.0" encoding="utf-8"?>
-<w:settings xmlns:mc="http://schemas.openxmlformats.org/markup-compatibility/2006" xmlns:o="urn:schemas-microsoft-com:office:office" xmlns:r="http://schemas.openxmlformats.org/officeDocument/2006/relationships" xmlns:m="http://schemas.openxmlformats.org/officeDocument/2006/math" xmlns:v="urn:schemas-microsoft-com:vml" xmlns:w10="urn:schemas-microsoft-com:office:word" xmlns:w="http://schemas.openxmlformats.org/wordprocessingml/2006/main" xmlns:w14="http://schemas.microsoft.com/office/word/2010/wordml" xmlns:w15="http://schemas.microsoft.com/office/word/2012/wordml" xmlns:sl="http://schemas.openxmlformats.org/schemaLibrary/2006/main" mc:Ignorable="w14 w15">
+<w:settings xmlns:mc="http://schemas.openxmlformats.org/markup-compatibility/2006" xmlns:o="urn:schemas-microsoft-com:office:office" xmlns:r="http://schemas.openxmlformats.org/officeDocument/2006/relationships" xmlns:m="http://schemas.openxmlformats.org/officeDocument/2006/math" xmlns:v="urn:schemas-microsoft-com:vml" xmlns:w10="urn:schemas-microsoft-com:office:word" xmlns:w="http://schemas.openxmlformats.org/wordprocessingml/2006/main" xmlns:w14="http://schemas.microsoft.com/office/word/2010/wordml" xmlns:sl="http://schemas.openxmlformats.org/schemaLibrary/2006/main" mc:Ignorable="w14">
   <w:view w:val="normal"/>
   <w:defaultTabStop w:val="720"/>
   <w:characterSpacingControl w:val="doNotCompress"/>
@@ -7143,7 +9674,7 @@
 </file>
 
 <file path=word/glossary/styles.xml><?xml version="1.0" encoding="utf-8"?>
-<w:styles xmlns:mc="http://schemas.openxmlformats.org/markup-compatibility/2006" xmlns:r="http://schemas.openxmlformats.org/officeDocument/2006/relationships" xmlns:w="http://schemas.openxmlformats.org/wordprocessingml/2006/main" xmlns:w14="http://schemas.microsoft.com/office/word/2010/wordml" xmlns:w15="http://schemas.microsoft.com/office/word/2012/wordml" mc:Ignorable="w14 w15">
+<w:styles xmlns:mc="http://schemas.openxmlformats.org/markup-compatibility/2006" xmlns:r="http://schemas.openxmlformats.org/officeDocument/2006/relationships" xmlns:w="http://schemas.openxmlformats.org/wordprocessingml/2006/main" xmlns:w14="http://schemas.microsoft.com/office/word/2010/wordml" mc:Ignorable="w14">
   <w:docDefaults>
     <w:rPrDefault>
       <w:rPr>
@@ -7159,378 +9690,144 @@
       </w:pPr>
     </w:pPrDefault>
   </w:docDefaults>
-  <w:latentStyles w:defLockedState="0" w:defUIPriority="99" w:defSemiHidden="0" w:defUnhideWhenUsed="0" w:defQFormat="0" w:count="371">
-    <w:lsdException w:name="Normal" w:uiPriority="0" w:qFormat="1"/>
-    <w:lsdException w:name="heading 1" w:uiPriority="9" w:qFormat="1"/>
-    <w:lsdException w:name="heading 2" w:semiHidden="1" w:uiPriority="9" w:unhideWhenUsed="1" w:qFormat="1"/>
-    <w:lsdException w:name="heading 3" w:semiHidden="1" w:uiPriority="9" w:unhideWhenUsed="1" w:qFormat="1"/>
-    <w:lsdException w:name="heading 4" w:semiHidden="1" w:uiPriority="9" w:unhideWhenUsed="1" w:qFormat="1"/>
-    <w:lsdException w:name="heading 5" w:semiHidden="1" w:uiPriority="9" w:unhideWhenUsed="1" w:qFormat="1"/>
-    <w:lsdException w:name="heading 6" w:semiHidden="1" w:uiPriority="9" w:unhideWhenUsed="1" w:qFormat="1"/>
-    <w:lsdException w:name="heading 7" w:semiHidden="1" w:uiPriority="9" w:unhideWhenUsed="1" w:qFormat="1"/>
-    <w:lsdException w:name="heading 8" w:semiHidden="1" w:uiPriority="9" w:unhideWhenUsed="1" w:qFormat="1"/>
-    <w:lsdException w:name="heading 9" w:semiHidden="1" w:uiPriority="9" w:unhideWhenUsed="1" w:qFormat="1"/>
-    <w:lsdException w:name="index 1" w:semiHidden="1" w:unhideWhenUsed="1"/>
-    <w:lsdException w:name="index 2" w:semiHidden="1" w:unhideWhenUsed="1"/>
-    <w:lsdException w:name="index 3" w:semiHidden="1" w:unhideWhenUsed="1"/>
-    <w:lsdException w:name="index 4" w:semiHidden="1" w:unhideWhenUsed="1"/>
-    <w:lsdException w:name="index 5" w:semiHidden="1" w:unhideWhenUsed="1"/>
-    <w:lsdException w:name="index 6" w:semiHidden="1" w:unhideWhenUsed="1"/>
-    <w:lsdException w:name="index 7" w:semiHidden="1" w:unhideWhenUsed="1"/>
-    <w:lsdException w:name="index 8" w:semiHidden="1" w:unhideWhenUsed="1"/>
-    <w:lsdException w:name="index 9" w:semiHidden="1" w:unhideWhenUsed="1"/>
-    <w:lsdException w:name="toc 1" w:semiHidden="1" w:uiPriority="39" w:unhideWhenUsed="1"/>
-    <w:lsdException w:name="toc 2" w:semiHidden="1" w:uiPriority="39" w:unhideWhenUsed="1"/>
-    <w:lsdException w:name="toc 3" w:semiHidden="1" w:uiPriority="39" w:unhideWhenUsed="1"/>
-    <w:lsdException w:name="toc 4" w:semiHidden="1" w:uiPriority="39" w:unhideWhenUsed="1"/>
-    <w:lsdException w:name="toc 5" w:semiHidden="1" w:uiPriority="39" w:unhideWhenUsed="1"/>
-    <w:lsdException w:name="toc 6" w:semiHidden="1" w:uiPriority="39" w:unhideWhenUsed="1"/>
-    <w:lsdException w:name="toc 7" w:semiHidden="1" w:uiPriority="39" w:unhideWhenUsed="1"/>
-    <w:lsdException w:name="toc 8" w:semiHidden="1" w:uiPriority="39" w:unhideWhenUsed="1"/>
-    <w:lsdException w:name="toc 9" w:semiHidden="1" w:uiPriority="39" w:unhideWhenUsed="1"/>
-    <w:lsdException w:name="Normal Indent" w:semiHidden="1" w:unhideWhenUsed="1"/>
-    <w:lsdException w:name="footnote text" w:semiHidden="1" w:unhideWhenUsed="1"/>
-    <w:lsdException w:name="annotation text" w:semiHidden="1" w:unhideWhenUsed="1"/>
-    <w:lsdException w:name="header" w:semiHidden="1" w:unhideWhenUsed="1"/>
-    <w:lsdException w:name="footer" w:semiHidden="1" w:unhideWhenUsed="1"/>
-    <w:lsdException w:name="index heading" w:semiHidden="1" w:unhideWhenUsed="1"/>
-    <w:lsdException w:name="caption" w:semiHidden="1" w:uiPriority="35" w:unhideWhenUsed="1" w:qFormat="1"/>
-    <w:lsdException w:name="table of figures" w:semiHidden="1" w:unhideWhenUsed="1"/>
-    <w:lsdException w:name="envelope address" w:semiHidden="1" w:unhideWhenUsed="1"/>
-    <w:lsdException w:name="envelope return" w:semiHidden="1" w:unhideWhenUsed="1"/>
-    <w:lsdException w:name="footnote reference" w:semiHidden="1" w:unhideWhenUsed="1"/>
-    <w:lsdException w:name="annotation reference" w:semiHidden="1" w:unhideWhenUsed="1"/>
-    <w:lsdException w:name="line number" w:semiHidden="1" w:unhideWhenUsed="1"/>
-    <w:lsdException w:name="page number" w:semiHidden="1" w:unhideWhenUsed="1"/>
-    <w:lsdException w:name="endnote reference" w:semiHidden="1" w:unhideWhenUsed="1"/>
-    <w:lsdException w:name="endnote text" w:semiHidden="1" w:unhideWhenUsed="1"/>
-    <w:lsdException w:name="table of authorities" w:semiHidden="1" w:unhideWhenUsed="1"/>
-    <w:lsdException w:name="macro" w:semiHidden="1" w:unhideWhenUsed="1"/>
-    <w:lsdException w:name="toa heading" w:semiHidden="1" w:unhideWhenUsed="1"/>
-    <w:lsdException w:name="List" w:semiHidden="1" w:unhideWhenUsed="1"/>
-    <w:lsdException w:name="List Bullet" w:semiHidden="1" w:unhideWhenUsed="1"/>
-    <w:lsdException w:name="List Number" w:semiHidden="1" w:unhideWhenUsed="1"/>
-    <w:lsdException w:name="List 2" w:semiHidden="1" w:unhideWhenUsed="1"/>
-    <w:lsdException w:name="List 3" w:semiHidden="1" w:unhideWhenUsed="1"/>
-    <w:lsdException w:name="List 4" w:semiHidden="1" w:unhideWhenUsed="1"/>
-    <w:lsdException w:name="List 5" w:semiHidden="1" w:unhideWhenUsed="1"/>
-    <w:lsdException w:name="List Bullet 2" w:semiHidden="1" w:unhideWhenUsed="1"/>
-    <w:lsdException w:name="List Bullet 3" w:semiHidden="1" w:unhideWhenUsed="1"/>
-    <w:lsdException w:name="List Bullet 4" w:semiHidden="1" w:unhideWhenUsed="1"/>
-    <w:lsdException w:name="List Bullet 5" w:semiHidden="1" w:unhideWhenUsed="1"/>
-    <w:lsdException w:name="List Number 2" w:semiHidden="1" w:unhideWhenUsed="1"/>
-    <w:lsdException w:name="List Number 3" w:semiHidden="1" w:unhideWhenUsed="1"/>
-    <w:lsdException w:name="List Number 4" w:semiHidden="1" w:unhideWhenUsed="1"/>
-    <w:lsdException w:name="List Number 5" w:semiHidden="1" w:unhideWhenUsed="1"/>
-    <w:lsdException w:name="Title" w:uiPriority="10" w:qFormat="1"/>
-    <w:lsdException w:name="Closing" w:semiHidden="1" w:unhideWhenUsed="1"/>
-    <w:lsdException w:name="Signature" w:semiHidden="1" w:unhideWhenUsed="1"/>
-    <w:lsdException w:name="Default Paragraph Font" w:semiHidden="1" w:uiPriority="1" w:unhideWhenUsed="1"/>
-    <w:lsdException w:name="Body Text" w:semiHidden="1" w:unhideWhenUsed="1"/>
-    <w:lsdException w:name="Body Text Indent" w:semiHidden="1" w:unhideWhenUsed="1"/>
-    <w:lsdException w:name="List Continue" w:semiHidden="1" w:unhideWhenUsed="1"/>
-    <w:lsdException w:name="List Continue 2" w:semiHidden="1" w:unhideWhenUsed="1"/>
-    <w:lsdException w:name="List Continue 3" w:semiHidden="1" w:unhideWhenUsed="1"/>
-    <w:lsdException w:name="List Continue 4" w:semiHidden="1" w:unhideWhenUsed="1"/>
-    <w:lsdException w:name="List Continue 5" w:semiHidden="1" w:unhideWhenUsed="1"/>
-    <w:lsdException w:name="Message Header" w:semiHidden="1" w:unhideWhenUsed="1"/>
-    <w:lsdException w:name="Subtitle" w:uiPriority="11" w:qFormat="1"/>
-    <w:lsdException w:name="Salutation" w:semiHidden="1" w:unhideWhenUsed="1"/>
-    <w:lsdException w:name="Date" w:semiHidden="1" w:unhideWhenUsed="1"/>
-    <w:lsdException w:name="Body Text First Indent" w:semiHidden="1" w:unhideWhenUsed="1"/>
-    <w:lsdException w:name="Body Text First Indent 2" w:semiHidden="1" w:unhideWhenUsed="1"/>
-    <w:lsdException w:name="Note Heading" w:semiHidden="1" w:unhideWhenUsed="1"/>
-    <w:lsdException w:name="Body Text 2" w:semiHidden="1" w:unhideWhenUsed="1"/>
-    <w:lsdException w:name="Body Text 3" w:semiHidden="1" w:unhideWhenUsed="1"/>
-    <w:lsdException w:name="Body Text Indent 2" w:semiHidden="1" w:unhideWhenUsed="1"/>
-    <w:lsdException w:name="Body Text Indent 3" w:semiHidden="1" w:unhideWhenUsed="1"/>
-    <w:lsdException w:name="Block Text" w:semiHidden="1" w:unhideWhenUsed="1"/>
-    <w:lsdException w:name="Hyperlink" w:semiHidden="1" w:unhideWhenUsed="1"/>
-    <w:lsdException w:name="FollowedHyperlink" w:semiHidden="1" w:unhideWhenUsed="1"/>
-    <w:lsdException w:name="Strong" w:uiPriority="22" w:qFormat="1"/>
-    <w:lsdException w:name="Emphasis" w:uiPriority="20" w:qFormat="1"/>
-    <w:lsdException w:name="Document Map" w:semiHidden="1" w:unhideWhenUsed="1"/>
-    <w:lsdException w:name="Plain Text" w:semiHidden="1" w:unhideWhenUsed="1"/>
-    <w:lsdException w:name="E-mail Signature" w:semiHidden="1" w:unhideWhenUsed="1"/>
-    <w:lsdException w:name="HTML Top of Form" w:semiHidden="1" w:unhideWhenUsed="1"/>
-    <w:lsdException w:name="HTML Bottom of Form" w:semiHidden="1" w:unhideWhenUsed="1"/>
-    <w:lsdException w:name="Normal (Web)" w:semiHidden="1" w:unhideWhenUsed="1"/>
-    <w:lsdException w:name="HTML Acronym" w:semiHidden="1" w:unhideWhenUsed="1"/>
-    <w:lsdException w:name="HTML Address" w:semiHidden="1" w:unhideWhenUsed="1"/>
-    <w:lsdException w:name="HTML Cite" w:semiHidden="1" w:unhideWhenUsed="1"/>
-    <w:lsdException w:name="HTML Code" w:semiHidden="1" w:unhideWhenUsed="1"/>
-    <w:lsdException w:name="HTML Definition" w:semiHidden="1" w:unhideWhenUsed="1"/>
-    <w:lsdException w:name="HTML Keyboard" w:semiHidden="1" w:unhideWhenUsed="1"/>
-    <w:lsdException w:name="HTML Preformatted" w:semiHidden="1" w:unhideWhenUsed="1"/>
-    <w:lsdException w:name="HTML Sample" w:semiHidden="1" w:unhideWhenUsed="1"/>
-    <w:lsdException w:name="HTML Typewriter" w:semiHidden="1" w:unhideWhenUsed="1"/>
-    <w:lsdException w:name="HTML Variable" w:semiHidden="1" w:unhideWhenUsed="1"/>
-    <w:lsdException w:name="Normal Table" w:semiHidden="1" w:unhideWhenUsed="1"/>
-    <w:lsdException w:name="annotation subject" w:semiHidden="1" w:unhideWhenUsed="1"/>
-    <w:lsdException w:name="No List" w:semiHidden="1" w:unhideWhenUsed="1"/>
-    <w:lsdException w:name="Outline List 1" w:semiHidden="1" w:unhideWhenUsed="1"/>
-    <w:lsdException w:name="Outline List 2" w:semiHidden="1" w:unhideWhenUsed="1"/>
-    <w:lsdException w:name="Outline List 3" w:semiHidden="1" w:unhideWhenUsed="1"/>
-    <w:lsdException w:name="Table Simple 1" w:semiHidden="1" w:unhideWhenUsed="1"/>
-    <w:lsdException w:name="Table Simple 2" w:semiHidden="1" w:unhideWhenUsed="1"/>
-    <w:lsdException w:name="Table Simple 3" w:semiHidden="1" w:unhideWhenUsed="1"/>
-    <w:lsdException w:name="Table Classic 1" w:semiHidden="1" w:unhideWhenUsed="1"/>
-    <w:lsdException w:name="Table Classic 2" w:semiHidden="1" w:unhideWhenUsed="1"/>
-    <w:lsdException w:name="Table Classic 3" w:semiHidden="1" w:unhideWhenUsed="1"/>
-    <w:lsdException w:name="Table Classic 4" w:semiHidden="1" w:unhideWhenUsed="1"/>
-    <w:lsdException w:name="Table Colorful 1" w:semiHidden="1" w:unhideWhenUsed="1"/>
-    <w:lsdException w:name="Table Colorful 2" w:semiHidden="1" w:unhideWhenUsed="1"/>
-    <w:lsdException w:name="Table Colorful 3" w:semiHidden="1" w:unhideWhenUsed="1"/>
-    <w:lsdException w:name="Table Columns 1" w:semiHidden="1" w:unhideWhenUsed="1"/>
-    <w:lsdException w:name="Table Columns 2" w:semiHidden="1" w:unhideWhenUsed="1"/>
-    <w:lsdException w:name="Table Columns 3" w:semiHidden="1" w:unhideWhenUsed="1"/>
-    <w:lsdException w:name="Table Columns 4" w:semiHidden="1" w:unhideWhenUsed="1"/>
-    <w:lsdException w:name="Table Columns 5" w:semiHidden="1" w:unhideWhenUsed="1"/>
-    <w:lsdException w:name="Table Grid 1" w:semiHidden="1" w:unhideWhenUsed="1"/>
-    <w:lsdException w:name="Table Grid 2" w:semiHidden="1" w:unhideWhenUsed="1"/>
-    <w:lsdException w:name="Table Grid 3" w:semiHidden="1" w:unhideWhenUsed="1"/>
-    <w:lsdException w:name="Table Grid 4" w:semiHidden="1" w:unhideWhenUsed="1"/>
-    <w:lsdException w:name="Table Grid 5" w:semiHidden="1" w:unhideWhenUsed="1"/>
-    <w:lsdException w:name="Table Grid 6" w:semiHidden="1" w:unhideWhenUsed="1"/>
-    <w:lsdException w:name="Table Grid 7" w:semiHidden="1" w:unhideWhenUsed="1"/>
-    <w:lsdException w:name="Table Grid 8" w:semiHidden="1" w:unhideWhenUsed="1"/>
-    <w:lsdException w:name="Table List 1" w:semiHidden="1" w:unhideWhenUsed="1"/>
-    <w:lsdException w:name="Table List 2" w:semiHidden="1" w:unhideWhenUsed="1"/>
-    <w:lsdException w:name="Table List 3" w:semiHidden="1" w:unhideWhenUsed="1"/>
-    <w:lsdException w:name="Table List 4" w:semiHidden="1" w:unhideWhenUsed="1"/>
-    <w:lsdException w:name="Table List 5" w:semiHidden="1" w:unhideWhenUsed="1"/>
-    <w:lsdException w:name="Table List 6" w:semiHidden="1" w:unhideWhenUsed="1"/>
-    <w:lsdException w:name="Table List 7" w:semiHidden="1" w:unhideWhenUsed="1"/>
-    <w:lsdException w:name="Table List 8" w:semiHidden="1" w:unhideWhenUsed="1"/>
-    <w:lsdException w:name="Table 3D effects 1" w:semiHidden="1" w:unhideWhenUsed="1"/>
-    <w:lsdException w:name="Table 3D effects 2" w:semiHidden="1" w:unhideWhenUsed="1"/>
-    <w:lsdException w:name="Table 3D effects 3" w:semiHidden="1" w:unhideWhenUsed="1"/>
-    <w:lsdException w:name="Table Contemporary" w:semiHidden="1" w:unhideWhenUsed="1"/>
-    <w:lsdException w:name="Table Elegant" w:semiHidden="1" w:unhideWhenUsed="1"/>
-    <w:lsdException w:name="Table Professional" w:semiHidden="1" w:unhideWhenUsed="1"/>
-    <w:lsdException w:name="Table Subtle 1" w:semiHidden="1" w:unhideWhenUsed="1"/>
-    <w:lsdException w:name="Table Subtle 2" w:semiHidden="1" w:unhideWhenUsed="1"/>
-    <w:lsdException w:name="Table Web 1" w:semiHidden="1" w:unhideWhenUsed="1"/>
-    <w:lsdException w:name="Table Web 2" w:semiHidden="1" w:unhideWhenUsed="1"/>
-    <w:lsdException w:name="Table Web 3" w:semiHidden="1" w:unhideWhenUsed="1"/>
-    <w:lsdException w:name="Balloon Text" w:semiHidden="1" w:unhideWhenUsed="1"/>
-    <w:lsdException w:name="Table Grid" w:uiPriority="59"/>
-    <w:lsdException w:name="Table Theme" w:semiHidden="1" w:unhideWhenUsed="1"/>
-    <w:lsdException w:name="Placeholder Text" w:semiHidden="1"/>
-    <w:lsdException w:name="No Spacing" w:uiPriority="1" w:qFormat="1"/>
-    <w:lsdException w:name="Light Shading" w:uiPriority="60"/>
-    <w:lsdException w:name="Light List" w:uiPriority="61"/>
-    <w:lsdException w:name="Light Grid" w:uiPriority="62"/>
-    <w:lsdException w:name="Medium Shading 1" w:uiPriority="63"/>
-    <w:lsdException w:name="Medium Shading 2" w:uiPriority="64"/>
-    <w:lsdException w:name="Medium List 1" w:uiPriority="65"/>
-    <w:lsdException w:name="Medium List 2" w:uiPriority="66"/>
-    <w:lsdException w:name="Medium Grid 1" w:uiPriority="67"/>
-    <w:lsdException w:name="Medium Grid 2" w:uiPriority="68"/>
-    <w:lsdException w:name="Medium Grid 3" w:uiPriority="69"/>
-    <w:lsdException w:name="Dark List" w:uiPriority="70"/>
-    <w:lsdException w:name="Colorful Shading" w:uiPriority="71"/>
-    <w:lsdException w:name="Colorful List" w:uiPriority="72"/>
-    <w:lsdException w:name="Colorful Grid" w:uiPriority="73"/>
-    <w:lsdException w:name="Light Shading Accent 1" w:uiPriority="60"/>
-    <w:lsdException w:name="Light List Accent 1" w:uiPriority="61"/>
-    <w:lsdException w:name="Light Grid Accent 1" w:uiPriority="62"/>
-    <w:lsdException w:name="Medium Shading 1 Accent 1" w:uiPriority="63"/>
-    <w:lsdException w:name="Medium Shading 2 Accent 1" w:uiPriority="64"/>
-    <w:lsdException w:name="Medium List 1 Accent 1" w:uiPriority="65"/>
-    <w:lsdException w:name="Revision" w:semiHidden="1"/>
-    <w:lsdException w:name="List Paragraph" w:uiPriority="34" w:qFormat="1"/>
-    <w:lsdException w:name="Quote" w:uiPriority="29" w:qFormat="1"/>
-    <w:lsdException w:name="Intense Quote" w:uiPriority="30" w:qFormat="1"/>
-    <w:lsdException w:name="Medium List 2 Accent 1" w:uiPriority="66"/>
-    <w:lsdException w:name="Medium Grid 1 Accent 1" w:uiPriority="67"/>
-    <w:lsdException w:name="Medium Grid 2 Accent 1" w:uiPriority="68"/>
-    <w:lsdException w:name="Medium Grid 3 Accent 1" w:uiPriority="69"/>
-    <w:lsdException w:name="Dark List Accent 1" w:uiPriority="70"/>
-    <w:lsdException w:name="Colorful Shading Accent 1" w:uiPriority="71"/>
-    <w:lsdException w:name="Colorful List Accent 1" w:uiPriority="72"/>
-    <w:lsdException w:name="Colorful Grid Accent 1" w:uiPriority="73"/>
-    <w:lsdException w:name="Light Shading Accent 2" w:uiPriority="60"/>
-    <w:lsdException w:name="Light List Accent 2" w:uiPriority="61"/>
-    <w:lsdException w:name="Light Grid Accent 2" w:uiPriority="62"/>
-    <w:lsdException w:name="Medium Shading 1 Accent 2" w:uiPriority="63"/>
-    <w:lsdException w:name="Medium Shading 2 Accent 2" w:uiPriority="64"/>
-    <w:lsdException w:name="Medium List 1 Accent 2" w:uiPriority="65"/>
-    <w:lsdException w:name="Medium List 2 Accent 2" w:uiPriority="66"/>
-    <w:lsdException w:name="Medium Grid 1 Accent 2" w:uiPriority="67"/>
-    <w:lsdException w:name="Medium Grid 2 Accent 2" w:uiPriority="68"/>
-    <w:lsdException w:name="Medium Grid 3 Accent 2" w:uiPriority="69"/>
-    <w:lsdException w:name="Dark List Accent 2" w:uiPriority="70"/>
-    <w:lsdException w:name="Colorful Shading Accent 2" w:uiPriority="71"/>
-    <w:lsdException w:name="Colorful List Accent 2" w:uiPriority="72"/>
-    <w:lsdException w:name="Colorful Grid Accent 2" w:uiPriority="73"/>
-    <w:lsdException w:name="Light Shading Accent 3" w:uiPriority="60"/>
-    <w:lsdException w:name="Light List Accent 3" w:uiPriority="61"/>
-    <w:lsdException w:name="Light Grid Accent 3" w:uiPriority="62"/>
-    <w:lsdException w:name="Medium Shading 1 Accent 3" w:uiPriority="63"/>
-    <w:lsdException w:name="Medium Shading 2 Accent 3" w:uiPriority="64"/>
-    <w:lsdException w:name="Medium List 1 Accent 3" w:uiPriority="65"/>
-    <w:lsdException w:name="Medium List 2 Accent 3" w:uiPriority="66"/>
-    <w:lsdException w:name="Medium Grid 1 Accent 3" w:uiPriority="67"/>
-    <w:lsdException w:name="Medium Grid 2 Accent 3" w:uiPriority="68"/>
-    <w:lsdException w:name="Medium Grid 3 Accent 3" w:uiPriority="69"/>
-    <w:lsdException w:name="Dark List Accent 3" w:uiPriority="70"/>
-    <w:lsdException w:name="Colorful Shading Accent 3" w:uiPriority="71"/>
-    <w:lsdException w:name="Colorful List Accent 3" w:uiPriority="72"/>
-    <w:lsdException w:name="Colorful Grid Accent 3" w:uiPriority="73"/>
-    <w:lsdException w:name="Light Shading Accent 4" w:uiPriority="60"/>
-    <w:lsdException w:name="Light List Accent 4" w:uiPriority="61"/>
-    <w:lsdException w:name="Light Grid Accent 4" w:uiPriority="62"/>
-    <w:lsdException w:name="Medium Shading 1 Accent 4" w:uiPriority="63"/>
-    <w:lsdException w:name="Medium Shading 2 Accent 4" w:uiPriority="64"/>
-    <w:lsdException w:name="Medium List 1 Accent 4" w:uiPriority="65"/>
-    <w:lsdException w:name="Medium List 2 Accent 4" w:uiPriority="66"/>
-    <w:lsdException w:name="Medium Grid 1 Accent 4" w:uiPriority="67"/>
-    <w:lsdException w:name="Medium Grid 2 Accent 4" w:uiPriority="68"/>
-    <w:lsdException w:name="Medium Grid 3 Accent 4" w:uiPriority="69"/>
-    <w:lsdException w:name="Dark List Accent 4" w:uiPriority="70"/>
-    <w:lsdException w:name="Colorful Shading Accent 4" w:uiPriority="71"/>
-    <w:lsdException w:name="Colorful List Accent 4" w:uiPriority="72"/>
-    <w:lsdException w:name="Colorful Grid Accent 4" w:uiPriority="73"/>
-    <w:lsdException w:name="Light Shading Accent 5" w:uiPriority="60"/>
-    <w:lsdException w:name="Light List Accent 5" w:uiPriority="61"/>
-    <w:lsdException w:name="Light Grid Accent 5" w:uiPriority="62"/>
-    <w:lsdException w:name="Medium Shading 1 Accent 5" w:uiPriority="63"/>
-    <w:lsdException w:name="Medium Shading 2 Accent 5" w:uiPriority="64"/>
-    <w:lsdException w:name="Medium List 1 Accent 5" w:uiPriority="65"/>
-    <w:lsdException w:name="Medium List 2 Accent 5" w:uiPriority="66"/>
-    <w:lsdException w:name="Medium Grid 1 Accent 5" w:uiPriority="67"/>
-    <w:lsdException w:name="Medium Grid 2 Accent 5" w:uiPriority="68"/>
-    <w:lsdException w:name="Medium Grid 3 Accent 5" w:uiPriority="69"/>
-    <w:lsdException w:name="Dark List Accent 5" w:uiPriority="70"/>
-    <w:lsdException w:name="Colorful Shading Accent 5" w:uiPriority="71"/>
-    <w:lsdException w:name="Colorful List Accent 5" w:uiPriority="72"/>
-    <w:lsdException w:name="Colorful Grid Accent 5" w:uiPriority="73"/>
-    <w:lsdException w:name="Light Shading Accent 6" w:uiPriority="60"/>
-    <w:lsdException w:name="Light List Accent 6" w:uiPriority="61"/>
-    <w:lsdException w:name="Light Grid Accent 6" w:uiPriority="62"/>
-    <w:lsdException w:name="Medium Shading 1 Accent 6" w:uiPriority="63"/>
-    <w:lsdException w:name="Medium Shading 2 Accent 6" w:uiPriority="64"/>
-    <w:lsdException w:name="Medium List 1 Accent 6" w:uiPriority="65"/>
-    <w:lsdException w:name="Medium List 2 Accent 6" w:uiPriority="66"/>
-    <w:lsdException w:name="Medium Grid 1 Accent 6" w:uiPriority="67"/>
-    <w:lsdException w:name="Medium Grid 2 Accent 6" w:uiPriority="68"/>
-    <w:lsdException w:name="Medium Grid 3 Accent 6" w:uiPriority="69"/>
-    <w:lsdException w:name="Dark List Accent 6" w:uiPriority="70"/>
-    <w:lsdException w:name="Colorful Shading Accent 6" w:uiPriority="71"/>
-    <w:lsdException w:name="Colorful List Accent 6" w:uiPriority="72"/>
-    <w:lsdException w:name="Colorful Grid Accent 6" w:uiPriority="73"/>
-    <w:lsdException w:name="Subtle Emphasis" w:uiPriority="19" w:qFormat="1"/>
-    <w:lsdException w:name="Intense Emphasis" w:uiPriority="21" w:qFormat="1"/>
-    <w:lsdException w:name="Subtle Reference" w:uiPriority="31" w:qFormat="1"/>
-    <w:lsdException w:name="Intense Reference" w:uiPriority="32" w:qFormat="1"/>
-    <w:lsdException w:name="Book Title" w:uiPriority="33" w:qFormat="1"/>
-    <w:lsdException w:name="Bibliography" w:semiHidden="1" w:uiPriority="37" w:unhideWhenUsed="1"/>
-    <w:lsdException w:name="TOC Heading" w:semiHidden="1" w:uiPriority="39" w:unhideWhenUsed="1" w:qFormat="1"/>
-    <w:lsdException w:name="Plain Table 1" w:uiPriority="41"/>
-    <w:lsdException w:name="Plain Table 2" w:uiPriority="42"/>
-    <w:lsdException w:name="Plain Table 3" w:uiPriority="43"/>
-    <w:lsdException w:name="Plain Table 4" w:uiPriority="44"/>
-    <w:lsdException w:name="Plain Table 5" w:uiPriority="45"/>
-    <w:lsdException w:name="Grid Table Light" w:uiPriority="40"/>
-    <w:lsdException w:name="Grid Table 1 Light" w:uiPriority="46"/>
-    <w:lsdException w:name="Grid Table 2" w:uiPriority="47"/>
-    <w:lsdException w:name="Grid Table 3" w:uiPriority="48"/>
-    <w:lsdException w:name="Grid Table 4" w:uiPriority="49"/>
-    <w:lsdException w:name="Grid Table 5 Dark" w:uiPriority="50"/>
-    <w:lsdException w:name="Grid Table 6 Colorful" w:uiPriority="51"/>
-    <w:lsdException w:name="Grid Table 7 Colorful" w:uiPriority="52"/>
-    <w:lsdException w:name="Grid Table 1 Light Accent 1" w:uiPriority="46"/>
-    <w:lsdException w:name="Grid Table 2 Accent 1" w:uiPriority="47"/>
-    <w:lsdException w:name="Grid Table 3 Accent 1" w:uiPriority="48"/>
-    <w:lsdException w:name="Grid Table 4 Accent 1" w:uiPriority="49"/>
-    <w:lsdException w:name="Grid Table 5 Dark Accent 1" w:uiPriority="50"/>
-    <w:lsdException w:name="Grid Table 6 Colorful Accent 1" w:uiPriority="51"/>
-    <w:lsdException w:name="Grid Table 7 Colorful Accent 1" w:uiPriority="52"/>
-    <w:lsdException w:name="Grid Table 1 Light Accent 2" w:uiPriority="46"/>
-    <w:lsdException w:name="Grid Table 2 Accent 2" w:uiPriority="47"/>
-    <w:lsdException w:name="Grid Table 3 Accent 2" w:uiPriority="48"/>
-    <w:lsdException w:name="Grid Table 4 Accent 2" w:uiPriority="49"/>
-    <w:lsdException w:name="Grid Table 5 Dark Accent 2" w:uiPriority="50"/>
-    <w:lsdException w:name="Grid Table 6 Colorful Accent 2" w:uiPriority="51"/>
-    <w:lsdException w:name="Grid Table 7 Colorful Accent 2" w:uiPriority="52"/>
-    <w:lsdException w:name="Grid Table 1 Light Accent 3" w:uiPriority="46"/>
-    <w:lsdException w:name="Grid Table 2 Accent 3" w:uiPriority="47"/>
-    <w:lsdException w:name="Grid Table 3 Accent 3" w:uiPriority="48"/>
-    <w:lsdException w:name="Grid Table 4 Accent 3" w:uiPriority="49"/>
-    <w:lsdException w:name="Grid Table 5 Dark Accent 3" w:uiPriority="50"/>
-    <w:lsdException w:name="Grid Table 6 Colorful Accent 3" w:uiPriority="51"/>
-    <w:lsdException w:name="Grid Table 7 Colorful Accent 3" w:uiPriority="52"/>
-    <w:lsdException w:name="Grid Table 1 Light Accent 4" w:uiPriority="46"/>
-    <w:lsdException w:name="Grid Table 2 Accent 4" w:uiPriority="47"/>
-    <w:lsdException w:name="Grid Table 3 Accent 4" w:uiPriority="48"/>
-    <w:lsdException w:name="Grid Table 4 Accent 4" w:uiPriority="49"/>
-    <w:lsdException w:name="Grid Table 5 Dark Accent 4" w:uiPriority="50"/>
-    <w:lsdException w:name="Grid Table 6 Colorful Accent 4" w:uiPriority="51"/>
-    <w:lsdException w:name="Grid Table 7 Colorful Accent 4" w:uiPriority="52"/>
-    <w:lsdException w:name="Grid Table 1 Light Accent 5" w:uiPriority="46"/>
-    <w:lsdException w:name="Grid Table 2 Accent 5" w:uiPriority="47"/>
-    <w:lsdException w:name="Grid Table 3 Accent 5" w:uiPriority="48"/>
-    <w:lsdException w:name="Grid Table 4 Accent 5" w:uiPriority="49"/>
-    <w:lsdException w:name="Grid Table 5 Dark Accent 5" w:uiPriority="50"/>
-    <w:lsdException w:name="Grid Table 6 Colorful Accent 5" w:uiPriority="51"/>
-    <w:lsdException w:name="Grid Table 7 Colorful Accent 5" w:uiPriority="52"/>
-    <w:lsdException w:name="Grid Table 1 Light Accent 6" w:uiPriority="46"/>
-    <w:lsdException w:name="Grid Table 2 Accent 6" w:uiPriority="47"/>
-    <w:lsdException w:name="Grid Table 3 Accent 6" w:uiPriority="48"/>
-    <w:lsdException w:name="Grid Table 4 Accent 6" w:uiPriority="49"/>
-    <w:lsdException w:name="Grid Table 5 Dark Accent 6" w:uiPriority="50"/>
-    <w:lsdException w:name="Grid Table 6 Colorful Accent 6" w:uiPriority="51"/>
-    <w:lsdException w:name="Grid Table 7 Colorful Accent 6" w:uiPriority="52"/>
-    <w:lsdException w:name="List Table 1 Light" w:uiPriority="46"/>
-    <w:lsdException w:name="List Table 2" w:uiPriority="47"/>
-    <w:lsdException w:name="List Table 3" w:uiPriority="48"/>
-    <w:lsdException w:name="List Table 4" w:uiPriority="49"/>
-    <w:lsdException w:name="List Table 5 Dark" w:uiPriority="50"/>
-    <w:lsdException w:name="List Table 6 Colorful" w:uiPriority="51"/>
-    <w:lsdException w:name="List Table 7 Colorful" w:uiPriority="52"/>
-    <w:lsdException w:name="List Table 1 Light Accent 1" w:uiPriority="46"/>
-    <w:lsdException w:name="List Table 2 Accent 1" w:uiPriority="47"/>
-    <w:lsdException w:name="List Table 3 Accent 1" w:uiPriority="48"/>
-    <w:lsdException w:name="List Table 4 Accent 1" w:uiPriority="49"/>
-    <w:lsdException w:name="List Table 5 Dark Accent 1" w:uiPriority="50"/>
-    <w:lsdException w:name="List Table 6 Colorful Accent 1" w:uiPriority="51"/>
-    <w:lsdException w:name="List Table 7 Colorful Accent 1" w:uiPriority="52"/>
-    <w:lsdException w:name="List Table 1 Light Accent 2" w:uiPriority="46"/>
-    <w:lsdException w:name="List Table 2 Accent 2" w:uiPriority="47"/>
-    <w:lsdException w:name="List Table 3 Accent 2" w:uiPriority="48"/>
-    <w:lsdException w:name="List Table 4 Accent 2" w:uiPriority="49"/>
-    <w:lsdException w:name="List Table 5 Dark Accent 2" w:uiPriority="50"/>
-    <w:lsdException w:name="List Table 6 Colorful Accent 2" w:uiPriority="51"/>
-    <w:lsdException w:name="List Table 7 Colorful Accent 2" w:uiPriority="52"/>
-    <w:lsdException w:name="List Table 1 Light Accent 3" w:uiPriority="46"/>
-    <w:lsdException w:name="List Table 2 Accent 3" w:uiPriority="47"/>
-    <w:lsdException w:name="List Table 3 Accent 3" w:uiPriority="48"/>
-    <w:lsdException w:name="List Table 4 Accent 3" w:uiPriority="49"/>
-    <w:lsdException w:name="List Table 5 Dark Accent 3" w:uiPriority="50"/>
-    <w:lsdException w:name="List Table 6 Colorful Accent 3" w:uiPriority="51"/>
-    <w:lsdException w:name="List Table 7 Colorful Accent 3" w:uiPriority="52"/>
-    <w:lsdException w:name="List Table 1 Light Accent 4" w:uiPriority="46"/>
-    <w:lsdException w:name="List Table 2 Accent 4" w:uiPriority="47"/>
-    <w:lsdException w:name="List Table 3 Accent 4" w:uiPriority="48"/>
-    <w:lsdException w:name="List Table 4 Accent 4" w:uiPriority="49"/>
-    <w:lsdException w:name="List Table 5 Dark Accent 4" w:uiPriority="50"/>
-    <w:lsdException w:name="List Table 6 Colorful Accent 4" w:uiPriority="51"/>
-    <w:lsdException w:name="List Table 7 Colorful Accent 4" w:uiPriority="52"/>
-    <w:lsdException w:name="List Table 1 Light Accent 5" w:uiPriority="46"/>
-    <w:lsdException w:name="List Table 2 Accent 5" w:uiPriority="47"/>
-    <w:lsdException w:name="List Table 3 Accent 5" w:uiPriority="48"/>
-    <w:lsdException w:name="List Table 4 Accent 5" w:uiPriority="49"/>
-    <w:lsdException w:name="List Table 5 Dark Accent 5" w:uiPriority="50"/>
-    <w:lsdException w:name="List Table 6 Colorful Accent 5" w:uiPriority="51"/>
-    <w:lsdException w:name="List Table 7 Colorful Accent 5" w:uiPriority="52"/>
-    <w:lsdException w:name="List Table 1 Light Accent 6" w:uiPriority="46"/>
-    <w:lsdException w:name="List Table 2 Accent 6" w:uiPriority="47"/>
-    <w:lsdException w:name="List Table 3 Accent 6" w:uiPriority="48"/>
-    <w:lsdException w:name="List Table 4 Accent 6" w:uiPriority="49"/>
-    <w:lsdException w:name="List Table 5 Dark Accent 6" w:uiPriority="50"/>
-    <w:lsdException w:name="List Table 6 Colorful Accent 6" w:uiPriority="51"/>
-    <w:lsdException w:name="List Table 7 Colorful Accent 6" w:uiPriority="52"/>
+  <w:latentStyles w:defLockedState="0" w:defUIPriority="99" w:defSemiHidden="1" w:defUnhideWhenUsed="1" w:defQFormat="0" w:count="267">
+    <w:lsdException w:name="Normal" w:semiHidden="0" w:uiPriority="0" w:unhideWhenUsed="0" w:qFormat="1"/>
+    <w:lsdException w:name="heading 1" w:semiHidden="0" w:uiPriority="9" w:unhideWhenUsed="0" w:qFormat="1"/>
+    <w:lsdException w:name="heading 2" w:uiPriority="9" w:qFormat="1"/>
+    <w:lsdException w:name="heading 3" w:uiPriority="9" w:qFormat="1"/>
+    <w:lsdException w:name="heading 4" w:uiPriority="9" w:qFormat="1"/>
+    <w:lsdException w:name="heading 5" w:uiPriority="9" w:qFormat="1"/>
+    <w:lsdException w:name="heading 6" w:uiPriority="9" w:qFormat="1"/>
+    <w:lsdException w:name="heading 7" w:uiPriority="9" w:qFormat="1"/>
+    <w:lsdException w:name="heading 8" w:uiPriority="9" w:qFormat="1"/>
+    <w:lsdException w:name="heading 9" w:uiPriority="9" w:qFormat="1"/>
+    <w:lsdException w:name="toc 1" w:uiPriority="39"/>
+    <w:lsdException w:name="toc 2" w:uiPriority="39"/>
+    <w:lsdException w:name="toc 3" w:uiPriority="39"/>
+    <w:lsdException w:name="toc 4" w:uiPriority="39"/>
+    <w:lsdException w:name="toc 5" w:uiPriority="39"/>
+    <w:lsdException w:name="toc 6" w:uiPriority="39"/>
+    <w:lsdException w:name="toc 7" w:uiPriority="39"/>
+    <w:lsdException w:name="toc 8" w:uiPriority="39"/>
+    <w:lsdException w:name="toc 9" w:uiPriority="39"/>
+    <w:lsdException w:name="caption" w:uiPriority="35" w:qFormat="1"/>
+    <w:lsdException w:name="Title" w:semiHidden="0" w:uiPriority="10" w:unhideWhenUsed="0" w:qFormat="1"/>
+    <w:lsdException w:name="Default Paragraph Font" w:uiPriority="1"/>
+    <w:lsdException w:name="Subtitle" w:semiHidden="0" w:uiPriority="11" w:unhideWhenUsed="0" w:qFormat="1"/>
+    <w:lsdException w:name="Strong" w:semiHidden="0" w:uiPriority="22" w:unhideWhenUsed="0" w:qFormat="1"/>
+    <w:lsdException w:name="Emphasis" w:semiHidden="0" w:uiPriority="20" w:unhideWhenUsed="0" w:qFormat="1"/>
+    <w:lsdException w:name="Table Grid" w:semiHidden="0" w:uiPriority="59" w:unhideWhenUsed="0"/>
+    <w:lsdException w:name="Placeholder Text" w:unhideWhenUsed="0"/>
+    <w:lsdException w:name="No Spacing" w:semiHidden="0" w:uiPriority="1" w:unhideWhenUsed="0" w:qFormat="1"/>
+    <w:lsdException w:name="Light Shading" w:semiHidden="0" w:uiPriority="60" w:unhideWhenUsed="0"/>
+    <w:lsdException w:name="Light List" w:semiHidden="0" w:uiPriority="61" w:unhideWhenUsed="0"/>
+    <w:lsdException w:name="Light Grid" w:semiHidden="0" w:uiPriority="62" w:unhideWhenUsed="0"/>
+    <w:lsdException w:name="Medium Shading 1" w:semiHidden="0" w:uiPriority="63" w:unhideWhenUsed="0"/>
+    <w:lsdException w:name="Medium Shading 2" w:semiHidden="0" w:uiPriority="64" w:unhideWhenUsed="0"/>
+    <w:lsdException w:name="Medium List 1" w:semiHidden="0" w:uiPriority="65" w:unhideWhenUsed="0"/>
+    <w:lsdException w:name="Medium List 2" w:semiHidden="0" w:uiPriority="66" w:unhideWhenUsed="0"/>
+    <w:lsdException w:name="Medium Grid 1" w:semiHidden="0" w:uiPriority="67" w:unhideWhenUsed="0"/>
+    <w:lsdException w:name="Medium Grid 2" w:semiHidden="0" w:uiPriority="68" w:unhideWhenUsed="0"/>
+    <w:lsdException w:name="Medium Grid 3" w:semiHidden="0" w:uiPriority="69" w:unhideWhenUsed="0"/>
+    <w:lsdException w:name="Dark List" w:semiHidden="0" w:uiPriority="70" w:unhideWhenUsed="0"/>
+    <w:lsdException w:name="Colorful Shading" w:semiHidden="0" w:uiPriority="71" w:unhideWhenUsed="0"/>
+    <w:lsdException w:name="Colorful List" w:semiHidden="0" w:uiPriority="72" w:unhideWhenUsed="0"/>
+    <w:lsdException w:name="Colorful Grid" w:semiHidden="0" w:uiPriority="73" w:unhideWhenUsed="0"/>
+    <w:lsdException w:name="Light Shading Accent 1" w:semiHidden="0" w:uiPriority="60" w:unhideWhenUsed="0"/>
+    <w:lsdException w:name="Light List Accent 1" w:semiHidden="0" w:uiPriority="61" w:unhideWhenUsed="0"/>
+    <w:lsdException w:name="Light Grid Accent 1" w:semiHidden="0" w:uiPriority="62" w:unhideWhenUsed="0"/>
+    <w:lsdException w:name="Medium Shading 1 Accent 1" w:semiHidden="0" w:uiPriority="63" w:unhideWhenUsed="0"/>
+    <w:lsdException w:name="Medium Shading 2 Accent 1" w:semiHidden="0" w:uiPriority="64" w:unhideWhenUsed="0"/>
+    <w:lsdException w:name="Medium List 1 Accent 1" w:semiHidden="0" w:uiPriority="65" w:unhideWhenUsed="0"/>
+    <w:lsdException w:name="Revision" w:unhideWhenUsed="0"/>
+    <w:lsdException w:name="List Paragraph" w:semiHidden="0" w:uiPriority="34" w:unhideWhenUsed="0" w:qFormat="1"/>
+    <w:lsdException w:name="Quote" w:semiHidden="0" w:uiPriority="29" w:unhideWhenUsed="0" w:qFormat="1"/>
+    <w:lsdException w:name="Intense Quote" w:semiHidden="0" w:uiPriority="30" w:unhideWhenUsed="0" w:qFormat="1"/>
+    <w:lsdException w:name="Medium List 2 Accent 1" w:semiHidden="0" w:uiPriority="66" w:unhideWhenUsed="0"/>
+    <w:lsdException w:name="Medium Grid 1 Accent 1" w:semiHidden="0" w:uiPriority="67" w:unhideWhenUsed="0"/>
+    <w:lsdException w:name="Medium Grid 2 Accent 1" w:semiHidden="0" w:uiPriority="68" w:unhideWhenUsed="0"/>
+    <w:lsdException w:name="Medium Grid 3 Accent 1" w:semiHidden="0" w:uiPriority="69" w:unhideWhenUsed="0"/>
+    <w:lsdException w:name="Dark List Accent 1" w:semiHidden="0" w:uiPriority="70" w:unhideWhenUsed="0"/>
+    <w:lsdException w:name="Colorful Shading Accent 1" w:semiHidden="0" w:uiPriority="71" w:unhideWhenUsed="0"/>
+    <w:lsdException w:name="Colorful List Accent 1" w:semiHidden="0" w:uiPriority="72" w:unhideWhenUsed="0"/>
+    <w:lsdException w:name="Colorful Grid Accent 1" w:semiHidden="0" w:uiPriority="73" w:unhideWhenUsed="0"/>
+    <w:lsdException w:name="Light Shading Accent 2" w:semiHidden="0" w:uiPriority="60" w:unhideWhenUsed="0"/>
+    <w:lsdException w:name="Light List Accent 2" w:semiHidden="0" w:uiPriority="61" w:unhideWhenUsed="0"/>
+    <w:lsdException w:name="Light Grid Accent 2" w:semiHidden="0" w:uiPriority="62" w:unhideWhenUsed="0"/>
+    <w:lsdException w:name="Medium Shading 1 Accent 2" w:semiHidden="0" w:uiPriority="63" w:unhideWhenUsed="0"/>
+    <w:lsdException w:name="Medium Shading 2 Accent 2" w:semiHidden="0" w:uiPriority="64" w:unhideWhenUsed="0"/>
+    <w:lsdException w:name="Medium List 1 Accent 2" w:semiHidden="0" w:uiPriority="65" w:unhideWhenUsed="0"/>
+    <w:lsdException w:name="Medium List 2 Accent 2" w:semiHidden="0" w:uiPriority="66" w:unhideWhenUsed="0"/>
+    <w:lsdException w:name="Medium Grid 1 Accent 2" w:semiHidden="0" w:uiPriority="67" w:unhideWhenUsed="0"/>
+    <w:lsdException w:name="Medium Grid 2 Accent 2" w:semiHidden="0" w:uiPriority="68" w:unhideWhenUsed="0"/>
+    <w:lsdException w:name="Medium Grid 3 Accent 2" w:semiHidden="0" w:uiPriority="69" w:unhideWhenUsed="0"/>
+    <w:lsdException w:name="Dark List Accent 2" w:semiHidden="0" w:uiPriority="70" w:unhideWhenUsed="0"/>
+    <w:lsdException w:name="Colorful Shading Accent 2" w:semiHidden="0" w:uiPriority="71" w:unhideWhenUsed="0"/>
+    <w:lsdException w:name="Colorful List Accent 2" w:semiHidden="0" w:uiPriority="72" w:unhideWhenUsed="0"/>
+    <w:lsdException w:name="Colorful Grid Accent 2" w:semiHidden="0" w:uiPriority="73" w:unhideWhenUsed="0"/>
+    <w:lsdException w:name="Light Shading Accent 3" w:semiHidden="0" w:uiPriority="60" w:unhideWhenUsed="0"/>
+    <w:lsdException w:name="Light List Accent 3" w:semiHidden="0" w:uiPriority="61" w:unhideWhenUsed="0"/>
+    <w:lsdException w:name="Light Grid Accent 3" w:semiHidden="0" w:uiPriority="62" w:unhideWhenUsed="0"/>
+    <w:lsdException w:name="Medium Shading 1 Accent 3" w:semiHidden="0" w:uiPriority="63" w:unhideWhenUsed="0"/>
+    <w:lsdException w:name="Medium Shading 2 Accent 3" w:semiHidden="0" w:uiPriority="64" w:unhideWhenUsed="0"/>
+    <w:lsdException w:name="Medium List 1 Accent 3" w:semiHidden="0" w:uiPriority="65" w:unhideWhenUsed="0"/>
+    <w:lsdException w:name="Medium List 2 Accent 3" w:semiHidden="0" w:uiPriority="66" w:unhideWhenUsed="0"/>
+    <w:lsdException w:name="Medium Grid 1 Accent 3" w:semiHidden="0" w:uiPriority="67" w:unhideWhenUsed="0"/>
+    <w:lsdException w:name="Medium Grid 2 Accent 3" w:semiHidden="0" w:uiPriority="68" w:unhideWhenUsed="0"/>
+    <w:lsdException w:name="Medium Grid 3 Accent 3" w:semiHidden="0" w:uiPriority="69" w:unhideWhenUsed="0"/>
+    <w:lsdException w:name="Dark List Accent 3" w:semiHidden="0" w:uiPriority="70" w:unhideWhenUsed="0"/>
+    <w:lsdException w:name="Colorful Shading Accent 3" w:semiHidden="0" w:uiPriority="71" w:unhideWhenUsed="0"/>
+    <w:lsdException w:name="Colorful List Accent 3" w:semiHidden="0" w:uiPriority="72" w:unhideWhenUsed="0"/>
+    <w:lsdException w:name="Colorful Grid Accent 3" w:semiHidden="0" w:uiPriority="73" w:unhideWhenUsed="0"/>
+    <w:lsdException w:name="Light Shading Accent 4" w:semiHidden="0" w:uiPriority="60" w:unhideWhenUsed="0"/>
+    <w:lsdException w:name="Light List Accent 4" w:semiHidden="0" w:uiPriority="61" w:unhideWhenUsed="0"/>
+    <w:lsdException w:name="Light Grid Accent 4" w:semiHidden="0" w:uiPriority="62" w:unhideWhenUsed="0"/>
+    <w:lsdException w:name="Medium Shading 1 Accent 4" w:semiHidden="0" w:uiPriority="63" w:unhideWhenUsed="0"/>
+    <w:lsdException w:name="Medium Shading 2 Accent 4" w:semiHidden="0" w:uiPriority="64" w:unhideWhenUsed="0"/>
+    <w:lsdException w:name="Medium List 1 Accent 4" w:semiHidden="0" w:uiPriority="65" w:unhideWhenUsed="0"/>
+    <w:lsdException w:name="Medium List 2 Accent 4" w:semiHidden="0" w:uiPriority="66" w:unhideWhenUsed="0"/>
+    <w:lsdException w:name="Medium Grid 1 Accent 4" w:semiHidden="0" w:uiPriority="67" w:unhideWhenUsed="0"/>
+    <w:lsdException w:name="Medium Grid 2 Accent 4" w:semiHidden="0" w:uiPriority="68" w:unhideWhenUsed="0"/>
+    <w:lsdException w:name="Medium Grid 3 Accent 4" w:semiHidden="0" w:uiPriority="69" w:unhideWhenUsed="0"/>
+    <w:lsdException w:name="Dark List Accent 4" w:semiHidden="0" w:uiPriority="70" w:unhideWhenUsed="0"/>
+    <w:lsdException w:name="Colorful Shading Accent 4" w:semiHidden="0" w:uiPriority="71" w:unhideWhenUsed="0"/>
+    <w:lsdException w:name="Colorful List Accent 4" w:semiHidden="0" w:uiPriority="72" w:unhideWhenUsed="0"/>
+    <w:lsdException w:name="Colorful Grid Accent 4" w:semiHidden="0" w:uiPriority="73" w:unhideWhenUsed="0"/>
+    <w:lsdException w:name="Light Shading Accent 5" w:semiHidden="0" w:uiPriority="60" w:unhideWhenUsed="0"/>
+    <w:lsdException w:name="Light List Accent 5" w:semiHidden="0" w:uiPriority="61" w:unhideWhenUsed="0"/>
+    <w:lsdException w:name="Light Grid Accent 5" w:semiHidden="0" w:uiPriority="62" w:unhideWhenUsed="0"/>
+    <w:lsdException w:name="Medium Shading 1 Accent 5" w:semiHidden="0" w:uiPriority="63" w:unhideWhenUsed="0"/>
+    <w:lsdException w:name="Medium Shading 2 Accent 5" w:semiHidden="0" w:uiPriority="64" w:unhideWhenUsed="0"/>
+    <w:lsdException w:name="Medium List 1 Accent 5" w:semiHidden="0" w:uiPriority="65" w:unhideWhenUsed="0"/>
+    <w:lsdException w:name="Medium List 2 Accent 5" w:semiHidden="0" w:uiPriority="66" w:unhideWhenUsed="0"/>
+    <w:lsdException w:name="Medium Grid 1 Accent 5" w:semiHidden="0" w:uiPriority="67" w:unhideWhenUsed="0"/>
+    <w:lsdException w:name="Medium Grid 2 Accent 5" w:semiHidden="0" w:uiPriority="68" w:unhideWhenUsed="0"/>
+    <w:lsdException w:name="Medium Grid 3 Accent 5" w:semiHidden="0" w:uiPriority="69" w:unhideWhenUsed="0"/>
+    <w:lsdException w:name="Dark List Accent 5" w:semiHidden="0" w:uiPriority="70" w:unhideWhenUsed="0"/>
+    <w:lsdException w:name="Colorful Shading Accent 5" w:semiHidden="0" w:uiPriority="71" w:unhideWhenUsed="0"/>
+    <w:lsdException w:name="Colorful List Accent 5" w:semiHidden="0" w:uiPriority="72" w:unhideWhenUsed="0"/>
+    <w:lsdException w:name="Colorful Grid Accent 5" w:semiHidden="0" w:uiPriority="73" w:unhideWhenUsed="0"/>
+    <w:lsdException w:name="Light Shading Accent 6" w:semiHidden="0" w:uiPriority="60" w:unhideWhenUsed="0"/>
+    <w:lsdException w:name="Light List Accent 6" w:semiHidden="0" w:uiPriority="61" w:unhideWhenUsed="0"/>
+    <w:lsdException w:name="Light Grid Accent 6" w:semiHidden="0" w:uiPriority="62" w:unhideWhenUsed="0"/>
+    <w:lsdException w:name="Medium Shading 1 Accent 6" w:semiHidden="0" w:uiPriority="63" w:unhideWhenUsed="0"/>
+    <w:lsdException w:name="Medium Shading 2 Accent 6" w:semiHidden="0" w:uiPriority="64" w:unhideWhenUsed="0"/>
+    <w:lsdException w:name="Medium List 1 Accent 6" w:semiHidden="0" w:uiPriority="65" w:unhideWhenUsed="0"/>
+    <w:lsdException w:name="Medium List 2 Accent 6" w:semiHidden="0" w:uiPriority="66" w:unhideWhenUsed="0"/>
+    <w:lsdException w:name="Medium Grid 1 Accent 6" w:semiHidden="0" w:uiPriority="67" w:unhideWhenUsed="0"/>
+    <w:lsdException w:name="Medium Grid 2 Accent 6" w:semiHidden="0" w:uiPriority="68" w:unhideWhenUsed="0"/>
+    <w:lsdException w:name="Medium Grid 3 Accent 6" w:semiHidden="0" w:uiPriority="69" w:unhideWhenUsed="0"/>
+    <w:lsdException w:name="Dark List Accent 6" w:semiHidden="0" w:uiPriority="70" w:unhideWhenUsed="0"/>
+    <w:lsdException w:name="Colorful Shading Accent 6" w:semiHidden="0" w:uiPriority="71" w:unhideWhenUsed="0"/>
+    <w:lsdException w:name="Colorful List Accent 6" w:semiHidden="0" w:uiPriority="72" w:unhideWhenUsed="0"/>
+    <w:lsdException w:name="Colorful Grid Accent 6" w:semiHidden="0" w:uiPriority="73" w:unhideWhenUsed="0"/>
+    <w:lsdException w:name="Subtle Emphasis" w:semiHidden="0" w:uiPriority="19" w:unhideWhenUsed="0" w:qFormat="1"/>
+    <w:lsdException w:name="Intense Emphasis" w:semiHidden="0" w:uiPriority="21" w:unhideWhenUsed="0" w:qFormat="1"/>
+    <w:lsdException w:name="Subtle Reference" w:semiHidden="0" w:uiPriority="31" w:unhideWhenUsed="0" w:qFormat="1"/>
+    <w:lsdException w:name="Intense Reference" w:semiHidden="0" w:uiPriority="32" w:unhideWhenUsed="0" w:qFormat="1"/>
+    <w:lsdException w:name="Book Title" w:semiHidden="0" w:uiPriority="33" w:unhideWhenUsed="0" w:qFormat="1"/>
+    <w:lsdException w:name="Bibliography" w:uiPriority="37"/>
+    <w:lsdException w:name="TOC Heading" w:uiPriority="39" w:qFormat="1"/>
   </w:latentStyles>
   <w:style w:type="paragraph" w:default="1" w:styleId="Normal">
     <w:name w:val="Normal"/>
@@ -7626,8 +9923,258 @@
 </w:styles>
 </file>
 
+<file path=word/glossary/stylesWithEffects.xml><?xml version="1.0" encoding="utf-8"?>
+<w:styles xmlns:wpc="http://schemas.microsoft.com/office/word/2010/wordprocessingCanvas" xmlns:mc="http://schemas.openxmlformats.org/markup-compatibility/2006" xmlns:o="urn:schemas-microsoft-com:office:office" xmlns:r="http://schemas.openxmlformats.org/officeDocument/2006/relationships" xmlns:m="http://schemas.openxmlformats.org/officeDocument/2006/math" xmlns:v="urn:schemas-microsoft-com:vml" xmlns:wp14="http://schemas.microsoft.com/office/word/2010/wordprocessingDrawing" xmlns:wp="http://schemas.openxmlformats.org/drawingml/2006/wordprocessingDrawing" xmlns:w10="urn:schemas-microsoft-com:office:word" xmlns:w="http://schemas.openxmlformats.org/wordprocessingml/2006/main" xmlns:w14="http://schemas.microsoft.com/office/word/2010/wordml" xmlns:wpg="http://schemas.microsoft.com/office/word/2010/wordprocessingGroup" xmlns:wpi="http://schemas.microsoft.com/office/word/2010/wordprocessingInk" xmlns:wne="http://schemas.microsoft.com/office/word/2006/wordml" xmlns:wps="http://schemas.microsoft.com/office/word/2010/wordprocessingShape" mc:Ignorable="w14 wp14">
+  <w:docDefaults>
+    <w:rPrDefault>
+      <w:rPr>
+        <w:rFonts w:asciiTheme="minorHAnsi" w:eastAsiaTheme="minorEastAsia" w:hAnsiTheme="minorHAnsi" w:cstheme="minorBidi"/>
+        <w:sz w:val="22"/>
+        <w:szCs w:val="22"/>
+        <w:lang w:val="en-GB" w:eastAsia="en-GB" w:bidi="ar-SA"/>
+      </w:rPr>
+    </w:rPrDefault>
+    <w:pPrDefault>
+      <w:pPr>
+        <w:spacing w:after="200" w:line="276" w:lineRule="auto"/>
+      </w:pPr>
+    </w:pPrDefault>
+  </w:docDefaults>
+  <w:latentStyles w:defLockedState="0" w:defUIPriority="99" w:defSemiHidden="1" w:defUnhideWhenUsed="1" w:defQFormat="0" w:count="267">
+    <w:lsdException w:name="Normal" w:semiHidden="0" w:uiPriority="0" w:unhideWhenUsed="0" w:qFormat="1"/>
+    <w:lsdException w:name="heading 1" w:semiHidden="0" w:uiPriority="9" w:unhideWhenUsed="0" w:qFormat="1"/>
+    <w:lsdException w:name="heading 2" w:uiPriority="9" w:qFormat="1"/>
+    <w:lsdException w:name="heading 3" w:uiPriority="9" w:qFormat="1"/>
+    <w:lsdException w:name="heading 4" w:uiPriority="9" w:qFormat="1"/>
+    <w:lsdException w:name="heading 5" w:uiPriority="9" w:qFormat="1"/>
+    <w:lsdException w:name="heading 6" w:uiPriority="9" w:qFormat="1"/>
+    <w:lsdException w:name="heading 7" w:uiPriority="9" w:qFormat="1"/>
+    <w:lsdException w:name="heading 8" w:uiPriority="9" w:qFormat="1"/>
+    <w:lsdException w:name="heading 9" w:uiPriority="9" w:qFormat="1"/>
+    <w:lsdException w:name="toc 1" w:uiPriority="39"/>
+    <w:lsdException w:name="toc 2" w:uiPriority="39"/>
+    <w:lsdException w:name="toc 3" w:uiPriority="39"/>
+    <w:lsdException w:name="toc 4" w:uiPriority="39"/>
+    <w:lsdException w:name="toc 5" w:uiPriority="39"/>
+    <w:lsdException w:name="toc 6" w:uiPriority="39"/>
+    <w:lsdException w:name="toc 7" w:uiPriority="39"/>
+    <w:lsdException w:name="toc 8" w:uiPriority="39"/>
+    <w:lsdException w:name="toc 9" w:uiPriority="39"/>
+    <w:lsdException w:name="caption" w:uiPriority="35" w:qFormat="1"/>
+    <w:lsdException w:name="Title" w:semiHidden="0" w:uiPriority="10" w:unhideWhenUsed="0" w:qFormat="1"/>
+    <w:lsdException w:name="Default Paragraph Font" w:uiPriority="1"/>
+    <w:lsdException w:name="Subtitle" w:semiHidden="0" w:uiPriority="11" w:unhideWhenUsed="0" w:qFormat="1"/>
+    <w:lsdException w:name="Strong" w:semiHidden="0" w:uiPriority="22" w:unhideWhenUsed="0" w:qFormat="1"/>
+    <w:lsdException w:name="Emphasis" w:semiHidden="0" w:uiPriority="20" w:unhideWhenUsed="0" w:qFormat="1"/>
+    <w:lsdException w:name="Table Grid" w:semiHidden="0" w:uiPriority="59" w:unhideWhenUsed="0"/>
+    <w:lsdException w:name="Placeholder Text" w:unhideWhenUsed="0"/>
+    <w:lsdException w:name="No Spacing" w:semiHidden="0" w:uiPriority="1" w:unhideWhenUsed="0" w:qFormat="1"/>
+    <w:lsdException w:name="Light Shading" w:semiHidden="0" w:uiPriority="60" w:unhideWhenUsed="0"/>
+    <w:lsdException w:name="Light List" w:semiHidden="0" w:uiPriority="61" w:unhideWhenUsed="0"/>
+    <w:lsdException w:name="Light Grid" w:semiHidden="0" w:uiPriority="62" w:unhideWhenUsed="0"/>
+    <w:lsdException w:name="Medium Shading 1" w:semiHidden="0" w:uiPriority="63" w:unhideWhenUsed="0"/>
+    <w:lsdException w:name="Medium Shading 2" w:semiHidden="0" w:uiPriority="64" w:unhideWhenUsed="0"/>
+    <w:lsdException w:name="Medium List 1" w:semiHidden="0" w:uiPriority="65" w:unhideWhenUsed="0"/>
+    <w:lsdException w:name="Medium List 2" w:semiHidden="0" w:uiPriority="66" w:unhideWhenUsed="0"/>
+    <w:lsdException w:name="Medium Grid 1" w:semiHidden="0" w:uiPriority="67" w:unhideWhenUsed="0"/>
+    <w:lsdException w:name="Medium Grid 2" w:semiHidden="0" w:uiPriority="68" w:unhideWhenUsed="0"/>
+    <w:lsdException w:name="Medium Grid 3" w:semiHidden="0" w:uiPriority="69" w:unhideWhenUsed="0"/>
+    <w:lsdException w:name="Dark List" w:semiHidden="0" w:uiPriority="70" w:unhideWhenUsed="0"/>
+    <w:lsdException w:name="Colorful Shading" w:semiHidden="0" w:uiPriority="71" w:unhideWhenUsed="0"/>
+    <w:lsdException w:name="Colorful List" w:semiHidden="0" w:uiPriority="72" w:unhideWhenUsed="0"/>
+    <w:lsdException w:name="Colorful Grid" w:semiHidden="0" w:uiPriority="73" w:unhideWhenUsed="0"/>
+    <w:lsdException w:name="Light Shading Accent 1" w:semiHidden="0" w:uiPriority="60" w:unhideWhenUsed="0"/>
+    <w:lsdException w:name="Light List Accent 1" w:semiHidden="0" w:uiPriority="61" w:unhideWhenUsed="0"/>
+    <w:lsdException w:name="Light Grid Accent 1" w:semiHidden="0" w:uiPriority="62" w:unhideWhenUsed="0"/>
+    <w:lsdException w:name="Medium Shading 1 Accent 1" w:semiHidden="0" w:uiPriority="63" w:unhideWhenUsed="0"/>
+    <w:lsdException w:name="Medium Shading 2 Accent 1" w:semiHidden="0" w:uiPriority="64" w:unhideWhenUsed="0"/>
+    <w:lsdException w:name="Medium List 1 Accent 1" w:semiHidden="0" w:uiPriority="65" w:unhideWhenUsed="0"/>
+    <w:lsdException w:name="Revision" w:unhideWhenUsed="0"/>
+    <w:lsdException w:name="List Paragraph" w:semiHidden="0" w:uiPriority="34" w:unhideWhenUsed="0" w:qFormat="1"/>
+    <w:lsdException w:name="Quote" w:semiHidden="0" w:uiPriority="29" w:unhideWhenUsed="0" w:qFormat="1"/>
+    <w:lsdException w:name="Intense Quote" w:semiHidden="0" w:uiPriority="30" w:unhideWhenUsed="0" w:qFormat="1"/>
+    <w:lsdException w:name="Medium List 2 Accent 1" w:semiHidden="0" w:uiPriority="66" w:unhideWhenUsed="0"/>
+    <w:lsdException w:name="Medium Grid 1 Accent 1" w:semiHidden="0" w:uiPriority="67" w:unhideWhenUsed="0"/>
+    <w:lsdException w:name="Medium Grid 2 Accent 1" w:semiHidden="0" w:uiPriority="68" w:unhideWhenUsed="0"/>
+    <w:lsdException w:name="Medium Grid 3 Accent 1" w:semiHidden="0" w:uiPriority="69" w:unhideWhenUsed="0"/>
+    <w:lsdException w:name="Dark List Accent 1" w:semiHidden="0" w:uiPriority="70" w:unhideWhenUsed="0"/>
+    <w:lsdException w:name="Colorful Shading Accent 1" w:semiHidden="0" w:uiPriority="71" w:unhideWhenUsed="0"/>
+    <w:lsdException w:name="Colorful List Accent 1" w:semiHidden="0" w:uiPriority="72" w:unhideWhenUsed="0"/>
+    <w:lsdException w:name="Colorful Grid Accent 1" w:semiHidden="0" w:uiPriority="73" w:unhideWhenUsed="0"/>
+    <w:lsdException w:name="Light Shading Accent 2" w:semiHidden="0" w:uiPriority="60" w:unhideWhenUsed="0"/>
+    <w:lsdException w:name="Light List Accent 2" w:semiHidden="0" w:uiPriority="61" w:unhideWhenUsed="0"/>
+    <w:lsdException w:name="Light Grid Accent 2" w:semiHidden="0" w:uiPriority="62" w:unhideWhenUsed="0"/>
+    <w:lsdException w:name="Medium Shading 1 Accent 2" w:semiHidden="0" w:uiPriority="63" w:unhideWhenUsed="0"/>
+    <w:lsdException w:name="Medium Shading 2 Accent 2" w:semiHidden="0" w:uiPriority="64" w:unhideWhenUsed="0"/>
+    <w:lsdException w:name="Medium List 1 Accent 2" w:semiHidden="0" w:uiPriority="65" w:unhideWhenUsed="0"/>
+    <w:lsdException w:name="Medium List 2 Accent 2" w:semiHidden="0" w:uiPriority="66" w:unhideWhenUsed="0"/>
+    <w:lsdException w:name="Medium Grid 1 Accent 2" w:semiHidden="0" w:uiPriority="67" w:unhideWhenUsed="0"/>
+    <w:lsdException w:name="Medium Grid 2 Accent 2" w:semiHidden="0" w:uiPriority="68" w:unhideWhenUsed="0"/>
+    <w:lsdException w:name="Medium Grid 3 Accent 2" w:semiHidden="0" w:uiPriority="69" w:unhideWhenUsed="0"/>
+    <w:lsdException w:name="Dark List Accent 2" w:semiHidden="0" w:uiPriority="70" w:unhideWhenUsed="0"/>
+    <w:lsdException w:name="Colorful Shading Accent 2" w:semiHidden="0" w:uiPriority="71" w:unhideWhenUsed="0"/>
+    <w:lsdException w:name="Colorful List Accent 2" w:semiHidden="0" w:uiPriority="72" w:unhideWhenUsed="0"/>
+    <w:lsdException w:name="Colorful Grid Accent 2" w:semiHidden="0" w:uiPriority="73" w:unhideWhenUsed="0"/>
+    <w:lsdException w:name="Light Shading Accent 3" w:semiHidden="0" w:uiPriority="60" w:unhideWhenUsed="0"/>
+    <w:lsdException w:name="Light List Accent 3" w:semiHidden="0" w:uiPriority="61" w:unhideWhenUsed="0"/>
+    <w:lsdException w:name="Light Grid Accent 3" w:semiHidden="0" w:uiPriority="62" w:unhideWhenUsed="0"/>
+    <w:lsdException w:name="Medium Shading 1 Accent 3" w:semiHidden="0" w:uiPriority="63" w:unhideWhenUsed="0"/>
+    <w:lsdException w:name="Medium Shading 2 Accent 3" w:semiHidden="0" w:uiPriority="64" w:unhideWhenUsed="0"/>
+    <w:lsdException w:name="Medium List 1 Accent 3" w:semiHidden="0" w:uiPriority="65" w:unhideWhenUsed="0"/>
+    <w:lsdException w:name="Medium List 2 Accent 3" w:semiHidden="0" w:uiPriority="66" w:unhideWhenUsed="0"/>
+    <w:lsdException w:name="Medium Grid 1 Accent 3" w:semiHidden="0" w:uiPriority="67" w:unhideWhenUsed="0"/>
+    <w:lsdException w:name="Medium Grid 2 Accent 3" w:semiHidden="0" w:uiPriority="68" w:unhideWhenUsed="0"/>
+    <w:lsdException w:name="Medium Grid 3 Accent 3" w:semiHidden="0" w:uiPriority="69" w:unhideWhenUsed="0"/>
+    <w:lsdException w:name="Dark List Accent 3" w:semiHidden="0" w:uiPriority="70" w:unhideWhenUsed="0"/>
+    <w:lsdException w:name="Colorful Shading Accent 3" w:semiHidden="0" w:uiPriority="71" w:unhideWhenUsed="0"/>
+    <w:lsdException w:name="Colorful List Accent 3" w:semiHidden="0" w:uiPriority="72" w:unhideWhenUsed="0"/>
+    <w:lsdException w:name="Colorful Grid Accent 3" w:semiHidden="0" w:uiPriority="73" w:unhideWhenUsed="0"/>
+    <w:lsdException w:name="Light Shading Accent 4" w:semiHidden="0" w:uiPriority="60" w:unhideWhenUsed="0"/>
+    <w:lsdException w:name="Light List Accent 4" w:semiHidden="0" w:uiPriority="61" w:unhideWhenUsed="0"/>
+    <w:lsdException w:name="Light Grid Accent 4" w:semiHidden="0" w:uiPriority="62" w:unhideWhenUsed="0"/>
+    <w:lsdException w:name="Medium Shading 1 Accent 4" w:semiHidden="0" w:uiPriority="63" w:unhideWhenUsed="0"/>
+    <w:lsdException w:name="Medium Shading 2 Accent 4" w:semiHidden="0" w:uiPriority="64" w:unhideWhenUsed="0"/>
+    <w:lsdException w:name="Medium List 1 Accent 4" w:semiHidden="0" w:uiPriority="65" w:unhideWhenUsed="0"/>
+    <w:lsdException w:name="Medium List 2 Accent 4" w:semiHidden="0" w:uiPriority="66" w:unhideWhenUsed="0"/>
+    <w:lsdException w:name="Medium Grid 1 Accent 4" w:semiHidden="0" w:uiPriority="67" w:unhideWhenUsed="0"/>
+    <w:lsdException w:name="Medium Grid 2 Accent 4" w:semiHidden="0" w:uiPriority="68" w:unhideWhenUsed="0"/>
+    <w:lsdException w:name="Medium Grid 3 Accent 4" w:semiHidden="0" w:uiPriority="69" w:unhideWhenUsed="0"/>
+    <w:lsdException w:name="Dark List Accent 4" w:semiHidden="0" w:uiPriority="70" w:unhideWhenUsed="0"/>
+    <w:lsdException w:name="Colorful Shading Accent 4" w:semiHidden="0" w:uiPriority="71" w:unhideWhenUsed="0"/>
+    <w:lsdException w:name="Colorful List Accent 4" w:semiHidden="0" w:uiPriority="72" w:unhideWhenUsed="0"/>
+    <w:lsdException w:name="Colorful Grid Accent 4" w:semiHidden="0" w:uiPriority="73" w:unhideWhenUsed="0"/>
+    <w:lsdException w:name="Light Shading Accent 5" w:semiHidden="0" w:uiPriority="60" w:unhideWhenUsed="0"/>
+    <w:lsdException w:name="Light List Accent 5" w:semiHidden="0" w:uiPriority="61" w:unhideWhenUsed="0"/>
+    <w:lsdException w:name="Light Grid Accent 5" w:semiHidden="0" w:uiPriority="62" w:unhideWhenUsed="0"/>
+    <w:lsdException w:name="Medium Shading 1 Accent 5" w:semiHidden="0" w:uiPriority="63" w:unhideWhenUsed="0"/>
+    <w:lsdException w:name="Medium Shading 2 Accent 5" w:semiHidden="0" w:uiPriority="64" w:unhideWhenUsed="0"/>
+    <w:lsdException w:name="Medium List 1 Accent 5" w:semiHidden="0" w:uiPriority="65" w:unhideWhenUsed="0"/>
+    <w:lsdException w:name="Medium List 2 Accent 5" w:semiHidden="0" w:uiPriority="66" w:unhideWhenUsed="0"/>
+    <w:lsdException w:name="Medium Grid 1 Accent 5" w:semiHidden="0" w:uiPriority="67" w:unhideWhenUsed="0"/>
+    <w:lsdException w:name="Medium Grid 2 Accent 5" w:semiHidden="0" w:uiPriority="68" w:unhideWhenUsed="0"/>
+    <w:lsdException w:name="Medium Grid 3 Accent 5" w:semiHidden="0" w:uiPriority="69" w:unhideWhenUsed="0"/>
+    <w:lsdException w:name="Dark List Accent 5" w:semiHidden="0" w:uiPriority="70" w:unhideWhenUsed="0"/>
+    <w:lsdException w:name="Colorful Shading Accent 5" w:semiHidden="0" w:uiPriority="71" w:unhideWhenUsed="0"/>
+    <w:lsdException w:name="Colorful List Accent 5" w:semiHidden="0" w:uiPriority="72" w:unhideWhenUsed="0"/>
+    <w:lsdException w:name="Colorful Grid Accent 5" w:semiHidden="0" w:uiPriority="73" w:unhideWhenUsed="0"/>
+    <w:lsdException w:name="Light Shading Accent 6" w:semiHidden="0" w:uiPriority="60" w:unhideWhenUsed="0"/>
+    <w:lsdException w:name="Light List Accent 6" w:semiHidden="0" w:uiPriority="61" w:unhideWhenUsed="0"/>
+    <w:lsdException w:name="Light Grid Accent 6" w:semiHidden="0" w:uiPriority="62" w:unhideWhenUsed="0"/>
+    <w:lsdException w:name="Medium Shading 1 Accent 6" w:semiHidden="0" w:uiPriority="63" w:unhideWhenUsed="0"/>
+    <w:lsdException w:name="Medium Shading 2 Accent 6" w:semiHidden="0" w:uiPriority="64" w:unhideWhenUsed="0"/>
+    <w:lsdException w:name="Medium List 1 Accent 6" w:semiHidden="0" w:uiPriority="65" w:unhideWhenUsed="0"/>
+    <w:lsdException w:name="Medium List 2 Accent 6" w:semiHidden="0" w:uiPriority="66" w:unhideWhenUsed="0"/>
+    <w:lsdException w:name="Medium Grid 1 Accent 6" w:semiHidden="0" w:uiPriority="67" w:unhideWhenUsed="0"/>
+    <w:lsdException w:name="Medium Grid 2 Accent 6" w:semiHidden="0" w:uiPriority="68" w:unhideWhenUsed="0"/>
+    <w:lsdException w:name="Medium Grid 3 Accent 6" w:semiHidden="0" w:uiPriority="69" w:unhideWhenUsed="0"/>
+    <w:lsdException w:name="Dark List Accent 6" w:semiHidden="0" w:uiPriority="70" w:unhideWhenUsed="0"/>
+    <w:lsdException w:name="Colorful Shading Accent 6" w:semiHidden="0" w:uiPriority="71" w:unhideWhenUsed="0"/>
+    <w:lsdException w:name="Colorful List Accent 6" w:semiHidden="0" w:uiPriority="72" w:unhideWhenUsed="0"/>
+    <w:lsdException w:name="Colorful Grid Accent 6" w:semiHidden="0" w:uiPriority="73" w:unhideWhenUsed="0"/>
+    <w:lsdException w:name="Subtle Emphasis" w:semiHidden="0" w:uiPriority="19" w:unhideWhenUsed="0" w:qFormat="1"/>
+    <w:lsdException w:name="Intense Emphasis" w:semiHidden="0" w:uiPriority="21" w:unhideWhenUsed="0" w:qFormat="1"/>
+    <w:lsdException w:name="Subtle Reference" w:semiHidden="0" w:uiPriority="31" w:unhideWhenUsed="0" w:qFormat="1"/>
+    <w:lsdException w:name="Intense Reference" w:semiHidden="0" w:uiPriority="32" w:unhideWhenUsed="0" w:qFormat="1"/>
+    <w:lsdException w:name="Book Title" w:semiHidden="0" w:uiPriority="33" w:unhideWhenUsed="0" w:qFormat="1"/>
+    <w:lsdException w:name="Bibliography" w:uiPriority="37"/>
+    <w:lsdException w:name="TOC Heading" w:uiPriority="39" w:qFormat="1"/>
+  </w:latentStyles>
+  <w:style w:type="paragraph" w:default="1" w:styleId="Normal">
+    <w:name w:val="Normal"/>
+    <w:qFormat/>
+  </w:style>
+  <w:style w:type="character" w:default="1" w:styleId="DefaultParagraphFont">
+    <w:name w:val="Default Paragraph Font"/>
+    <w:uiPriority w:val="1"/>
+    <w:semiHidden/>
+    <w:unhideWhenUsed/>
+  </w:style>
+  <w:style w:type="table" w:default="1" w:styleId="TableNormal">
+    <w:name w:val="Normal Table"/>
+    <w:uiPriority w:val="99"/>
+    <w:semiHidden/>
+    <w:unhideWhenUsed/>
+    <w:tblPr>
+      <w:tblInd w:w="0" w:type="dxa"/>
+      <w:tblCellMar>
+        <w:top w:w="0" w:type="dxa"/>
+        <w:left w:w="108" w:type="dxa"/>
+        <w:bottom w:w="0" w:type="dxa"/>
+        <w:right w:w="108" w:type="dxa"/>
+      </w:tblCellMar>
+    </w:tblPr>
+  </w:style>
+  <w:style w:type="numbering" w:default="1" w:styleId="NoList">
+    <w:name w:val="No List"/>
+    <w:uiPriority w:val="99"/>
+    <w:semiHidden/>
+    <w:unhideWhenUsed/>
+  </w:style>
+  <w:style w:type="paragraph" w:customStyle="1" w:styleId="22381ACCA81A4334AF79FF440E7C39A5">
+    <w:name w:val="22381ACCA81A4334AF79FF440E7C39A5"/>
+    <w:rsid w:val="00E30B9A"/>
+  </w:style>
+  <w:style w:type="paragraph" w:customStyle="1" w:styleId="672A1C340D5947FC8B75F06368FF1F1A">
+    <w:name w:val="672A1C340D5947FC8B75F06368FF1F1A"/>
+    <w:rsid w:val="00E30B9A"/>
+  </w:style>
+  <w:style w:type="paragraph" w:customStyle="1" w:styleId="6FDA04C1424B4BF4AA43B242D8DEA410">
+    <w:name w:val="6FDA04C1424B4BF4AA43B242D8DEA410"/>
+    <w:rsid w:val="00E30B9A"/>
+  </w:style>
+  <w:style w:type="paragraph" w:customStyle="1" w:styleId="686AC7A7B75F4AE0B5229332DC4F2F86">
+    <w:name w:val="686AC7A7B75F4AE0B5229332DC4F2F86"/>
+    <w:rsid w:val="00E30B9A"/>
+  </w:style>
+  <w:style w:type="paragraph" w:customStyle="1" w:styleId="56AD7882BDCA4F928ADFA0D4152E3F9A">
+    <w:name w:val="56AD7882BDCA4F928ADFA0D4152E3F9A"/>
+    <w:rsid w:val="00E30B9A"/>
+  </w:style>
+  <w:style w:type="paragraph" w:customStyle="1" w:styleId="98271235DCF04E0E9D988C2FAC6359EF">
+    <w:name w:val="98271235DCF04E0E9D988C2FAC6359EF"/>
+    <w:rsid w:val="00E30B9A"/>
+  </w:style>
+  <w:style w:type="paragraph" w:customStyle="1" w:styleId="C130149264B342ABA504773F2931125B">
+    <w:name w:val="C130149264B342ABA504773F2931125B"/>
+    <w:rsid w:val="00E30B9A"/>
+  </w:style>
+  <w:style w:type="paragraph" w:customStyle="1" w:styleId="1BA0B815A0D240598F8621FA42C6C5C2">
+    <w:name w:val="1BA0B815A0D240598F8621FA42C6C5C2"/>
+    <w:rsid w:val="00E30B9A"/>
+  </w:style>
+  <w:style w:type="paragraph" w:customStyle="1" w:styleId="213A27B52AAC4266BF98E176F4C194DF">
+    <w:name w:val="213A27B52AAC4266BF98E176F4C194DF"/>
+    <w:rsid w:val="00E30B9A"/>
+  </w:style>
+  <w:style w:type="paragraph" w:customStyle="1" w:styleId="D959F480168A4EEE92986E73B5B4BDD6">
+    <w:name w:val="D959F480168A4EEE92986E73B5B4BDD6"/>
+    <w:rsid w:val="00E30B9A"/>
+  </w:style>
+  <w:style w:type="paragraph" w:customStyle="1" w:styleId="28FBD644540C41189A8AD41EB04A1E4B">
+    <w:name w:val="28FBD644540C41189A8AD41EB04A1E4B"/>
+    <w:rsid w:val="00E30B9A"/>
+  </w:style>
+  <w:style w:type="paragraph" w:customStyle="1" w:styleId="DB5342CAD40743968B0CC69FED047CBB">
+    <w:name w:val="DB5342CAD40743968B0CC69FED047CBB"/>
+    <w:rsid w:val="00E30B9A"/>
+  </w:style>
+  <w:style w:type="paragraph" w:customStyle="1" w:styleId="B3868392FC01447D8E493655866F22C6">
+    <w:name w:val="B3868392FC01447D8E493655866F22C6"/>
+    <w:rsid w:val="00E30B9A"/>
+  </w:style>
+  <w:style w:type="paragraph" w:customStyle="1" w:styleId="E2237E27751943A980EC1D6E22EFF269">
+    <w:name w:val="E2237E27751943A980EC1D6E22EFF269"/>
+    <w:rsid w:val="00E30B9A"/>
+  </w:style>
+  <w:style w:type="paragraph" w:customStyle="1" w:styleId="A4EA38C910BF43208A0CAC23CC3BF150">
+    <w:name w:val="A4EA38C910BF43208A0CAC23CC3BF150"/>
+    <w:rsid w:val="00E30B9A"/>
+  </w:style>
+</w:styles>
+</file>
+
 <file path=word/glossary/webSettings.xml><?xml version="1.0" encoding="utf-8"?>
-<w:webSettings xmlns:mc="http://schemas.openxmlformats.org/markup-compatibility/2006" xmlns:r="http://schemas.openxmlformats.org/officeDocument/2006/relationships" xmlns:w="http://schemas.openxmlformats.org/wordprocessingml/2006/main" xmlns:w14="http://schemas.microsoft.com/office/word/2010/wordml" xmlns:w15="http://schemas.microsoft.com/office/word/2012/wordml" mc:Ignorable="w14 w15">
+<w:webSettings xmlns:mc="http://schemas.openxmlformats.org/markup-compatibility/2006" xmlns:r="http://schemas.openxmlformats.org/officeDocument/2006/relationships" xmlns:w="http://schemas.openxmlformats.org/wordprocessingml/2006/main" xmlns:w14="http://schemas.microsoft.com/office/word/2010/wordml" mc:Ignorable="w14">
   <w:optimizeForBrowser/>
   <w:allowPNG/>
 </w:webSettings>
@@ -7980,7 +10527,7 @@
 </file>
 
 <file path=customXml/itemProps1.xml><?xml version="1.0" encoding="utf-8"?>
-<ds:datastoreItem xmlns:ds="http://schemas.openxmlformats.org/officeDocument/2006/customXml" ds:itemID="{E9440EF6-7649-44FA-8A0B-B6C448834316}">
+<ds:datastoreItem xmlns:ds="http://schemas.openxmlformats.org/officeDocument/2006/customXml" ds:itemID="{D9B615C3-6127-4C32-819D-D27B44C6511F}">
   <ds:schemaRefs>
     <ds:schemaRef ds:uri="http://schemas.openxmlformats.org/officeDocument/2006/bibliography"/>
   </ds:schemaRefs>

</xml_diff>